<commit_message>
Added compression stats to stats script, continued report
</commit_message>
<xml_diff>
--- a/doc/Relazione.docx
+++ b/doc/Relazione.docx
@@ -231,6 +231,182 @@
           <w:rFonts w:asciiTheme="majorBidi" w:hAnsiTheme="majorBidi" w:cstheme="majorBidi"/>
         </w:rPr>
         <w:t>lient e server è stato progettato specificamente per fare in modo che il server non si blocchi in alcun caso ad attendere una risposta di un client. Per ottenere ciò, di ogni client connesso si mantiene uno stato, che serve al server per sapere che messaggio deve aspettarsi dal client. Ad esempio, in caso il client esegua un’operazione di scrittura, come prima cosa invia al server un pacchetto contenente il tipo di operazione che vuole eseguire (FCP_WRITE), la quantità di bytes che invierà al server, ed il nome del file su cui scrivere. A questo punto, il server non aspetta attivamente che il client invii i dati, ma aggiorna lo stato del client e considera la richiesta soddisfatta. Il client poi invierà i dati con una seconda richiesta, ed il server saprà quanti bytes leggere, essendo questi stati salvati nello stato del client.</w:t>
+      </w:r>
+      <w:r>
+        <w:rPr>
+          <w:rFonts w:asciiTheme="majorBidi" w:hAnsiTheme="majorBidi" w:cstheme="majorBidi"/>
+        </w:rPr>
+        <w:t xml:space="preserve"> </w:t>
+      </w:r>
+      <w:r>
+        <w:rPr>
+          <w:rFonts w:asciiTheme="majorBidi" w:hAnsiTheme="majorBidi" w:cstheme="majorBidi"/>
+        </w:rPr>
+        <w:t>In questo modo, il server non rimane mai in attesa del client, ma succede solo l’opposto, le uniche read da parte del server sono eseguite quando la select segnala che è possibile eseguire una read senza bloccarsi.</w:t>
+      </w:r>
+    </w:p>
+    <w:p>
+      <w:pPr>
+        <w:rPr>
+          <w:rFonts w:asciiTheme="majorBidi" w:hAnsiTheme="majorBidi" w:cstheme="majorBidi"/>
+        </w:rPr>
+      </w:pPr>
+      <w:r>
+        <w:rPr>
+          <w:rFonts w:asciiTheme="majorBidi" w:hAnsiTheme="majorBidi" w:cstheme="majorBidi"/>
+        </w:rPr>
+        <w:t>Lo stato dei client contiene inoltre una lista di files aperti, utilizzata per implementare i meccanismi di apertura e di chiusura dei files del protocollo.</w:t>
+      </w:r>
+    </w:p>
+    <w:p>
+      <w:pPr>
+        <w:rPr>
+          <w:rFonts w:asciiTheme="majorBidi" w:hAnsiTheme="majorBidi" w:cstheme="majorBidi"/>
+        </w:rPr>
+      </w:pPr>
+      <w:r>
+        <w:rPr>
+          <w:rFonts w:asciiTheme="majorBidi" w:hAnsiTheme="majorBidi" w:cstheme="majorBidi"/>
+        </w:rPr>
+        <w:t>Lo stato dei client è anche usato per implementare il meccanismo di lock sui files: quando un client richiede un lock su un file:</w:t>
+      </w:r>
+    </w:p>
+    <w:p>
+      <w:pPr>
+        <w:pStyle w:val="ListParagraph"/>
+        <w:numPr>
+          <w:ilvl w:val="0"/>
+          <w:numId w:val="5"/>
+        </w:numPr>
+        <w:rPr>
+          <w:rFonts w:asciiTheme="majorBidi" w:hAnsiTheme="majorBidi" w:cstheme="majorBidi"/>
+        </w:rPr>
+      </w:pPr>
+      <w:r>
+        <w:rPr>
+          <w:rFonts w:asciiTheme="majorBidi" w:hAnsiTheme="majorBidi" w:cstheme="majorBidi"/>
+        </w:rPr>
+        <w:t>se nessun altro client possiede un lock su quel file, allora il client ottiene subito il lock;</w:t>
+      </w:r>
+    </w:p>
+    <w:p>
+      <w:pPr>
+        <w:pStyle w:val="ListParagraph"/>
+        <w:numPr>
+          <w:ilvl w:val="0"/>
+          <w:numId w:val="5"/>
+        </w:numPr>
+        <w:rPr>
+          <w:rFonts w:asciiTheme="majorBidi" w:hAnsiTheme="majorBidi" w:cstheme="majorBidi"/>
+        </w:rPr>
+      </w:pPr>
+      <w:r>
+        <w:rPr>
+          <w:rFonts w:asciiTheme="majorBidi" w:hAnsiTheme="majorBidi" w:cstheme="majorBidi"/>
+        </w:rPr>
+        <w:t>se un altro client possiede un lock su quel file, lo stato del client che lo ha richiesto viene settato a WaitingForLock</w:t>
+      </w:r>
+      <w:r>
+        <w:rPr>
+          <w:rFonts w:asciiTheme="majorBidi" w:hAnsiTheme="majorBidi" w:cstheme="majorBidi"/>
+        </w:rPr>
+        <w:t>, col nome del file salvato nello stato, e quando il client che possedeva il lock originariamente rilascia il lock (o si disconnette, in quanto la disconnessione comporta la chiusura automatica di tutti i files aperti e il rilascio di tutti i lock posseduti), il server controlla nella lista dei client (in ordine di connessione) se qualche client stava aspettando il lock su quel file. In caso positivo, il lock viene passato a quel client.</w:t>
+      </w:r>
+    </w:p>
+    <w:p>
+      <w:pPr>
+        <w:rPr>
+          <w:rFonts w:asciiTheme="majorBidi" w:hAnsiTheme="majorBidi" w:cstheme="majorBidi"/>
+        </w:rPr>
+      </w:pPr>
+      <w:r>
+        <w:rPr>
+          <w:rFonts w:asciiTheme="majorBidi" w:hAnsiTheme="majorBidi" w:cstheme="majorBidi"/>
+        </w:rPr>
+        <w:t>Se un client sta aspettando un lock su un file, ma il client che possedeva il lock in precedenza effettua un’operazione di cancellazione del file, il server invia al client in attesa del lock un messaggio di errore.</w:t>
+      </w:r>
+    </w:p>
+    <w:p>
+      <w:pPr>
+        <w:pStyle w:val="Heading2"/>
+        <w:rPr>
+          <w:rFonts w:asciiTheme="majorBidi" w:hAnsiTheme="majorBidi"/>
+          <w:color w:val="00B0F0"/>
+        </w:rPr>
+      </w:pPr>
+      <w:r>
+        <w:rPr>
+          <w:rFonts w:asciiTheme="majorBidi" w:hAnsiTheme="majorBidi"/>
+          <w:color w:val="00B0F0"/>
+        </w:rPr>
+        <w:t>Client</w:t>
+      </w:r>
+    </w:p>
+    <w:p>
+      <w:pPr>
+        <w:rPr>
+          <w:rFonts w:asciiTheme="majorBidi" w:hAnsiTheme="majorBidi" w:cstheme="majorBidi"/>
+        </w:rPr>
+      </w:pPr>
+      <w:r>
+        <w:rPr>
+          <w:rFonts w:asciiTheme="majorBidi" w:hAnsiTheme="majorBidi" w:cstheme="majorBidi"/>
+        </w:rPr>
+        <w:t xml:space="preserve">Il programma client è stato implementato come da specifica, con l’aggiunta di alcune opzioni da riga di comando: </w:t>
+      </w:r>
+    </w:p>
+    <w:p>
+      <w:pPr>
+        <w:pStyle w:val="ListParagraph"/>
+        <w:numPr>
+          <w:ilvl w:val="0"/>
+          <w:numId w:val="4"/>
+        </w:numPr>
+        <w:rPr>
+          <w:rFonts w:asciiTheme="majorBidi" w:hAnsiTheme="majorBidi" w:cstheme="majorBidi"/>
+        </w:rPr>
+      </w:pPr>
+      <w:r>
+        <w:rPr>
+          <w:rFonts w:asciiTheme="majorBidi" w:hAnsiTheme="majorBidi" w:cstheme="majorBidi"/>
+        </w:rPr>
+        <w:t>-v – Alias per -p</w:t>
+      </w:r>
+    </w:p>
+    <w:p>
+      <w:pPr>
+        <w:pStyle w:val="ListParagraph"/>
+        <w:numPr>
+          <w:ilvl w:val="0"/>
+          <w:numId w:val="4"/>
+        </w:numPr>
+        <w:rPr>
+          <w:rFonts w:asciiTheme="majorBidi" w:hAnsiTheme="majorBidi" w:cstheme="majorBidi"/>
+        </w:rPr>
+      </w:pPr>
+      <w:r>
+        <w:rPr>
+          <w:rFonts w:asciiTheme="majorBidi" w:hAnsiTheme="majorBidi" w:cstheme="majorBidi"/>
+        </w:rPr>
+        <w:t xml:space="preserve">-a file1,file2 – Invia al server una richiesta di append, apponendo al file </w:t>
+      </w:r>
+      <w:r>
+        <w:rPr>
+          <w:rFonts w:ascii="Consolas" w:hAnsi="Consolas" w:cstheme="majorBidi"/>
+        </w:rPr>
+        <w:t>file1</w:t>
+      </w:r>
+      <w:r>
+        <w:rPr>
+          <w:rFonts w:asciiTheme="majorBidi" w:hAnsiTheme="majorBidi" w:cstheme="majorBidi"/>
+        </w:rPr>
+        <w:t xml:space="preserve"> il contenuto di </w:t>
+      </w:r>
+      <w:r>
+        <w:rPr>
+          <w:rFonts w:ascii="Consolas" w:hAnsi="Consolas" w:cstheme="majorBidi"/>
+        </w:rPr>
+        <w:t>file2</w:t>
       </w:r>
     </w:p>
     <w:p>
@@ -287,10 +463,10 @@
             <v:path o:extrusionok="f" gradientshapeok="t" o:connecttype="rect"/>
             <o:lock v:ext="edit" aspectratio="t"/>
           </v:shapetype>
-          <v:shape id="_x0000_i1029" type="#_x0000_t75" style="width:482.15pt;height:11.4pt" o:ole="">
+          <v:shape id="_x0000_i1025" type="#_x0000_t75" style="width:482.45pt;height:11.55pt" o:ole="">
             <v:imagedata r:id="rId5" o:title=""/>
           </v:shape>
-          <o:OLEObject Type="Embed" ProgID="Word.OpenDocumentText.12" ShapeID="_x0000_i1029" DrawAspect="Content" ObjectID="_1691571930" r:id="rId6"/>
+          <o:OLEObject Type="Embed" ProgID="Word.OpenDocumentText.12" ShapeID="_x0000_i1025" DrawAspect="Content" ObjectID="_1691871479" r:id="rId6"/>
         </w:object>
       </w:r>
       <w:r>
@@ -386,6 +562,7 @@
           <w:rFonts w:asciiTheme="majorBidi" w:hAnsiTheme="majorBidi"/>
           <w:color w:val="00B0F0"/>
         </w:rPr>
+        <w:lastRenderedPageBreak/>
         <w:t>File di configurazione del server</w:t>
       </w:r>
     </w:p>
@@ -435,9 +612,9 @@
         <w:tblLook w:val="04A0" w:firstRow="1" w:lastRow="0" w:firstColumn="1" w:lastColumn="0" w:noHBand="0" w:noVBand="1"/>
       </w:tblPr>
       <w:tblGrid>
-        <w:gridCol w:w="1555"/>
-        <w:gridCol w:w="1275"/>
-        <w:gridCol w:w="6798"/>
+        <w:gridCol w:w="1597"/>
+        <w:gridCol w:w="1271"/>
+        <w:gridCol w:w="6760"/>
       </w:tblGrid>
       <w:tr>
         <w:tc>
@@ -747,7 +924,7 @@
               <w:rPr>
                 <w:rFonts w:asciiTheme="majorBidi" w:hAnsiTheme="majorBidi" w:cstheme="majorBidi"/>
               </w:rPr>
-              <w:t>maxFiles</w:t>
+              <w:t>logTimeFormat</w:t>
             </w:r>
           </w:p>
         </w:tc>
@@ -766,7 +943,7 @@
               <w:rPr>
                 <w:rFonts w:asciiTheme="majorBidi" w:hAnsiTheme="majorBidi" w:cstheme="majorBidi"/>
               </w:rPr>
-              <w:t>Long</w:t>
+              <w:t>String</w:t>
             </w:r>
           </w:p>
         </w:tc>
@@ -785,7 +962,117 @@
               <w:rPr>
                 <w:rFonts w:asciiTheme="majorBidi" w:hAnsiTheme="majorBidi" w:cstheme="majorBidi"/>
               </w:rPr>
-              <w:t>Determina il massimo numero di files che il server può contenere.</w:t>
+              <w:t>Determina il formato del timestamp nel log e nell’output del server. Valori possibili:</w:t>
+            </w:r>
+          </w:p>
+          <w:p>
+            <w:pPr>
+              <w:pStyle w:val="ListParagraph"/>
+              <w:numPr>
+                <w:ilvl w:val="0"/>
+                <w:numId w:val="3"/>
+              </w:numPr>
+              <w:rPr>
+                <w:rFonts w:asciiTheme="majorBidi" w:hAnsiTheme="majorBidi" w:cstheme="majorBidi"/>
+              </w:rPr>
+            </w:pPr>
+            <w:r>
+              <w:rPr>
+                <w:rFonts w:asciiTheme="majorBidi" w:hAnsiTheme="majorBidi" w:cstheme="majorBidi"/>
+              </w:rPr>
+              <w:t>"none"</w:t>
+            </w:r>
+            <w:r>
+              <w:rPr>
+                <w:rFonts w:asciiTheme="majorBidi" w:hAnsiTheme="majorBidi" w:cstheme="majorBidi"/>
+              </w:rPr>
+              <w:t xml:space="preserve"> – Il tempo non viene riportato nel log e nell’output;</w:t>
+            </w:r>
+          </w:p>
+          <w:p>
+            <w:pPr>
+              <w:pStyle w:val="ListParagraph"/>
+              <w:numPr>
+                <w:ilvl w:val="0"/>
+                <w:numId w:val="3"/>
+              </w:numPr>
+              <w:rPr>
+                <w:rFonts w:asciiTheme="majorBidi" w:hAnsiTheme="majorBidi" w:cstheme="majorBidi"/>
+              </w:rPr>
+            </w:pPr>
+            <w:r>
+              <w:rPr>
+                <w:rFonts w:asciiTheme="majorBidi" w:hAnsiTheme="majorBidi" w:cstheme="majorBidi"/>
+              </w:rPr>
+              <w:t>"</w:t>
+            </w:r>
+            <w:r>
+              <w:rPr>
+                <w:rFonts w:asciiTheme="majorBidi" w:hAnsiTheme="majorBidi" w:cstheme="majorBidi"/>
+              </w:rPr>
+              <w:t>timestamp</w:t>
+            </w:r>
+            <w:r>
+              <w:rPr>
+                <w:rFonts w:asciiTheme="majorBidi" w:hAnsiTheme="majorBidi" w:cstheme="majorBidi"/>
+              </w:rPr>
+              <w:t>"</w:t>
+            </w:r>
+            <w:r>
+              <w:rPr>
+                <w:rFonts w:asciiTheme="majorBidi" w:hAnsiTheme="majorBidi" w:cstheme="majorBidi"/>
+              </w:rPr>
+              <w:t xml:space="preserve"> – Il tempo viene riportato come timestamp unix.</w:t>
+            </w:r>
+          </w:p>
+          <w:p>
+            <w:pPr>
+              <w:pStyle w:val="ListParagraph"/>
+              <w:numPr>
+                <w:ilvl w:val="0"/>
+                <w:numId w:val="3"/>
+              </w:numPr>
+              <w:rPr>
+                <w:rFonts w:asciiTheme="majorBidi" w:hAnsiTheme="majorBidi" w:cstheme="majorBidi"/>
+              </w:rPr>
+            </w:pPr>
+            <w:r>
+              <w:rPr>
+                <w:rFonts w:asciiTheme="majorBidi" w:hAnsiTheme="majorBidi" w:cstheme="majorBidi"/>
+              </w:rPr>
+              <w:t>"</w:t>
+            </w:r>
+            <w:r>
+              <w:rPr>
+                <w:rFonts w:asciiTheme="majorBidi" w:hAnsiTheme="majorBidi" w:cstheme="majorBidi"/>
+              </w:rPr>
+              <w:t>formatted</w:t>
+            </w:r>
+            <w:r>
+              <w:rPr>
+                <w:rFonts w:asciiTheme="majorBidi" w:hAnsiTheme="majorBidi" w:cstheme="majorBidi"/>
+              </w:rPr>
+              <w:t>"</w:t>
+            </w:r>
+            <w:r>
+              <w:rPr>
+                <w:rFonts w:asciiTheme="majorBidi" w:hAnsiTheme="majorBidi" w:cstheme="majorBidi"/>
+              </w:rPr>
+              <w:t xml:space="preserve"> – Il tempo viene riportato come stringa formattata secondo il formato “yy/mm/dd HH:MM:SS”.</w:t>
+            </w:r>
+          </w:p>
+          <w:p>
+            <w:pPr>
+              <w:ind w:firstLine="0"/>
+              <w:rPr>
+                <w:rFonts w:asciiTheme="majorBidi" w:hAnsiTheme="majorBidi" w:cstheme="majorBidi"/>
+              </w:rPr>
+            </w:pPr>
+            <w:r>
+              <w:rPr>
+                <w:rFonts w:asciiTheme="majorBidi" w:hAnsiTheme="majorBidi" w:cstheme="majorBidi"/>
+              </w:rPr>
+              <w:t>Se non indicato, o se la stringa non è un valore valido, il valore di fallback è timestamp.</w:t>
             </w:r>
           </w:p>
         </w:tc>
@@ -806,7 +1093,7 @@
               <w:rPr>
                 <w:rFonts w:asciiTheme="majorBidi" w:hAnsiTheme="majorBidi" w:cstheme="majorBidi"/>
               </w:rPr>
-              <w:t>nWorkers</w:t>
+              <w:t>maxFiles</w:t>
             </w:r>
           </w:p>
         </w:tc>
@@ -844,7 +1131,7 @@
               <w:rPr>
                 <w:rFonts w:asciiTheme="majorBidi" w:hAnsiTheme="majorBidi" w:cstheme="majorBidi"/>
               </w:rPr>
-              <w:t>Determina il numero di worker che vengono avviati. Minimo 1.</w:t>
+              <w:t>Determina il massimo numero di files che il server può contenere.</w:t>
             </w:r>
           </w:p>
         </w:tc>
@@ -865,7 +1152,7 @@
               <w:rPr>
                 <w:rFonts w:asciiTheme="majorBidi" w:hAnsiTheme="majorBidi" w:cstheme="majorBidi"/>
               </w:rPr>
-              <w:t>socketPath</w:t>
+              <w:t>nWorkers</w:t>
             </w:r>
           </w:p>
         </w:tc>
@@ -884,7 +1171,7 @@
               <w:rPr>
                 <w:rFonts w:asciiTheme="majorBidi" w:hAnsiTheme="majorBidi" w:cstheme="majorBidi"/>
               </w:rPr>
-              <w:t>String</w:t>
+              <w:t>Long</w:t>
             </w:r>
           </w:p>
         </w:tc>
@@ -903,7 +1190,7 @@
               <w:rPr>
                 <w:rFonts w:asciiTheme="majorBidi" w:hAnsiTheme="majorBidi" w:cstheme="majorBidi"/>
               </w:rPr>
-              <w:t>Determina il percorso del socket su cui il server ascolta.</w:t>
+              <w:t>Determina il numero di worker che vengono avviati. Minimo 1.</w:t>
             </w:r>
           </w:p>
         </w:tc>
@@ -924,7 +1211,7 @@
               <w:rPr>
                 <w:rFonts w:asciiTheme="majorBidi" w:hAnsiTheme="majorBidi" w:cstheme="majorBidi"/>
               </w:rPr>
-              <w:t>storageSize</w:t>
+              <w:t>socketPath</w:t>
             </w:r>
           </w:p>
         </w:tc>
@@ -962,6 +1249,65 @@
               <w:rPr>
                 <w:rFonts w:asciiTheme="majorBidi" w:hAnsiTheme="majorBidi" w:cstheme="majorBidi"/>
               </w:rPr>
+              <w:t>Determina il percorso del socket su cui il server ascolta.</w:t>
+            </w:r>
+          </w:p>
+        </w:tc>
+      </w:tr>
+      <w:tr>
+        <w:tc>
+          <w:tcPr>
+            <w:tcW w:w="1555" w:type="dxa"/>
+          </w:tcPr>
+          <w:p>
+            <w:pPr>
+              <w:ind w:firstLine="0"/>
+              <w:rPr>
+                <w:rFonts w:asciiTheme="majorBidi" w:hAnsiTheme="majorBidi" w:cstheme="majorBidi"/>
+              </w:rPr>
+            </w:pPr>
+            <w:r>
+              <w:rPr>
+                <w:rFonts w:asciiTheme="majorBidi" w:hAnsiTheme="majorBidi" w:cstheme="majorBidi"/>
+              </w:rPr>
+              <w:t>storageSize</w:t>
+            </w:r>
+          </w:p>
+        </w:tc>
+        <w:tc>
+          <w:tcPr>
+            <w:tcW w:w="1275" w:type="dxa"/>
+          </w:tcPr>
+          <w:p>
+            <w:pPr>
+              <w:ind w:firstLine="0"/>
+              <w:rPr>
+                <w:rFonts w:asciiTheme="majorBidi" w:hAnsiTheme="majorBidi" w:cstheme="majorBidi"/>
+              </w:rPr>
+            </w:pPr>
+            <w:r>
+              <w:rPr>
+                <w:rFonts w:asciiTheme="majorBidi" w:hAnsiTheme="majorBidi" w:cstheme="majorBidi"/>
+              </w:rPr>
+              <w:t>String</w:t>
+            </w:r>
+          </w:p>
+        </w:tc>
+        <w:tc>
+          <w:tcPr>
+            <w:tcW w:w="6798" w:type="dxa"/>
+          </w:tcPr>
+          <w:p>
+            <w:pPr>
+              <w:ind w:firstLine="0"/>
+              <w:rPr>
+                <w:rFonts w:asciiTheme="majorBidi" w:hAnsiTheme="majorBidi" w:cstheme="majorBidi"/>
+              </w:rPr>
+            </w:pPr>
+            <w:r>
+              <w:rPr>
+                <w:rFonts w:asciiTheme="majorBidi" w:hAnsiTheme="majorBidi" w:cstheme="majorBidi"/>
+              </w:rPr>
               <w:t>Determina la dimensione massima che può raggiungere il server.</w:t>
             </w:r>
           </w:p>
@@ -989,7 +1335,6 @@
           <w:rFonts w:asciiTheme="majorBidi" w:hAnsiTheme="majorBidi"/>
           <w:color w:val="00B0F0"/>
         </w:rPr>
-        <w:lastRenderedPageBreak/>
         <w:t>Compressione</w:t>
       </w:r>
     </w:p>
@@ -1011,61 +1356,383 @@
             <w:rStyle w:val="Hyperlink"/>
             <w:rFonts w:asciiTheme="majorBidi" w:hAnsiTheme="majorBidi" w:cstheme="majorBidi"/>
           </w:rPr>
-          <w:t>https://github.com/richgel99</w:t>
+          <w:t>https://github.com/richgel999/miniz</w:t>
+        </w:r>
+      </w:hyperlink>
+      <w:r>
+        <w:rPr>
+          <w:rFonts w:asciiTheme="majorBidi" w:hAnsiTheme="majorBidi" w:cstheme="majorBidi"/>
+        </w:rPr>
+        <w:t>)</w:t>
+      </w:r>
+      <w:r>
+        <w:rPr>
+          <w:rFonts w:asciiTheme="majorBidi" w:hAnsiTheme="majorBidi" w:cstheme="majorBidi"/>
+        </w:rPr>
+        <w:t>, scelta perché leggera, semplice da usare, e non block-based</w:t>
+      </w:r>
+      <w:r>
+        <w:rPr>
+          <w:rFonts w:asciiTheme="majorBidi" w:hAnsiTheme="majorBidi" w:cstheme="majorBidi"/>
+        </w:rPr>
+        <w:t>. Questa libreria implementa lo standard zlib.</w:t>
+      </w:r>
+    </w:p>
+    <w:p>
+      <w:pPr>
+        <w:rPr>
+          <w:rFonts w:asciiTheme="majorBidi" w:hAnsiTheme="majorBidi" w:cstheme="majorBidi"/>
+        </w:rPr>
+      </w:pPr>
+      <w:r>
+        <w:rPr>
+          <w:rFonts w:asciiTheme="majorBidi" w:hAnsiTheme="majorBidi" w:cstheme="majorBidi"/>
+        </w:rPr>
+        <w:t xml:space="preserve">Al momento del salvataggio di un file ricevuto dal client, il server comprime il file e controlla che il nuovo file ottenuto sia di dimensione minore del file di input. Se il file risulta più piccolo, allora viene salvato in formato compresso, altrimenti viene salvato non compresso, così da non doverlo decomprimere al momento della lettura. La compressione del file è del tutto invisibile al client, che invia e riceve files non compressi. È stata presa in </w:t>
+      </w:r>
+      <w:r>
+        <w:rPr>
+          <w:rFonts w:asciiTheme="majorBidi" w:hAnsiTheme="majorBidi" w:cstheme="majorBidi"/>
+        </w:rPr>
+        <w:t>considerazione l’idea di usare una cache per i file non compressi, in modo da non dover decomprimere più volte i files letti più frequentemente, ma per motivi di tempo non è stato possibile implementare quest’idea.</w:t>
+      </w:r>
+    </w:p>
+    <w:p>
+      <w:pPr>
+        <w:pStyle w:val="Heading2"/>
+        <w:rPr>
+          <w:rFonts w:asciiTheme="majorBidi" w:hAnsiTheme="majorBidi"/>
+          <w:color w:val="00B0F0"/>
+        </w:rPr>
+      </w:pPr>
+      <w:r>
+        <w:rPr>
+          <w:rFonts w:asciiTheme="majorBidi" w:hAnsiTheme="majorBidi"/>
+          <w:color w:val="00B0F0"/>
+        </w:rPr>
+        <w:t>Gestione della cache</w:t>
+      </w:r>
+    </w:p>
+    <w:p>
+      <w:pPr>
+        <w:rPr>
+          <w:rFonts w:asciiTheme="majorBidi" w:hAnsiTheme="majorBidi" w:cstheme="majorBidi"/>
+        </w:rPr>
+      </w:pPr>
+      <w:r>
+        <w:rPr>
+          <w:rFonts w:asciiTheme="majorBidi" w:hAnsiTheme="majorBidi" w:cstheme="majorBidi"/>
+        </w:rPr>
+        <w:t>La cache di file è implementata come una linked list di files. Questa lista è sincronizzata tra i vari thread con un rwlock, in modo da permettere più letture contemporaneamente, ma una sola scrittura. Questo per motivi di performance, poiché potenzialmente un gran numero di thread deve poter accedere contemporaneamente alla struttura, e parallelizzare le letture dovrebbe apportare un gran beneficio alle performance. Il rwlock è usato solo per la struttura della cache, ma ogni file ha anche un suo lock usato per l’accesso concorrente al contenuto ed ai metadati del file in questione.</w:t>
+      </w:r>
+    </w:p>
+    <w:p>
+      <w:pPr>
+        <w:rPr>
+          <w:rFonts w:asciiTheme="majorBidi" w:hAnsiTheme="majorBidi" w:cstheme="majorBidi"/>
+        </w:rPr>
+      </w:pPr>
+      <w:r>
+        <w:rPr>
+          <w:rFonts w:asciiTheme="majorBidi" w:hAnsiTheme="majorBidi" w:cstheme="majorBidi"/>
+        </w:rPr>
+        <w:t>Ogni file è rappresentato in memoria con una struttura contenente il nome del file, un buffer contenente il suo contenuto, informazioni sulla dimensione del file, sul client che ha effettuato un’operazione di lock su di esso (se presente), il lock del file, e informazioni sull’algoritmo di compressione usato per memorizzare il file.</w:t>
+      </w:r>
+    </w:p>
+    <w:p>
+      <w:pPr>
+        <w:rPr>
+          <w:rFonts w:asciiTheme="majorBidi" w:hAnsiTheme="majorBidi" w:cstheme="majorBidi"/>
+        </w:rPr>
+      </w:pPr>
+      <w:r>
+        <w:rPr>
+          <w:rFonts w:asciiTheme="majorBidi" w:hAnsiTheme="majorBidi" w:cstheme="majorBidi"/>
+        </w:rPr>
+        <w:t xml:space="preserve">Come algoritmo di rimpiazzamento della cache è stato implementato un semplice algoritmo FIFO, sfruttando il fatto che la cache in sé è implementata come una lista: al momento della creazione del file, questo è inserito in testa alla lista. Quando l’algoritmo per determinare il file da eliminare per liberare spazio viene </w:t>
+      </w:r>
+      <w:r>
+        <w:rPr>
+          <w:rFonts w:asciiTheme="majorBidi" w:hAnsiTheme="majorBidi" w:cstheme="majorBidi"/>
+        </w:rPr>
+        <w:lastRenderedPageBreak/>
+        <w:t>invocato, prende il file più in fondo alla lista possibile su cui nessun client abbia fatto una lock (e che sia diverso da un file passato opzionalmente come parametro).</w:t>
+      </w:r>
+    </w:p>
+    <w:p>
+      <w:pPr>
+        <w:rPr>
+          <w:rFonts w:asciiTheme="majorBidi" w:hAnsiTheme="majorBidi" w:cstheme="majorBidi"/>
+        </w:rPr>
+      </w:pPr>
+      <w:r>
+        <w:rPr>
+          <w:rFonts w:asciiTheme="majorBidi" w:hAnsiTheme="majorBidi" w:cstheme="majorBidi"/>
+        </w:rPr>
+        <w:t>È semplice con questa struttura usare un algoritmo diverso come LRU, basta infatti aggiungere un timestamp ai metadati dei file, aggiornarlo ad ogni lettura e scrittura, ed usare quello per selezionare il file da eliminare. Purtroppo, però, per motivi di tempo, non è stato possibile implementare algoritmi diversi da quello FIFO.</w:t>
+      </w:r>
+    </w:p>
+    <w:p>
+      <w:pPr>
+        <w:rPr>
+          <w:rFonts w:asciiTheme="majorBidi" w:hAnsiTheme="majorBidi" w:cstheme="majorBidi"/>
+        </w:rPr>
+      </w:pPr>
+      <w:r>
+        <w:rPr>
+          <w:rFonts w:asciiTheme="majorBidi" w:hAnsiTheme="majorBidi" w:cstheme="majorBidi"/>
+        </w:rPr>
+        <w:t xml:space="preserve">Per come sono specificate le API, la creazione e la scrittura del file sono eseguite in due momenti separati. Questo presenta un problema per la gestione della capacità del server, poiché è possibile che un file venga creato con successo, ma una scrittura non sia possibile perché il file è troppo grande e </w:t>
+      </w:r>
+      <w:r>
+        <w:rPr>
+          <w:rFonts w:asciiTheme="majorBidi" w:hAnsiTheme="majorBidi" w:cstheme="majorBidi"/>
+        </w:rPr>
+        <w:t xml:space="preserve">l’algoritmo di gestione della cache non riesce a determinare un file da espellere, o perché la dimensione del singolo file supera la capacità massima del server. In questo caso, il server rimarrebbe con un file al suo interno che è stato creato, ma che non ha contenuto. </w:t>
+      </w:r>
+      <w:r>
+        <w:rPr>
+          <w:rFonts w:asciiTheme="majorBidi" w:hAnsiTheme="majorBidi" w:cstheme="majorBidi"/>
+        </w:rPr>
+        <w:t>Per questo motivo, in caso di write/append fallita per motivi di capacità della cache su un file di dimensione 0, il file viene eliminato dal server per non lasciare un file vuoto in memoria.</w:t>
+      </w:r>
+    </w:p>
+    <w:p>
+      <w:pPr>
+        <w:pStyle w:val="Heading2"/>
+        <w:rPr>
+          <w:rFonts w:asciiTheme="majorBidi" w:hAnsiTheme="majorBidi"/>
+          <w:color w:val="00B0F0"/>
+        </w:rPr>
+      </w:pPr>
+      <w:r>
+        <w:rPr>
+          <w:rFonts w:asciiTheme="majorBidi" w:hAnsiTheme="majorBidi"/>
+          <w:color w:val="00B0F0"/>
+        </w:rPr>
+        <w:t>Svilupp</w:t>
+      </w:r>
+      <w:r>
+        <w:rPr>
+          <w:rFonts w:asciiTheme="majorBidi" w:hAnsiTheme="majorBidi"/>
+          <w:color w:val="00B0F0"/>
+        </w:rPr>
+        <w:t>o del progetto</w:t>
+      </w:r>
+    </w:p>
+    <w:p>
+      <w:pPr>
+        <w:rPr>
+          <w:rFonts w:asciiTheme="majorBidi" w:hAnsiTheme="majorBidi" w:cstheme="majorBidi"/>
+        </w:rPr>
+      </w:pPr>
+      <w:r>
+        <w:rPr>
+          <w:rFonts w:asciiTheme="majorBidi" w:hAnsiTheme="majorBidi" w:cstheme="majorBidi"/>
+        </w:rPr>
+        <w:t>Il progetto è stato sviluppato su piattaforma Windows 10 + WSL2 (Ubuntu</w:t>
+      </w:r>
+      <w:r>
+        <w:rPr>
+          <w:rFonts w:asciiTheme="majorBidi" w:hAnsiTheme="majorBidi" w:cstheme="majorBidi"/>
+        </w:rPr>
+        <w:t xml:space="preserve"> 18.04</w:t>
+      </w:r>
+      <w:r>
+        <w:rPr>
+          <w:rFonts w:asciiTheme="majorBidi" w:hAnsiTheme="majorBidi" w:cstheme="majorBidi"/>
+        </w:rPr>
+        <w:t>)</w:t>
+      </w:r>
+      <w:r>
+        <w:rPr>
+          <w:rFonts w:asciiTheme="majorBidi" w:hAnsiTheme="majorBidi" w:cstheme="majorBidi"/>
+        </w:rPr>
+        <w:t xml:space="preserve"> con l’ausilio dell’IDE CLlion (v. 2021.2.1).</w:t>
+      </w:r>
+    </w:p>
+    <w:p>
+      <w:pPr>
+        <w:rPr>
+          <w:rFonts w:asciiTheme="majorBidi" w:hAnsiTheme="majorBidi" w:cstheme="majorBidi"/>
+        </w:rPr>
+      </w:pPr>
+      <w:r>
+        <w:rPr>
+          <w:rFonts w:asciiTheme="majorBidi" w:hAnsiTheme="majorBidi" w:cstheme="majorBidi"/>
+        </w:rPr>
+        <w:t>Durante lo sviluppo del progetto è stato fatto uso estensivo di valgrind per assicurarsi di non incorrere in memory leaks ed accessi a locazioni invalide di memoria.</w:t>
+      </w:r>
+    </w:p>
+    <w:p>
+      <w:pPr>
+        <w:rPr>
+          <w:rFonts w:asciiTheme="majorBidi" w:hAnsiTheme="majorBidi" w:cstheme="majorBidi"/>
+        </w:rPr>
+      </w:pPr>
+      <w:r>
+        <w:rPr>
+          <w:rFonts w:asciiTheme="majorBidi" w:hAnsiTheme="majorBidi" w:cstheme="majorBidi"/>
+        </w:rPr>
+        <w:t>Come build system si è usato make, come</w:t>
+      </w:r>
+      <w:r>
+        <w:rPr>
+          <w:rFonts w:asciiTheme="majorBidi" w:hAnsiTheme="majorBidi" w:cstheme="majorBidi"/>
+        </w:rPr>
+        <w:t xml:space="preserve"> richiesto dal progetto. È stato fatto uso di regole implicite per la maggior parte dei file di output, eccetto per i due eseguibili, client e server, che hanno una regola esplicita poiché richiedono un comando più complesso per essere compilati correttamente. Sono inoltre stati creati dei target phony che fungono sostanzialmente da shortcut per alcune operazioni come l’invio di segnali al server. Il target clean rimuove tutti i file oggetto creati come prodotto intermedio della compilazione dei due eseguibili, mentre il target cleanall, oltre a questi ultimi, elimina anche gli eseguibili, i files scritti dai test, il file socket ed il file di logging (se locati nei percorsi predefiniti /tmp/LSOfilestorage.sk e /tmp/LSOfilestorage.log)</w:t>
+      </w:r>
+      <w:r>
+        <w:rPr>
+          <w:rFonts w:asciiTheme="majorBidi" w:hAnsiTheme="majorBidi" w:cstheme="majorBidi"/>
+        </w:rPr>
+        <w:softHyphen/>
+      </w:r>
+      <w:r>
+        <w:rPr>
+          <w:rFonts w:asciiTheme="majorBidi" w:hAnsiTheme="majorBidi" w:cstheme="majorBidi"/>
+        </w:rPr>
+        <w:softHyphen/>
+      </w:r>
+      <w:r>
+        <w:rPr>
+          <w:rFonts w:asciiTheme="majorBidi" w:hAnsiTheme="majorBidi" w:cstheme="majorBidi"/>
+        </w:rPr>
+        <w:softHyphen/>
+      </w:r>
+      <w:r>
+        <w:rPr>
+          <w:rFonts w:asciiTheme="majorBidi" w:hAnsiTheme="majorBidi" w:cstheme="majorBidi"/>
+        </w:rPr>
+        <w:softHyphen/>
+      </w:r>
+      <w:r>
+        <w:rPr>
+          <w:rFonts w:asciiTheme="majorBidi" w:hAnsiTheme="majorBidi" w:cstheme="majorBidi"/>
+        </w:rPr>
+        <w:softHyphen/>
+      </w:r>
+      <w:r>
+        <w:rPr>
+          <w:rFonts w:asciiTheme="majorBidi" w:hAnsiTheme="majorBidi" w:cstheme="majorBidi"/>
+          <w:vertAlign w:val="subscript"/>
+        </w:rPr>
+        <w:softHyphen/>
+      </w:r>
+      <w:r>
+        <w:rPr>
+          <w:rFonts w:asciiTheme="majorBidi" w:hAnsiTheme="majorBidi" w:cstheme="majorBidi"/>
+        </w:rPr>
+        <w:softHyphen/>
+      </w:r>
+      <w:r>
+        <w:rPr>
+          <w:rFonts w:asciiTheme="majorBidi" w:hAnsiTheme="majorBidi" w:cstheme="majorBidi"/>
+          <w:vertAlign w:val="subscript"/>
+        </w:rPr>
+        <w:softHyphen/>
+      </w:r>
+      <w:r>
+        <w:rPr>
+          <w:rFonts w:asciiTheme="majorBidi" w:hAnsiTheme="majorBidi" w:cstheme="majorBidi"/>
+        </w:rPr>
+        <w:softHyphen/>
+        <w:t>.</w:t>
+      </w:r>
+    </w:p>
+    <w:p>
+      <w:pPr>
+        <w:rPr>
+          <w:rFonts w:asciiTheme="majorBidi" w:hAnsiTheme="majorBidi" w:cstheme="majorBidi"/>
+        </w:rPr>
+      </w:pPr>
+      <w:r>
+        <w:rPr>
+          <w:rFonts w:asciiTheme="majorBidi" w:hAnsiTheme="majorBidi" w:cstheme="majorBidi"/>
+        </w:rPr>
+        <w:t xml:space="preserve">Sono stati realizzati i tre test </w:t>
+      </w:r>
+      <w:r>
+        <w:rPr>
+          <w:rFonts w:asciiTheme="majorBidi" w:hAnsiTheme="majorBidi" w:cstheme="majorBidi"/>
+        </w:rPr>
+        <w:t>richiesti dalla consegna, più altri due test per testare il funzionamento del meccanismo di lock dei file e il comportamento del server in caso di ricezione del segnale SIGHUP. Per ogni test è anche presente nel makefile un target per eliminare tutti i file creati</w:t>
+      </w:r>
+      <w:r>
+        <w:rPr>
+          <w:rFonts w:asciiTheme="majorBidi" w:hAnsiTheme="majorBidi" w:cstheme="majorBidi"/>
+        </w:rPr>
+        <w:t xml:space="preserve"> dai test.</w:t>
+      </w:r>
+    </w:p>
+    <w:p>
+      <w:pPr>
+        <w:rPr>
+          <w:rFonts w:asciiTheme="majorBidi" w:hAnsiTheme="majorBidi" w:cstheme="majorBidi"/>
+        </w:rPr>
+      </w:pPr>
+      <w:r>
+        <w:rPr>
+          <w:rFonts w:asciiTheme="majorBidi" w:hAnsiTheme="majorBidi" w:cstheme="majorBidi"/>
+        </w:rPr>
+        <w:t>Lo script statistiche.sh esegue il parsing del file di log del server. Nel caso non sia passato alcun file come parametro, lo script cerca il file di log nel percorso di default (/tmp/LSOfileserver.log), altrimenti lo cerca nel primo parametro passato. Oltre alle informazioni richieste, lo script riporta informazioni relative alla compressione dei file, come la quantità di bytes risparmiati nella memorizzazione e il rapporto di compressione.</w:t>
+      </w:r>
+    </w:p>
+    <w:p>
+      <w:r>
+        <w:rPr>
+          <w:rFonts w:asciiTheme="majorBidi" w:hAnsiTheme="majorBidi" w:cstheme="majorBidi"/>
+        </w:rPr>
+        <w:t>Vista la possibilità di configurare il server per scrivere sul file di log in modalità append, lo script di statistiche eseguirà il parsing delle informazioni relative solo all’ultima esecuzione</w:t>
+      </w:r>
+      <w:r>
+        <w:rPr>
+          <w:rFonts w:asciiTheme="majorBidi" w:hAnsiTheme="majorBidi" w:cstheme="majorBidi"/>
+        </w:rPr>
+        <w:t>, ignorando quelle relative a precedenti esecuzioni.</w:t>
+      </w:r>
+      <w:r>
+        <w:rPr>
+          <w:rFonts w:asciiTheme="majorBidi" w:hAnsiTheme="majorBidi" w:cstheme="majorBidi"/>
+        </w:rPr>
+        <w:t xml:space="preserve"> </w:t>
+      </w:r>
+    </w:p>
+    <w:p>
+      <w:pPr>
+        <w:rPr>
+          <w:rFonts w:asciiTheme="majorBidi" w:hAnsiTheme="majorBidi" w:cstheme="majorBidi"/>
+        </w:rPr>
+      </w:pPr>
+      <w:r>
+        <w:rPr>
+          <w:rFonts w:asciiTheme="majorBidi" w:hAnsiTheme="majorBidi" w:cstheme="majorBidi"/>
+        </w:rPr>
+        <w:t xml:space="preserve">È stato inoltre usato git come VCS, usando una repository pubblica su github, situata al seguente indirizzo: </w:t>
+      </w:r>
+      <w:hyperlink r:id="rId8" w:history="1">
+        <w:r>
+          <w:rPr>
+            <w:rStyle w:val="Hyperlink"/>
+            <w:rFonts w:asciiTheme="majorBidi" w:hAnsiTheme="majorBidi" w:cstheme="majorBidi"/>
+          </w:rPr>
+          <w:t>https://gi</w:t>
         </w:r>
         <w:r>
           <w:rPr>
             <w:rStyle w:val="Hyperlink"/>
             <w:rFonts w:asciiTheme="majorBidi" w:hAnsiTheme="majorBidi" w:cstheme="majorBidi"/>
           </w:rPr>
-          <w:t>9</w:t>
+          <w:t>t</w:t>
         </w:r>
         <w:r>
           <w:rPr>
             <w:rStyle w:val="Hyperlink"/>
             <w:rFonts w:asciiTheme="majorBidi" w:hAnsiTheme="majorBidi" w:cstheme="majorBidi"/>
           </w:rPr>
-          <w:t>/miniz</w:t>
+          <w:t>hub.com/Alex23087/SOL-Project</w:t>
         </w:r>
       </w:hyperlink>
-      <w:r>
-        <w:rPr>
-          <w:rFonts w:asciiTheme="majorBidi" w:hAnsiTheme="majorBidi" w:cstheme="majorBidi"/>
-        </w:rPr>
-        <w:t>)</w:t>
-      </w:r>
-      <w:r>
-        <w:rPr>
-          <w:rFonts w:asciiTheme="majorBidi" w:hAnsiTheme="majorBidi" w:cstheme="majorBidi"/>
-        </w:rPr>
-        <w:t>, scelta perché leggera, semplice da usare, e non block-based</w:t>
-      </w:r>
-      <w:r>
-        <w:rPr>
-          <w:rFonts w:asciiTheme="majorBidi" w:hAnsiTheme="majorBidi" w:cstheme="majorBidi"/>
-        </w:rPr>
-        <w:t>. Questa libreria implementa lo standard zlib.</w:t>
-      </w:r>
-    </w:p>
-    <w:p>
-      <w:pPr>
-        <w:ind w:firstLine="0"/>
-        <w:rPr>
-          <w:rFonts w:asciiTheme="majorBidi" w:hAnsiTheme="majorBidi" w:cstheme="majorBidi"/>
-        </w:rPr>
-      </w:pPr>
-      <w:r>
-        <w:rPr>
-          <w:rFonts w:asciiTheme="majorBidi" w:hAnsiTheme="majorBidi" w:cstheme="majorBidi"/>
-        </w:rPr>
-        <w:t xml:space="preserve">Al momento del salvataggio di un file ricevuto dal client, il server comprime il file e controlla che il nuovo file ottenuto sia di dimensione minore del file di input. Se il file risulta più piccolo, allora viene salvato in formato compresso, altrimenti viene salvato non compresso, così da non doverlo decomprimere al momento della lettura. La compressione del file è del tutto invisibile al client, che invia e riceve files non compressi. È stata presa in </w:t>
-      </w:r>
-      <w:r>
-        <w:rPr>
-          <w:rFonts w:asciiTheme="majorBidi" w:hAnsiTheme="majorBidi" w:cstheme="majorBidi"/>
-        </w:rPr>
-        <w:t>considerazione l’idea di usare una cache per i file non compressi, in modo da non dover decomprimere più volte i files letti più frequentemente, ma per motivi di tempo non è stato possibile implementare quest’idea.</w:t>
-      </w:r>
     </w:p>
     <w:sectPr>
       <w:pgSz w:w="11906" w:h="16838"/>
@@ -1080,6 +1747,119 @@
 <file path=word/numbering.xml><?xml version="1.0" encoding="utf-8"?>
 <w:numbering xmlns:wpc="http://schemas.microsoft.com/office/word/2010/wordprocessingCanvas" xmlns:cx="http://schemas.microsoft.com/office/drawing/2014/chartex" xmlns:cx1="http://schemas.microsoft.com/office/drawing/2015/9/8/chartex" xmlns:cx2="http://schemas.microsoft.com/office/drawing/2015/10/21/chartex" xmlns:cx3="http://schemas.microsoft.com/office/drawing/2016/5/9/chartex" xmlns:cx4="http://schemas.microsoft.com/office/drawing/2016/5/10/chartex" xmlns:cx5="http://schemas.microsoft.com/office/drawing/2016/5/11/chartex" xmlns:cx6="http://schemas.microsoft.com/office/drawing/2016/5/12/chartex" xmlns:cx7="http://schemas.microsoft.com/office/drawing/2016/5/13/chartex" xmlns:cx8="http://schemas.microsoft.com/office/drawing/2016/5/14/chartex" xmlns:mc="http://schemas.openxmlformats.org/markup-compatibility/2006" xmlns:aink="http://schemas.microsoft.com/office/drawing/2016/ink" xmlns:am3d="http://schemas.microsoft.com/office/drawing/2017/model3d" xmlns:o="urn:schemas-microsoft-com:office:office" xmlns:r="http://schemas.openxmlformats.org/officeDocument/2006/relationships" xmlns:m="http://schemas.openxmlformats.org/officeDocument/2006/math" xmlns:v="urn:schemas-microsoft-com:vml" xmlns:wp14="http://schemas.microsoft.com/office/word/2010/wordprocessingDrawing" xmlns:wp="http://schemas.openxmlformats.org/drawingml/2006/wordprocessingDrawing" xmlns:w10="urn:schemas-microsoft-com:office:word" xmlns:w="http://schemas.openxmlformats.org/wordprocessingml/2006/main" xmlns:w14="http://schemas.microsoft.com/office/word/2010/wordml" xmlns:w15="http://schemas.microsoft.com/office/word/2012/wordml" xmlns:w16cex="http://schemas.microsoft.com/office/word/2018/wordml/cex" xmlns:w16cid="http://schemas.microsoft.com/office/word/2016/wordml/cid" xmlns:w16="http://schemas.microsoft.com/office/word/2018/wordml" xmlns:w16sdtdh="http://schemas.microsoft.com/office/word/2020/wordml/sdtdatahash" xmlns:w16se="http://schemas.microsoft.com/office/word/2015/wordml/symex" xmlns:wpg="http://schemas.microsoft.com/office/word/2010/wordprocessingGroup" xmlns:wpi="http://schemas.microsoft.com/office/word/2010/wordprocessingInk" xmlns:wne="http://schemas.microsoft.com/office/word/2006/wordml" xmlns:wps="http://schemas.microsoft.com/office/word/2010/wordprocessingShape" mc:Ignorable="w14 w15 w16se w16cid w16 w16cex w16sdtdh wp14">
   <w:abstractNum w:abstractNumId="0" w15:restartNumberingAfterBreak="0">
+    <w:nsid w:val="168F24FD"/>
+    <w:multiLevelType w:val="hybridMultilevel"/>
+    <w:tmpl w:val="34E0047C"/>
+    <w:lvl w:ilvl="0" w:tplc="04100005">
+      <w:start w:val="1"/>
+      <w:numFmt w:val="bullet"/>
+      <w:lvlText w:val=""/>
+      <w:lvlJc w:val="left"/>
+      <w:pPr>
+        <w:ind w:left="720" w:hanging="360"/>
+      </w:pPr>
+      <w:rPr>
+        <w:rFonts w:ascii="Wingdings" w:hAnsi="Wingdings" w:hint="default"/>
+      </w:rPr>
+    </w:lvl>
+    <w:lvl w:ilvl="1" w:tplc="04090003" w:tentative="1">
+      <w:start w:val="1"/>
+      <w:numFmt w:val="bullet"/>
+      <w:lvlText w:val="o"/>
+      <w:lvlJc w:val="left"/>
+      <w:pPr>
+        <w:ind w:left="1440" w:hanging="360"/>
+      </w:pPr>
+      <w:rPr>
+        <w:rFonts w:ascii="Courier New" w:hAnsi="Courier New" w:cs="Courier New" w:hint="default"/>
+      </w:rPr>
+    </w:lvl>
+    <w:lvl w:ilvl="2" w:tplc="04090005" w:tentative="1">
+      <w:start w:val="1"/>
+      <w:numFmt w:val="bullet"/>
+      <w:lvlText w:val=""/>
+      <w:lvlJc w:val="left"/>
+      <w:pPr>
+        <w:ind w:left="2160" w:hanging="360"/>
+      </w:pPr>
+      <w:rPr>
+        <w:rFonts w:ascii="Wingdings" w:hAnsi="Wingdings" w:hint="default"/>
+      </w:rPr>
+    </w:lvl>
+    <w:lvl w:ilvl="3" w:tplc="04090001" w:tentative="1">
+      <w:start w:val="1"/>
+      <w:numFmt w:val="bullet"/>
+      <w:lvlText w:val=""/>
+      <w:lvlJc w:val="left"/>
+      <w:pPr>
+        <w:ind w:left="2880" w:hanging="360"/>
+      </w:pPr>
+      <w:rPr>
+        <w:rFonts w:ascii="Symbol" w:hAnsi="Symbol" w:hint="default"/>
+      </w:rPr>
+    </w:lvl>
+    <w:lvl w:ilvl="4" w:tplc="04090003" w:tentative="1">
+      <w:start w:val="1"/>
+      <w:numFmt w:val="bullet"/>
+      <w:lvlText w:val="o"/>
+      <w:lvlJc w:val="left"/>
+      <w:pPr>
+        <w:ind w:left="3600" w:hanging="360"/>
+      </w:pPr>
+      <w:rPr>
+        <w:rFonts w:ascii="Courier New" w:hAnsi="Courier New" w:cs="Courier New" w:hint="default"/>
+      </w:rPr>
+    </w:lvl>
+    <w:lvl w:ilvl="5" w:tplc="04090005" w:tentative="1">
+      <w:start w:val="1"/>
+      <w:numFmt w:val="bullet"/>
+      <w:lvlText w:val=""/>
+      <w:lvlJc w:val="left"/>
+      <w:pPr>
+        <w:ind w:left="4320" w:hanging="360"/>
+      </w:pPr>
+      <w:rPr>
+        <w:rFonts w:ascii="Wingdings" w:hAnsi="Wingdings" w:hint="default"/>
+      </w:rPr>
+    </w:lvl>
+    <w:lvl w:ilvl="6" w:tplc="04090001" w:tentative="1">
+      <w:start w:val="1"/>
+      <w:numFmt w:val="bullet"/>
+      <w:lvlText w:val=""/>
+      <w:lvlJc w:val="left"/>
+      <w:pPr>
+        <w:ind w:left="5040" w:hanging="360"/>
+      </w:pPr>
+      <w:rPr>
+        <w:rFonts w:ascii="Symbol" w:hAnsi="Symbol" w:hint="default"/>
+      </w:rPr>
+    </w:lvl>
+    <w:lvl w:ilvl="7" w:tplc="04090003" w:tentative="1">
+      <w:start w:val="1"/>
+      <w:numFmt w:val="bullet"/>
+      <w:lvlText w:val="o"/>
+      <w:lvlJc w:val="left"/>
+      <w:pPr>
+        <w:ind w:left="5760" w:hanging="360"/>
+      </w:pPr>
+      <w:rPr>
+        <w:rFonts w:ascii="Courier New" w:hAnsi="Courier New" w:cs="Courier New" w:hint="default"/>
+      </w:rPr>
+    </w:lvl>
+    <w:lvl w:ilvl="8" w:tplc="04090005" w:tentative="1">
+      <w:start w:val="1"/>
+      <w:numFmt w:val="bullet"/>
+      <w:lvlText w:val=""/>
+      <w:lvlJc w:val="left"/>
+      <w:pPr>
+        <w:ind w:left="6480" w:hanging="360"/>
+      </w:pPr>
+      <w:rPr>
+        <w:rFonts w:ascii="Wingdings" w:hAnsi="Wingdings" w:hint="default"/>
+      </w:rPr>
+    </w:lvl>
+  </w:abstractNum>
+  <w:abstractNum w:abstractNumId="1" w15:restartNumberingAfterBreak="0">
     <w:nsid w:val="24256942"/>
     <w:multiLevelType w:val="hybridMultilevel"/>
     <w:tmpl w:val="A43E4842"/>
@@ -1192,7 +1972,7 @@
       </w:rPr>
     </w:lvl>
   </w:abstractNum>
-  <w:abstractNum w:abstractNumId="1" w15:restartNumberingAfterBreak="0">
+  <w:abstractNum w:abstractNumId="2" w15:restartNumberingAfterBreak="0">
     <w:nsid w:val="55C24913"/>
     <w:multiLevelType w:val="hybridMultilevel"/>
     <w:tmpl w:val="2D3A6196"/>
@@ -1305,11 +2085,246 @@
       </w:rPr>
     </w:lvl>
   </w:abstractNum>
+  <w:abstractNum w:abstractNumId="3" w15:restartNumberingAfterBreak="0">
+    <w:nsid w:val="579705C1"/>
+    <w:multiLevelType w:val="hybridMultilevel"/>
+    <w:tmpl w:val="C480FC1C"/>
+    <w:lvl w:ilvl="0" w:tplc="04090001">
+      <w:start w:val="1"/>
+      <w:numFmt w:val="bullet"/>
+      <w:lvlText w:val=""/>
+      <w:lvlJc w:val="left"/>
+      <w:pPr>
+        <w:ind w:left="644" w:hanging="360"/>
+      </w:pPr>
+      <w:rPr>
+        <w:rFonts w:ascii="Symbol" w:hAnsi="Symbol" w:hint="default"/>
+      </w:rPr>
+    </w:lvl>
+    <w:lvl w:ilvl="1" w:tplc="04090003" w:tentative="1">
+      <w:start w:val="1"/>
+      <w:numFmt w:val="bullet"/>
+      <w:lvlText w:val="o"/>
+      <w:lvlJc w:val="left"/>
+      <w:pPr>
+        <w:ind w:left="1364" w:hanging="360"/>
+      </w:pPr>
+      <w:rPr>
+        <w:rFonts w:ascii="Courier New" w:hAnsi="Courier New" w:cs="Courier New" w:hint="default"/>
+      </w:rPr>
+    </w:lvl>
+    <w:lvl w:ilvl="2" w:tplc="04090005" w:tentative="1">
+      <w:start w:val="1"/>
+      <w:numFmt w:val="bullet"/>
+      <w:lvlText w:val=""/>
+      <w:lvlJc w:val="left"/>
+      <w:pPr>
+        <w:ind w:left="2084" w:hanging="360"/>
+      </w:pPr>
+      <w:rPr>
+        <w:rFonts w:ascii="Wingdings" w:hAnsi="Wingdings" w:hint="default"/>
+      </w:rPr>
+    </w:lvl>
+    <w:lvl w:ilvl="3" w:tplc="04090001" w:tentative="1">
+      <w:start w:val="1"/>
+      <w:numFmt w:val="bullet"/>
+      <w:lvlText w:val=""/>
+      <w:lvlJc w:val="left"/>
+      <w:pPr>
+        <w:ind w:left="2804" w:hanging="360"/>
+      </w:pPr>
+      <w:rPr>
+        <w:rFonts w:ascii="Symbol" w:hAnsi="Symbol" w:hint="default"/>
+      </w:rPr>
+    </w:lvl>
+    <w:lvl w:ilvl="4" w:tplc="04090003" w:tentative="1">
+      <w:start w:val="1"/>
+      <w:numFmt w:val="bullet"/>
+      <w:lvlText w:val="o"/>
+      <w:lvlJc w:val="left"/>
+      <w:pPr>
+        <w:ind w:left="3524" w:hanging="360"/>
+      </w:pPr>
+      <w:rPr>
+        <w:rFonts w:ascii="Courier New" w:hAnsi="Courier New" w:cs="Courier New" w:hint="default"/>
+      </w:rPr>
+    </w:lvl>
+    <w:lvl w:ilvl="5" w:tplc="04090005" w:tentative="1">
+      <w:start w:val="1"/>
+      <w:numFmt w:val="bullet"/>
+      <w:lvlText w:val=""/>
+      <w:lvlJc w:val="left"/>
+      <w:pPr>
+        <w:ind w:left="4244" w:hanging="360"/>
+      </w:pPr>
+      <w:rPr>
+        <w:rFonts w:ascii="Wingdings" w:hAnsi="Wingdings" w:hint="default"/>
+      </w:rPr>
+    </w:lvl>
+    <w:lvl w:ilvl="6" w:tplc="04090001" w:tentative="1">
+      <w:start w:val="1"/>
+      <w:numFmt w:val="bullet"/>
+      <w:lvlText w:val=""/>
+      <w:lvlJc w:val="left"/>
+      <w:pPr>
+        <w:ind w:left="4964" w:hanging="360"/>
+      </w:pPr>
+      <w:rPr>
+        <w:rFonts w:ascii="Symbol" w:hAnsi="Symbol" w:hint="default"/>
+      </w:rPr>
+    </w:lvl>
+    <w:lvl w:ilvl="7" w:tplc="04090003" w:tentative="1">
+      <w:start w:val="1"/>
+      <w:numFmt w:val="bullet"/>
+      <w:lvlText w:val="o"/>
+      <w:lvlJc w:val="left"/>
+      <w:pPr>
+        <w:ind w:left="5684" w:hanging="360"/>
+      </w:pPr>
+      <w:rPr>
+        <w:rFonts w:ascii="Courier New" w:hAnsi="Courier New" w:cs="Courier New" w:hint="default"/>
+      </w:rPr>
+    </w:lvl>
+    <w:lvl w:ilvl="8" w:tplc="04090005" w:tentative="1">
+      <w:start w:val="1"/>
+      <w:numFmt w:val="bullet"/>
+      <w:lvlText w:val=""/>
+      <w:lvlJc w:val="left"/>
+      <w:pPr>
+        <w:ind w:left="6404" w:hanging="360"/>
+      </w:pPr>
+      <w:rPr>
+        <w:rFonts w:ascii="Wingdings" w:hAnsi="Wingdings" w:hint="default"/>
+      </w:rPr>
+    </w:lvl>
+  </w:abstractNum>
+  <w:abstractNum w:abstractNumId="4" w15:restartNumberingAfterBreak="0">
+    <w:nsid w:val="76F43BB8"/>
+    <w:multiLevelType w:val="hybridMultilevel"/>
+    <w:tmpl w:val="5F54AB6A"/>
+    <w:lvl w:ilvl="0" w:tplc="04100005">
+      <w:start w:val="1"/>
+      <w:numFmt w:val="bullet"/>
+      <w:lvlText w:val=""/>
+      <w:lvlJc w:val="left"/>
+      <w:pPr>
+        <w:ind w:left="644" w:hanging="360"/>
+      </w:pPr>
+      <w:rPr>
+        <w:rFonts w:ascii="Wingdings" w:hAnsi="Wingdings" w:hint="default"/>
+      </w:rPr>
+    </w:lvl>
+    <w:lvl w:ilvl="1" w:tplc="04090003" w:tentative="1">
+      <w:start w:val="1"/>
+      <w:numFmt w:val="bullet"/>
+      <w:lvlText w:val="o"/>
+      <w:lvlJc w:val="left"/>
+      <w:pPr>
+        <w:ind w:left="1364" w:hanging="360"/>
+      </w:pPr>
+      <w:rPr>
+        <w:rFonts w:ascii="Courier New" w:hAnsi="Courier New" w:cs="Courier New" w:hint="default"/>
+      </w:rPr>
+    </w:lvl>
+    <w:lvl w:ilvl="2" w:tplc="04090005" w:tentative="1">
+      <w:start w:val="1"/>
+      <w:numFmt w:val="bullet"/>
+      <w:lvlText w:val=""/>
+      <w:lvlJc w:val="left"/>
+      <w:pPr>
+        <w:ind w:left="2084" w:hanging="360"/>
+      </w:pPr>
+      <w:rPr>
+        <w:rFonts w:ascii="Wingdings" w:hAnsi="Wingdings" w:hint="default"/>
+      </w:rPr>
+    </w:lvl>
+    <w:lvl w:ilvl="3" w:tplc="04090001" w:tentative="1">
+      <w:start w:val="1"/>
+      <w:numFmt w:val="bullet"/>
+      <w:lvlText w:val=""/>
+      <w:lvlJc w:val="left"/>
+      <w:pPr>
+        <w:ind w:left="2804" w:hanging="360"/>
+      </w:pPr>
+      <w:rPr>
+        <w:rFonts w:ascii="Symbol" w:hAnsi="Symbol" w:hint="default"/>
+      </w:rPr>
+    </w:lvl>
+    <w:lvl w:ilvl="4" w:tplc="04090003" w:tentative="1">
+      <w:start w:val="1"/>
+      <w:numFmt w:val="bullet"/>
+      <w:lvlText w:val="o"/>
+      <w:lvlJc w:val="left"/>
+      <w:pPr>
+        <w:ind w:left="3524" w:hanging="360"/>
+      </w:pPr>
+      <w:rPr>
+        <w:rFonts w:ascii="Courier New" w:hAnsi="Courier New" w:cs="Courier New" w:hint="default"/>
+      </w:rPr>
+    </w:lvl>
+    <w:lvl w:ilvl="5" w:tplc="04090005" w:tentative="1">
+      <w:start w:val="1"/>
+      <w:numFmt w:val="bullet"/>
+      <w:lvlText w:val=""/>
+      <w:lvlJc w:val="left"/>
+      <w:pPr>
+        <w:ind w:left="4244" w:hanging="360"/>
+      </w:pPr>
+      <w:rPr>
+        <w:rFonts w:ascii="Wingdings" w:hAnsi="Wingdings" w:hint="default"/>
+      </w:rPr>
+    </w:lvl>
+    <w:lvl w:ilvl="6" w:tplc="04090001" w:tentative="1">
+      <w:start w:val="1"/>
+      <w:numFmt w:val="bullet"/>
+      <w:lvlText w:val=""/>
+      <w:lvlJc w:val="left"/>
+      <w:pPr>
+        <w:ind w:left="4964" w:hanging="360"/>
+      </w:pPr>
+      <w:rPr>
+        <w:rFonts w:ascii="Symbol" w:hAnsi="Symbol" w:hint="default"/>
+      </w:rPr>
+    </w:lvl>
+    <w:lvl w:ilvl="7" w:tplc="04090003" w:tentative="1">
+      <w:start w:val="1"/>
+      <w:numFmt w:val="bullet"/>
+      <w:lvlText w:val="o"/>
+      <w:lvlJc w:val="left"/>
+      <w:pPr>
+        <w:ind w:left="5684" w:hanging="360"/>
+      </w:pPr>
+      <w:rPr>
+        <w:rFonts w:ascii="Courier New" w:hAnsi="Courier New" w:cs="Courier New" w:hint="default"/>
+      </w:rPr>
+    </w:lvl>
+    <w:lvl w:ilvl="8" w:tplc="04090005" w:tentative="1">
+      <w:start w:val="1"/>
+      <w:numFmt w:val="bullet"/>
+      <w:lvlText w:val=""/>
+      <w:lvlJc w:val="left"/>
+      <w:pPr>
+        <w:ind w:left="6404" w:hanging="360"/>
+      </w:pPr>
+      <w:rPr>
+        <w:rFonts w:ascii="Wingdings" w:hAnsi="Wingdings" w:hint="default"/>
+      </w:rPr>
+    </w:lvl>
+  </w:abstractNum>
   <w:num w:numId="1">
+    <w:abstractNumId w:val="2"/>
+  </w:num>
+  <w:num w:numId="2">
     <w:abstractNumId w:val="1"/>
   </w:num>
-  <w:num w:numId="2">
+  <w:num w:numId="3">
     <w:abstractNumId w:val="0"/>
+  </w:num>
+  <w:num w:numId="4">
+    <w:abstractNumId w:val="4"/>
+  </w:num>
+  <w:num w:numId="5">
+    <w:abstractNumId w:val="3"/>
   </w:num>
 </w:numbering>
 </file>
@@ -1740,7 +2755,6 @@
   <w:style w:type="character" w:default="1" w:styleId="DefaultParagraphFont">
     <w:name w:val="Default Paragraph Font"/>
     <w:uiPriority w:val="1"/>
-    <w:semiHidden/>
     <w:unhideWhenUsed/>
   </w:style>
   <w:style w:type="table" w:default="1" w:styleId="TableNormal">

</xml_diff>

<commit_message>
Implemented LRU algorithm, added TimestampMicro as log time format, improved stats script performance, continued report
</commit_message>
<xml_diff>
--- a/doc/Relazione.docx
+++ b/doc/Relazione.docx
@@ -466,7 +466,7 @@
           <v:shape id="_x0000_i1025" type="#_x0000_t75" style="width:482.45pt;height:11.55pt" o:ole="">
             <v:imagedata r:id="rId5" o:title=""/>
           </v:shape>
-          <o:OLEObject Type="Embed" ProgID="Word.OpenDocumentText.12" ShapeID="_x0000_i1025" DrawAspect="Content" ObjectID="_1691871479" r:id="rId6"/>
+          <o:OLEObject Type="Embed" ProgID="Word.OpenDocumentText.12" ShapeID="_x0000_i1025" DrawAspect="Content" ObjectID="_1691910620" r:id="rId6"/>
         </w:object>
       </w:r>
       <w:r>
@@ -589,6 +589,18 @@
           <w:rFonts w:asciiTheme="majorBidi" w:hAnsiTheme="majorBidi" w:cstheme="majorBidi"/>
         </w:rPr>
         <w:t>.</w:t>
+      </w:r>
+      <w:r>
+        <w:rPr>
+          <w:rFonts w:asciiTheme="majorBidi" w:hAnsiTheme="majorBidi" w:cstheme="majorBidi"/>
+        </w:rPr>
+        <w:t xml:space="preserve"> Sono presenti alcuni parametri senza i quali il server non si avvia, ed altri opzionali.</w:t>
+      </w:r>
+      <w:r>
+        <w:rPr>
+          <w:rFonts w:asciiTheme="majorBidi" w:hAnsiTheme="majorBidi" w:cstheme="majorBidi"/>
+        </w:rPr>
+        <w:t xml:space="preserve"> Per i parametri opzionali il server assume dei valori di default.</w:t>
       </w:r>
     </w:p>
     <w:p>
@@ -612,18 +624,20 @@
         <w:tblLook w:val="04A0" w:firstRow="1" w:lastRow="0" w:firstColumn="1" w:lastColumn="0" w:noHBand="0" w:noVBand="1"/>
       </w:tblPr>
       <w:tblGrid>
-        <w:gridCol w:w="1597"/>
-        <w:gridCol w:w="1271"/>
-        <w:gridCol w:w="6760"/>
+        <w:gridCol w:w="1634"/>
+        <w:gridCol w:w="969"/>
+        <w:gridCol w:w="1078"/>
+        <w:gridCol w:w="5947"/>
       </w:tblGrid>
       <w:tr>
         <w:tc>
           <w:tcPr>
-            <w:tcW w:w="1555" w:type="dxa"/>
-          </w:tcPr>
-          <w:p>
-            <w:pPr>
-              <w:ind w:firstLine="0"/>
+            <w:tcW w:w="1634" w:type="dxa"/>
+          </w:tcPr>
+          <w:p>
+            <w:pPr>
+              <w:ind w:firstLine="0"/>
+              <w:jc w:val="center"/>
               <w:rPr>
                 <w:rFonts w:asciiTheme="majorBidi" w:hAnsiTheme="majorBidi" w:cstheme="majorBidi"/>
               </w:rPr>
@@ -638,11 +652,12 @@
         </w:tc>
         <w:tc>
           <w:tcPr>
-            <w:tcW w:w="1275" w:type="dxa"/>
-          </w:tcPr>
-          <w:p>
-            <w:pPr>
-              <w:ind w:firstLine="0"/>
+            <w:tcW w:w="969" w:type="dxa"/>
+          </w:tcPr>
+          <w:p>
+            <w:pPr>
+              <w:ind w:firstLine="0"/>
+              <w:jc w:val="center"/>
               <w:rPr>
                 <w:rFonts w:asciiTheme="majorBidi" w:hAnsiTheme="majorBidi" w:cstheme="majorBidi"/>
               </w:rPr>
@@ -657,11 +672,32 @@
         </w:tc>
         <w:tc>
           <w:tcPr>
-            <w:tcW w:w="6798" w:type="dxa"/>
-          </w:tcPr>
-          <w:p>
-            <w:pPr>
-              <w:ind w:firstLine="0"/>
+            <w:tcW w:w="1078" w:type="dxa"/>
+          </w:tcPr>
+          <w:p>
+            <w:pPr>
+              <w:ind w:firstLine="0"/>
+              <w:jc w:val="center"/>
+              <w:rPr>
+                <w:rFonts w:asciiTheme="majorBidi" w:hAnsiTheme="majorBidi" w:cstheme="majorBidi"/>
+              </w:rPr>
+            </w:pPr>
+            <w:r>
+              <w:rPr>
+                <w:rFonts w:asciiTheme="majorBidi" w:hAnsiTheme="majorBidi" w:cstheme="majorBidi"/>
+              </w:rPr>
+              <w:t>Required</w:t>
+            </w:r>
+          </w:p>
+        </w:tc>
+        <w:tc>
+          <w:tcPr>
+            <w:tcW w:w="5947" w:type="dxa"/>
+          </w:tcPr>
+          <w:p>
+            <w:pPr>
+              <w:ind w:firstLine="0"/>
+              <w:jc w:val="center"/>
               <w:rPr>
                 <w:rFonts w:asciiTheme="majorBidi" w:hAnsiTheme="majorBidi" w:cstheme="majorBidi"/>
               </w:rPr>
@@ -678,7 +714,135 @@
       <w:tr>
         <w:tc>
           <w:tcPr>
-            <w:tcW w:w="1555" w:type="dxa"/>
+            <w:tcW w:w="1634" w:type="dxa"/>
+          </w:tcPr>
+          <w:p>
+            <w:pPr>
+              <w:ind w:firstLine="0"/>
+              <w:rPr>
+                <w:rFonts w:asciiTheme="majorBidi" w:hAnsiTheme="majorBidi" w:cstheme="majorBidi"/>
+              </w:rPr>
+            </w:pPr>
+            <w:r>
+              <w:rPr>
+                <w:rFonts w:asciiTheme="majorBidi" w:hAnsiTheme="majorBidi" w:cstheme="majorBidi"/>
+              </w:rPr>
+              <w:t>cacheAlgorithm</w:t>
+            </w:r>
+          </w:p>
+        </w:tc>
+        <w:tc>
+          <w:tcPr>
+            <w:tcW w:w="969" w:type="dxa"/>
+          </w:tcPr>
+          <w:p>
+            <w:pPr>
+              <w:ind w:firstLine="0"/>
+              <w:jc w:val="center"/>
+              <w:rPr>
+                <w:rFonts w:asciiTheme="majorBidi" w:hAnsiTheme="majorBidi" w:cstheme="majorBidi"/>
+              </w:rPr>
+            </w:pPr>
+            <w:r>
+              <w:rPr>
+                <w:rFonts w:asciiTheme="majorBidi" w:hAnsiTheme="majorBidi" w:cstheme="majorBidi"/>
+              </w:rPr>
+              <w:t>String</w:t>
+            </w:r>
+          </w:p>
+        </w:tc>
+        <w:tc>
+          <w:tcPr>
+            <w:tcW w:w="1078" w:type="dxa"/>
+          </w:tcPr>
+          <w:p>
+            <w:pPr>
+              <w:ind w:firstLine="0"/>
+              <w:jc w:val="center"/>
+              <w:rPr>
+                <w:rFonts w:asciiTheme="majorBidi" w:hAnsiTheme="majorBidi" w:cstheme="majorBidi"/>
+              </w:rPr>
+            </w:pPr>
+            <w:r>
+              <w:rPr>
+                <w:rFonts w:asciiTheme="majorBidi" w:hAnsiTheme="majorBidi" w:cstheme="majorBidi"/>
+              </w:rPr>
+              <w:t>No</w:t>
+            </w:r>
+          </w:p>
+        </w:tc>
+        <w:tc>
+          <w:tcPr>
+            <w:tcW w:w="5947" w:type="dxa"/>
+          </w:tcPr>
+          <w:p>
+            <w:pPr>
+              <w:ind w:firstLine="0"/>
+              <w:rPr>
+                <w:rFonts w:asciiTheme="majorBidi" w:hAnsiTheme="majorBidi" w:cstheme="majorBidi"/>
+              </w:rPr>
+            </w:pPr>
+            <w:r>
+              <w:rPr>
+                <w:rFonts w:asciiTheme="majorBidi" w:hAnsiTheme="majorBidi" w:cstheme="majorBidi"/>
+              </w:rPr>
+              <w:t xml:space="preserve">Determina l’algoritmo di espulsione dalla cache utililzzato dal server. Se settato a </w:t>
+            </w:r>
+            <w:r>
+              <w:rPr>
+                <w:rFonts w:asciiTheme="majorBidi" w:hAnsiTheme="majorBidi" w:cstheme="majorBidi"/>
+              </w:rPr>
+              <w:t>"</w:t>
+            </w:r>
+            <w:r>
+              <w:rPr>
+                <w:rFonts w:asciiTheme="majorBidi" w:hAnsiTheme="majorBidi" w:cstheme="majorBidi"/>
+              </w:rPr>
+              <w:t>LRU</w:t>
+            </w:r>
+            <w:r>
+              <w:rPr>
+                <w:rFonts w:asciiTheme="majorBidi" w:hAnsiTheme="majorBidi" w:cstheme="majorBidi"/>
+              </w:rPr>
+              <w:t>"</w:t>
+            </w:r>
+            <w:r>
+              <w:rPr>
+                <w:rFonts w:asciiTheme="majorBidi" w:hAnsiTheme="majorBidi" w:cstheme="majorBidi"/>
+              </w:rPr>
+              <w:t xml:space="preserve">, il server utilizzerà un algoritmo LRU. Se settato a </w:t>
+            </w:r>
+            <w:r>
+              <w:rPr>
+                <w:rFonts w:asciiTheme="majorBidi" w:hAnsiTheme="majorBidi" w:cstheme="majorBidi"/>
+              </w:rPr>
+              <w:t>"</w:t>
+            </w:r>
+            <w:r>
+              <w:rPr>
+                <w:rFonts w:asciiTheme="majorBidi" w:hAnsiTheme="majorBidi" w:cstheme="majorBidi"/>
+              </w:rPr>
+              <w:t>FIFO</w:t>
+            </w:r>
+            <w:r>
+              <w:rPr>
+                <w:rFonts w:asciiTheme="majorBidi" w:hAnsiTheme="majorBidi" w:cstheme="majorBidi"/>
+              </w:rPr>
+              <w:t>"</w:t>
+            </w:r>
+            <w:r>
+              <w:rPr>
+                <w:rFonts w:asciiTheme="majorBidi" w:hAnsiTheme="majorBidi" w:cstheme="majorBidi"/>
+              </w:rPr>
+              <w:t>, ad una stringa invalida, o non settato, il server utilizzerà un algoritmo FIFO.</w:t>
+            </w:r>
+          </w:p>
+        </w:tc>
+      </w:tr>
+      <w:tr>
+        <w:tc>
+          <w:tcPr>
+            <w:tcW w:w="1634" w:type="dxa"/>
           </w:tcPr>
           <w:p>
             <w:pPr>
@@ -697,11 +861,12 @@
         </w:tc>
         <w:tc>
           <w:tcPr>
-            <w:tcW w:w="1275" w:type="dxa"/>
-          </w:tcPr>
-          <w:p>
-            <w:pPr>
-              <w:ind w:firstLine="0"/>
+            <w:tcW w:w="969" w:type="dxa"/>
+          </w:tcPr>
+          <w:p>
+            <w:pPr>
+              <w:ind w:firstLine="0"/>
+              <w:jc w:val="center"/>
               <w:rPr>
                 <w:rFonts w:asciiTheme="majorBidi" w:hAnsiTheme="majorBidi" w:cstheme="majorBidi"/>
               </w:rPr>
@@ -716,7 +881,27 @@
         </w:tc>
         <w:tc>
           <w:tcPr>
-            <w:tcW w:w="6798" w:type="dxa"/>
+            <w:tcW w:w="1078" w:type="dxa"/>
+          </w:tcPr>
+          <w:p>
+            <w:pPr>
+              <w:ind w:firstLine="0"/>
+              <w:jc w:val="center"/>
+              <w:rPr>
+                <w:rFonts w:asciiTheme="majorBidi" w:hAnsiTheme="majorBidi" w:cstheme="majorBidi"/>
+              </w:rPr>
+            </w:pPr>
+            <w:r>
+              <w:rPr>
+                <w:rFonts w:asciiTheme="majorBidi" w:hAnsiTheme="majorBidi" w:cstheme="majorBidi"/>
+              </w:rPr>
+              <w:t>No</w:t>
+            </w:r>
+          </w:p>
+        </w:tc>
+        <w:tc>
+          <w:tcPr>
+            <w:tcW w:w="5947" w:type="dxa"/>
           </w:tcPr>
           <w:p>
             <w:pPr>
@@ -763,7 +948,7 @@
       <w:tr>
         <w:tc>
           <w:tcPr>
-            <w:tcW w:w="1555" w:type="dxa"/>
+            <w:tcW w:w="1634" w:type="dxa"/>
           </w:tcPr>
           <w:p>
             <w:pPr>
@@ -782,11 +967,12 @@
         </w:tc>
         <w:tc>
           <w:tcPr>
-            <w:tcW w:w="1275" w:type="dxa"/>
-          </w:tcPr>
-          <w:p>
-            <w:pPr>
-              <w:ind w:firstLine="0"/>
+            <w:tcW w:w="969" w:type="dxa"/>
+          </w:tcPr>
+          <w:p>
+            <w:pPr>
+              <w:ind w:firstLine="0"/>
+              <w:jc w:val="center"/>
               <w:rPr>
                 <w:rFonts w:asciiTheme="majorBidi" w:hAnsiTheme="majorBidi" w:cstheme="majorBidi"/>
               </w:rPr>
@@ -801,7 +987,27 @@
         </w:tc>
         <w:tc>
           <w:tcPr>
-            <w:tcW w:w="6798" w:type="dxa"/>
+            <w:tcW w:w="1078" w:type="dxa"/>
+          </w:tcPr>
+          <w:p>
+            <w:pPr>
+              <w:ind w:firstLine="0"/>
+              <w:jc w:val="center"/>
+              <w:rPr>
+                <w:rFonts w:asciiTheme="majorBidi" w:hAnsiTheme="majorBidi" w:cstheme="majorBidi"/>
+              </w:rPr>
+            </w:pPr>
+            <w:r>
+              <w:rPr>
+                <w:rFonts w:asciiTheme="majorBidi" w:hAnsiTheme="majorBidi" w:cstheme="majorBidi"/>
+              </w:rPr>
+              <w:t>Sì</w:t>
+            </w:r>
+          </w:p>
+        </w:tc>
+        <w:tc>
+          <w:tcPr>
+            <w:tcW w:w="5947" w:type="dxa"/>
           </w:tcPr>
           <w:p>
             <w:pPr>
@@ -822,7 +1028,7 @@
       <w:tr>
         <w:tc>
           <w:tcPr>
-            <w:tcW w:w="1555" w:type="dxa"/>
+            <w:tcW w:w="1634" w:type="dxa"/>
           </w:tcPr>
           <w:p>
             <w:pPr>
@@ -841,11 +1047,12 @@
         </w:tc>
         <w:tc>
           <w:tcPr>
-            <w:tcW w:w="1275" w:type="dxa"/>
-          </w:tcPr>
-          <w:p>
-            <w:pPr>
-              <w:ind w:firstLine="0"/>
+            <w:tcW w:w="969" w:type="dxa"/>
+          </w:tcPr>
+          <w:p>
+            <w:pPr>
+              <w:ind w:firstLine="0"/>
+              <w:jc w:val="center"/>
               <w:rPr>
                 <w:rFonts w:asciiTheme="majorBidi" w:hAnsiTheme="majorBidi" w:cstheme="majorBidi"/>
               </w:rPr>
@@ -860,7 +1067,27 @@
         </w:tc>
         <w:tc>
           <w:tcPr>
-            <w:tcW w:w="6798" w:type="dxa"/>
+            <w:tcW w:w="1078" w:type="dxa"/>
+          </w:tcPr>
+          <w:p>
+            <w:pPr>
+              <w:ind w:firstLine="0"/>
+              <w:jc w:val="center"/>
+              <w:rPr>
+                <w:rFonts w:asciiTheme="majorBidi" w:hAnsiTheme="majorBidi" w:cstheme="majorBidi"/>
+              </w:rPr>
+            </w:pPr>
+            <w:r>
+              <w:rPr>
+                <w:rFonts w:asciiTheme="majorBidi" w:hAnsiTheme="majorBidi" w:cstheme="majorBidi"/>
+              </w:rPr>
+              <w:t>No</w:t>
+            </w:r>
+          </w:p>
+        </w:tc>
+        <w:tc>
+          <w:tcPr>
+            <w:tcW w:w="5947" w:type="dxa"/>
           </w:tcPr>
           <w:p>
             <w:pPr>
@@ -897,13 +1124,7 @@
               <w:rPr>
                 <w:rFonts w:asciiTheme="majorBidi" w:hAnsiTheme="majorBidi" w:cstheme="majorBidi"/>
               </w:rPr>
-              <w:t xml:space="preserve">, il file di log verrà sovrascritto ad ogni esecuzione del server. Se settato a qualsiasi altro valore, o se non settato, </w:t>
-            </w:r>
-            <w:r>
-              <w:rPr>
-                <w:rFonts w:asciiTheme="majorBidi" w:hAnsiTheme="majorBidi" w:cstheme="majorBidi"/>
-              </w:rPr>
-              <w:t>il file verrà aperto in modalità append.</w:t>
+              <w:t>, il file di log verrà sovrascritto ad ogni esecuzione del server. Se settato a qualsiasi altro valore, o se non settato, il file verrà aperto in modalità append.</w:t>
             </w:r>
           </w:p>
         </w:tc>
@@ -911,7 +1132,7 @@
       <w:tr>
         <w:tc>
           <w:tcPr>
-            <w:tcW w:w="1555" w:type="dxa"/>
+            <w:tcW w:w="1634" w:type="dxa"/>
           </w:tcPr>
           <w:p>
             <w:pPr>
@@ -930,11 +1151,12 @@
         </w:tc>
         <w:tc>
           <w:tcPr>
-            <w:tcW w:w="1275" w:type="dxa"/>
-          </w:tcPr>
-          <w:p>
-            <w:pPr>
-              <w:ind w:firstLine="0"/>
+            <w:tcW w:w="969" w:type="dxa"/>
+          </w:tcPr>
+          <w:p>
+            <w:pPr>
+              <w:ind w:firstLine="0"/>
+              <w:jc w:val="center"/>
               <w:rPr>
                 <w:rFonts w:asciiTheme="majorBidi" w:hAnsiTheme="majorBidi" w:cstheme="majorBidi"/>
               </w:rPr>
@@ -949,7 +1171,27 @@
         </w:tc>
         <w:tc>
           <w:tcPr>
-            <w:tcW w:w="6798" w:type="dxa"/>
+            <w:tcW w:w="1078" w:type="dxa"/>
+          </w:tcPr>
+          <w:p>
+            <w:pPr>
+              <w:ind w:firstLine="0"/>
+              <w:jc w:val="center"/>
+              <w:rPr>
+                <w:rFonts w:asciiTheme="majorBidi" w:hAnsiTheme="majorBidi" w:cstheme="majorBidi"/>
+              </w:rPr>
+            </w:pPr>
+            <w:r>
+              <w:rPr>
+                <w:rFonts w:asciiTheme="majorBidi" w:hAnsiTheme="majorBidi" w:cstheme="majorBidi"/>
+              </w:rPr>
+              <w:t>No</w:t>
+            </w:r>
+          </w:p>
+        </w:tc>
+        <w:tc>
+          <w:tcPr>
+            <w:tcW w:w="5947" w:type="dxa"/>
           </w:tcPr>
           <w:p>
             <w:pPr>
@@ -1080,7 +1322,7 @@
       <w:tr>
         <w:tc>
           <w:tcPr>
-            <w:tcW w:w="1555" w:type="dxa"/>
+            <w:tcW w:w="1634" w:type="dxa"/>
           </w:tcPr>
           <w:p>
             <w:pPr>
@@ -1099,11 +1341,12 @@
         </w:tc>
         <w:tc>
           <w:tcPr>
-            <w:tcW w:w="1275" w:type="dxa"/>
-          </w:tcPr>
-          <w:p>
-            <w:pPr>
-              <w:ind w:firstLine="0"/>
+            <w:tcW w:w="969" w:type="dxa"/>
+          </w:tcPr>
+          <w:p>
+            <w:pPr>
+              <w:ind w:firstLine="0"/>
+              <w:jc w:val="center"/>
               <w:rPr>
                 <w:rFonts w:asciiTheme="majorBidi" w:hAnsiTheme="majorBidi" w:cstheme="majorBidi"/>
               </w:rPr>
@@ -1118,7 +1361,27 @@
         </w:tc>
         <w:tc>
           <w:tcPr>
-            <w:tcW w:w="6798" w:type="dxa"/>
+            <w:tcW w:w="1078" w:type="dxa"/>
+          </w:tcPr>
+          <w:p>
+            <w:pPr>
+              <w:ind w:firstLine="0"/>
+              <w:jc w:val="center"/>
+              <w:rPr>
+                <w:rFonts w:asciiTheme="majorBidi" w:hAnsiTheme="majorBidi" w:cstheme="majorBidi"/>
+              </w:rPr>
+            </w:pPr>
+            <w:r>
+              <w:rPr>
+                <w:rFonts w:asciiTheme="majorBidi" w:hAnsiTheme="majorBidi" w:cstheme="majorBidi"/>
+              </w:rPr>
+              <w:t>Sì</w:t>
+            </w:r>
+          </w:p>
+        </w:tc>
+        <w:tc>
+          <w:tcPr>
+            <w:tcW w:w="5947" w:type="dxa"/>
           </w:tcPr>
           <w:p>
             <w:pPr>
@@ -1139,7 +1402,7 @@
       <w:tr>
         <w:tc>
           <w:tcPr>
-            <w:tcW w:w="1555" w:type="dxa"/>
+            <w:tcW w:w="1634" w:type="dxa"/>
           </w:tcPr>
           <w:p>
             <w:pPr>
@@ -1158,11 +1421,12 @@
         </w:tc>
         <w:tc>
           <w:tcPr>
-            <w:tcW w:w="1275" w:type="dxa"/>
-          </w:tcPr>
-          <w:p>
-            <w:pPr>
-              <w:ind w:firstLine="0"/>
+            <w:tcW w:w="969" w:type="dxa"/>
+          </w:tcPr>
+          <w:p>
+            <w:pPr>
+              <w:ind w:firstLine="0"/>
+              <w:jc w:val="center"/>
               <w:rPr>
                 <w:rFonts w:asciiTheme="majorBidi" w:hAnsiTheme="majorBidi" w:cstheme="majorBidi"/>
               </w:rPr>
@@ -1177,7 +1441,27 @@
         </w:tc>
         <w:tc>
           <w:tcPr>
-            <w:tcW w:w="6798" w:type="dxa"/>
+            <w:tcW w:w="1078" w:type="dxa"/>
+          </w:tcPr>
+          <w:p>
+            <w:pPr>
+              <w:ind w:firstLine="0"/>
+              <w:jc w:val="center"/>
+              <w:rPr>
+                <w:rFonts w:asciiTheme="majorBidi" w:hAnsiTheme="majorBidi" w:cstheme="majorBidi"/>
+              </w:rPr>
+            </w:pPr>
+            <w:r>
+              <w:rPr>
+                <w:rFonts w:asciiTheme="majorBidi" w:hAnsiTheme="majorBidi" w:cstheme="majorBidi"/>
+              </w:rPr>
+              <w:t>Sì</w:t>
+            </w:r>
+          </w:p>
+        </w:tc>
+        <w:tc>
+          <w:tcPr>
+            <w:tcW w:w="5947" w:type="dxa"/>
           </w:tcPr>
           <w:p>
             <w:pPr>
@@ -1198,7 +1482,7 @@
       <w:tr>
         <w:tc>
           <w:tcPr>
-            <w:tcW w:w="1555" w:type="dxa"/>
+            <w:tcW w:w="1634" w:type="dxa"/>
           </w:tcPr>
           <w:p>
             <w:pPr>
@@ -1217,11 +1501,12 @@
         </w:tc>
         <w:tc>
           <w:tcPr>
-            <w:tcW w:w="1275" w:type="dxa"/>
-          </w:tcPr>
-          <w:p>
-            <w:pPr>
-              <w:ind w:firstLine="0"/>
+            <w:tcW w:w="969" w:type="dxa"/>
+          </w:tcPr>
+          <w:p>
+            <w:pPr>
+              <w:ind w:firstLine="0"/>
+              <w:jc w:val="center"/>
               <w:rPr>
                 <w:rFonts w:asciiTheme="majorBidi" w:hAnsiTheme="majorBidi" w:cstheme="majorBidi"/>
               </w:rPr>
@@ -1236,7 +1521,27 @@
         </w:tc>
         <w:tc>
           <w:tcPr>
-            <w:tcW w:w="6798" w:type="dxa"/>
+            <w:tcW w:w="1078" w:type="dxa"/>
+          </w:tcPr>
+          <w:p>
+            <w:pPr>
+              <w:ind w:firstLine="0"/>
+              <w:jc w:val="center"/>
+              <w:rPr>
+                <w:rFonts w:asciiTheme="majorBidi" w:hAnsiTheme="majorBidi" w:cstheme="majorBidi"/>
+              </w:rPr>
+            </w:pPr>
+            <w:r>
+              <w:rPr>
+                <w:rFonts w:asciiTheme="majorBidi" w:hAnsiTheme="majorBidi" w:cstheme="majorBidi"/>
+              </w:rPr>
+              <w:t>Sì</w:t>
+            </w:r>
+          </w:p>
+        </w:tc>
+        <w:tc>
+          <w:tcPr>
+            <w:tcW w:w="5947" w:type="dxa"/>
           </w:tcPr>
           <w:p>
             <w:pPr>
@@ -1257,7 +1562,7 @@
       <w:tr>
         <w:tc>
           <w:tcPr>
-            <w:tcW w:w="1555" w:type="dxa"/>
+            <w:tcW w:w="1634" w:type="dxa"/>
           </w:tcPr>
           <w:p>
             <w:pPr>
@@ -1276,11 +1581,12 @@
         </w:tc>
         <w:tc>
           <w:tcPr>
-            <w:tcW w:w="1275" w:type="dxa"/>
-          </w:tcPr>
-          <w:p>
-            <w:pPr>
-              <w:ind w:firstLine="0"/>
+            <w:tcW w:w="969" w:type="dxa"/>
+          </w:tcPr>
+          <w:p>
+            <w:pPr>
+              <w:ind w:firstLine="0"/>
+              <w:jc w:val="center"/>
               <w:rPr>
                 <w:rFonts w:asciiTheme="majorBidi" w:hAnsiTheme="majorBidi" w:cstheme="majorBidi"/>
               </w:rPr>
@@ -1295,7 +1601,27 @@
         </w:tc>
         <w:tc>
           <w:tcPr>
-            <w:tcW w:w="6798" w:type="dxa"/>
+            <w:tcW w:w="1078" w:type="dxa"/>
+          </w:tcPr>
+          <w:p>
+            <w:pPr>
+              <w:ind w:firstLine="0"/>
+              <w:jc w:val="center"/>
+              <w:rPr>
+                <w:rFonts w:asciiTheme="majorBidi" w:hAnsiTheme="majorBidi" w:cstheme="majorBidi"/>
+              </w:rPr>
+            </w:pPr>
+            <w:r>
+              <w:rPr>
+                <w:rFonts w:asciiTheme="majorBidi" w:hAnsiTheme="majorBidi" w:cstheme="majorBidi"/>
+              </w:rPr>
+              <w:t>Sì</w:t>
+            </w:r>
+          </w:p>
+        </w:tc>
+        <w:tc>
+          <w:tcPr>
+            <w:tcW w:w="5947" w:type="dxa"/>
           </w:tcPr>
           <w:p>
             <w:pPr>
@@ -1309,6 +1635,122 @@
                 <w:rFonts w:asciiTheme="majorBidi" w:hAnsiTheme="majorBidi" w:cstheme="majorBidi"/>
               </w:rPr>
               <w:t>Determina la dimensione massima che può raggiungere il server.</w:t>
+            </w:r>
+            <w:r>
+              <w:rPr>
+                <w:rFonts w:asciiTheme="majorBidi" w:hAnsiTheme="majorBidi" w:cstheme="majorBidi"/>
+              </w:rPr>
+              <w:t xml:space="preserve"> Il formato è </w:t>
+            </w:r>
+            <w:r>
+              <w:rPr>
+                <w:rFonts w:asciiTheme="majorBidi" w:hAnsiTheme="majorBidi" w:cstheme="majorBidi"/>
+              </w:rPr>
+              <w:t>"</w:t>
+            </w:r>
+            <w:r>
+              <w:rPr>
+                <w:rFonts w:asciiTheme="majorBidi" w:hAnsiTheme="majorBidi" w:cstheme="majorBidi"/>
+              </w:rPr>
+              <w:t>numero[unità]</w:t>
+            </w:r>
+            <w:r>
+              <w:rPr>
+                <w:rFonts w:asciiTheme="majorBidi" w:hAnsiTheme="majorBidi" w:cstheme="majorBidi"/>
+              </w:rPr>
+              <w:t>"</w:t>
+            </w:r>
+            <w:r>
+              <w:rPr>
+                <w:rFonts w:asciiTheme="majorBidi" w:hAnsiTheme="majorBidi" w:cstheme="majorBidi"/>
+              </w:rPr>
+              <w:t>, dove numero è un intero positivo e unità è un valore opzionale tra [b/B/k/K/m/M/g/G] e indica se il numero è da interpretarsi come numero di bytes, kilobytes, etc.</w:t>
+            </w:r>
+          </w:p>
+          <w:p>
+            <w:pPr>
+              <w:ind w:firstLine="0"/>
+              <w:rPr>
+                <w:rFonts w:asciiTheme="majorBidi" w:hAnsiTheme="majorBidi" w:cstheme="majorBidi"/>
+              </w:rPr>
+            </w:pPr>
+            <w:r>
+              <w:rPr>
+                <w:rFonts w:asciiTheme="majorBidi" w:hAnsiTheme="majorBidi" w:cstheme="majorBidi"/>
+              </w:rPr>
+              <w:t xml:space="preserve">Esempio: </w:t>
+            </w:r>
+            <w:r>
+              <w:rPr>
+                <w:rFonts w:asciiTheme="majorBidi" w:hAnsiTheme="majorBidi" w:cstheme="majorBidi"/>
+              </w:rPr>
+              <w:t>"</w:t>
+            </w:r>
+            <w:r>
+              <w:rPr>
+                <w:rFonts w:asciiTheme="majorBidi" w:hAnsiTheme="majorBidi" w:cstheme="majorBidi"/>
+              </w:rPr>
+              <w:t>128M</w:t>
+            </w:r>
+            <w:r>
+              <w:rPr>
+                <w:rFonts w:asciiTheme="majorBidi" w:hAnsiTheme="majorBidi" w:cstheme="majorBidi"/>
+              </w:rPr>
+              <w:t>"</w:t>
+            </w:r>
+            <w:r>
+              <w:rPr>
+                <w:rFonts w:asciiTheme="majorBidi" w:hAnsiTheme="majorBidi" w:cstheme="majorBidi"/>
+              </w:rPr>
+              <w:t xml:space="preserve"> </w:t>
+            </w:r>
+            <w:r>
+              <w:rPr>
+                <w:rFonts w:asciiTheme="majorBidi" w:hAnsiTheme="majorBidi" w:cstheme="majorBidi"/>
+              </w:rPr>
+              <w:t xml:space="preserve">= </w:t>
+            </w:r>
+            <w:r>
+              <w:rPr>
+                <w:rFonts w:asciiTheme="majorBidi" w:hAnsiTheme="majorBidi" w:cstheme="majorBidi"/>
+              </w:rPr>
+              <w:t xml:space="preserve">128 megabytes, </w:t>
+            </w:r>
+            <w:r>
+              <w:rPr>
+                <w:rFonts w:asciiTheme="majorBidi" w:hAnsiTheme="majorBidi" w:cstheme="majorBidi"/>
+              </w:rPr>
+              <w:t>"</w:t>
+            </w:r>
+            <w:r>
+              <w:rPr>
+                <w:rFonts w:asciiTheme="majorBidi" w:hAnsiTheme="majorBidi" w:cstheme="majorBidi"/>
+              </w:rPr>
+              <w:t>1g</w:t>
+            </w:r>
+            <w:r>
+              <w:rPr>
+                <w:rFonts w:asciiTheme="majorBidi" w:hAnsiTheme="majorBidi" w:cstheme="majorBidi"/>
+              </w:rPr>
+              <w:t>"</w:t>
+            </w:r>
+            <w:r>
+              <w:rPr>
+                <w:rFonts w:asciiTheme="majorBidi" w:hAnsiTheme="majorBidi" w:cstheme="majorBidi"/>
+              </w:rPr>
+              <w:t xml:space="preserve"> </w:t>
+            </w:r>
+            <w:r>
+              <w:rPr>
+                <w:rFonts w:asciiTheme="majorBidi" w:hAnsiTheme="majorBidi" w:cstheme="majorBidi"/>
+              </w:rPr>
+              <w:t>=</w:t>
+            </w:r>
+            <w:r>
+              <w:rPr>
+                <w:rFonts w:asciiTheme="majorBidi" w:hAnsiTheme="majorBidi" w:cstheme="majorBidi"/>
+              </w:rPr>
+              <w:t xml:space="preserve"> 1 gigabyte.</w:t>
             </w:r>
           </w:p>
         </w:tc>
@@ -1410,6 +1852,7 @@
           <w:rFonts w:asciiTheme="majorBidi" w:hAnsiTheme="majorBidi"/>
           <w:color w:val="00B0F0"/>
         </w:rPr>
+        <w:lastRenderedPageBreak/>
         <w:t>Gestione della cache</w:t>
       </w:r>
     </w:p>
@@ -1436,40 +1879,93 @@
         <w:rPr>
           <w:rFonts w:asciiTheme="majorBidi" w:hAnsiTheme="majorBidi" w:cstheme="majorBidi"/>
         </w:rPr>
-        <w:t>Ogni file è rappresentato in memoria con una struttura contenente il nome del file, un buffer contenente il suo contenuto, informazioni sulla dimensione del file, sul client che ha effettuato un’operazione di lock su di esso (se presente), il lock del file, e informazioni sull’algoritmo di compressione usato per memorizzare il file.</w:t>
-      </w:r>
-    </w:p>
-    <w:p>
-      <w:pPr>
-        <w:rPr>
-          <w:rFonts w:asciiTheme="majorBidi" w:hAnsiTheme="majorBidi" w:cstheme="majorBidi"/>
-        </w:rPr>
-      </w:pPr>
-      <w:r>
-        <w:rPr>
-          <w:rFonts w:asciiTheme="majorBidi" w:hAnsiTheme="majorBidi" w:cstheme="majorBidi"/>
-        </w:rPr>
-        <w:t xml:space="preserve">Come algoritmo di rimpiazzamento della cache è stato implementato un semplice algoritmo FIFO, sfruttando il fatto che la cache in sé è implementata come una lista: al momento della creazione del file, questo è inserito in testa alla lista. Quando l’algoritmo per determinare il file da eliminare per liberare spazio viene </w:t>
-      </w:r>
-      <w:r>
-        <w:rPr>
-          <w:rFonts w:asciiTheme="majorBidi" w:hAnsiTheme="majorBidi" w:cstheme="majorBidi"/>
-        </w:rPr>
-        <w:lastRenderedPageBreak/>
-        <w:t>invocato, prende il file più in fondo alla lista possibile su cui nessun client abbia fatto una lock (e che sia diverso da un file passato opzionalmente come parametro).</w:t>
-      </w:r>
-    </w:p>
-    <w:p>
-      <w:pPr>
-        <w:rPr>
-          <w:rFonts w:asciiTheme="majorBidi" w:hAnsiTheme="majorBidi" w:cstheme="majorBidi"/>
-        </w:rPr>
-      </w:pPr>
-      <w:r>
-        <w:rPr>
-          <w:rFonts w:asciiTheme="majorBidi" w:hAnsiTheme="majorBidi" w:cstheme="majorBidi"/>
-        </w:rPr>
-        <w:t>È semplice con questa struttura usare un algoritmo diverso come LRU, basta infatti aggiungere un timestamp ai metadati dei file, aggiornarlo ad ogni lettura e scrittura, ed usare quello per selezionare il file da eliminare. Purtroppo, però, per motivi di tempo, non è stato possibile implementare algoritmi diversi da quello FIFO.</w:t>
+        <w:t xml:space="preserve">Ogni file è rappresentato in memoria con una struttura contenente il nome del file, un buffer contenente il suo contenuto, informazioni sulla dimensione del file, sul client che ha effettuato un’operazione di lock su di esso (se presente), il lock del file, </w:t>
+      </w:r>
+      <w:r>
+        <w:rPr>
+          <w:rFonts w:asciiTheme="majorBidi" w:hAnsiTheme="majorBidi" w:cstheme="majorBidi"/>
+        </w:rPr>
+        <w:t xml:space="preserve">un timestamp che indica il momento dell’ultimo accesso, </w:t>
+      </w:r>
+      <w:r>
+        <w:rPr>
+          <w:rFonts w:asciiTheme="majorBidi" w:hAnsiTheme="majorBidi" w:cstheme="majorBidi"/>
+        </w:rPr>
+        <w:t>e informazioni sull’algoritmo di compressione usato per memorizzare il file.</w:t>
+      </w:r>
+    </w:p>
+    <w:p>
+      <w:pPr>
+        <w:rPr>
+          <w:rFonts w:asciiTheme="majorBidi" w:hAnsiTheme="majorBidi" w:cstheme="majorBidi"/>
+        </w:rPr>
+      </w:pPr>
+      <w:r>
+        <w:rPr>
+          <w:rFonts w:asciiTheme="majorBidi" w:hAnsiTheme="majorBidi" w:cstheme="majorBidi"/>
+        </w:rPr>
+        <w:t>Sono stati implementati due algoritmi di rimpiazzamento della cache:</w:t>
+      </w:r>
+    </w:p>
+    <w:p>
+      <w:pPr>
+        <w:pStyle w:val="ListParagraph"/>
+        <w:numPr>
+          <w:ilvl w:val="0"/>
+          <w:numId w:val="6"/>
+        </w:numPr>
+        <w:rPr>
+          <w:rFonts w:asciiTheme="majorBidi" w:hAnsiTheme="majorBidi" w:cstheme="majorBidi"/>
+        </w:rPr>
+      </w:pPr>
+      <w:r>
+        <w:rPr>
+          <w:rFonts w:asciiTheme="majorBidi" w:hAnsiTheme="majorBidi" w:cstheme="majorBidi"/>
+        </w:rPr>
+        <w:t>Come primo è stato implementato un</w:t>
+      </w:r>
+      <w:r>
+        <w:rPr>
+          <w:rFonts w:asciiTheme="majorBidi" w:hAnsiTheme="majorBidi" w:cstheme="majorBidi"/>
+        </w:rPr>
+        <w:t xml:space="preserve"> algoritmo FIFO, sfruttando il fatto che la cache in sé è implementata come una lista: al momento della creazione del file, questo è inserito in testa alla lista. Quando l’algoritmo per determinare il file da eliminare per liberare spazio viene invocato, prende il file più in fondo alla lista possibile su cui nessun client abbia fatto una lock (e che sia diverso da un file passato opzionalmente come parametro).</w:t>
+      </w:r>
+    </w:p>
+    <w:p>
+      <w:pPr>
+        <w:pStyle w:val="ListParagraph"/>
+        <w:numPr>
+          <w:ilvl w:val="0"/>
+          <w:numId w:val="6"/>
+        </w:numPr>
+        <w:rPr>
+          <w:rFonts w:asciiTheme="majorBidi" w:hAnsiTheme="majorBidi" w:cstheme="majorBidi"/>
+        </w:rPr>
+      </w:pPr>
+      <w:r>
+        <w:rPr>
+          <w:rFonts w:asciiTheme="majorBidi" w:hAnsiTheme="majorBidi" w:cstheme="majorBidi"/>
+        </w:rPr>
+        <w:t xml:space="preserve">Secondo algoritmo implementato è un algoritmo LRU, che usando un timestamp relativo all’ultimo accesso al file, restituisce il file col timestamp più piccolo, sempre escludendo dalla ricerca i file su cui </w:t>
+      </w:r>
+      <w:r>
+        <w:rPr>
+          <w:rFonts w:asciiTheme="majorBidi" w:hAnsiTheme="majorBidi" w:cstheme="majorBidi"/>
+        </w:rPr>
+        <w:t>un client mantiene un lock ed un file passato opzionalmente come parametro.</w:t>
+      </w:r>
+    </w:p>
+    <w:p>
+      <w:pPr>
+        <w:rPr>
+          <w:rFonts w:asciiTheme="majorBidi" w:hAnsiTheme="majorBidi" w:cstheme="majorBidi"/>
+        </w:rPr>
+      </w:pPr>
+      <w:r>
+        <w:rPr>
+          <w:rFonts w:asciiTheme="majorBidi" w:hAnsiTheme="majorBidi" w:cstheme="majorBidi"/>
+        </w:rPr>
+        <w:t>Il file da escludere passato come parametro all’algoritmo di espulsione è utile nel caso in cui si effettui una una scrittura su file, per evitare che l’algoritmo decida di espellere il file su cui si sta scrivendo. Questo è utile in realtà solo nel caso in cui la scrittura si effettui su un file su cui non si ha un lock, cosa non possibile secondo la specifica delle API, ma si è deciso di implementarlo lo stesso in questo modo per renderlo più flessibile.</w:t>
       </w:r>
     </w:p>
     <w:p>
@@ -1683,6 +2179,7 @@
         <w:rPr>
           <w:rFonts w:asciiTheme="majorBidi" w:hAnsiTheme="majorBidi" w:cstheme="majorBidi"/>
         </w:rPr>
+        <w:lastRenderedPageBreak/>
         <w:t>Vista la possibilità di configurare il server per scrivere sul file di log in modalità append, lo script di statistiche eseguirà il parsing delle informazioni relative solo all’ultima esecuzione</w:t>
       </w:r>
       <w:r>
@@ -1716,21 +2213,7 @@
             <w:rStyle w:val="Hyperlink"/>
             <w:rFonts w:asciiTheme="majorBidi" w:hAnsiTheme="majorBidi" w:cstheme="majorBidi"/>
           </w:rPr>
-          <w:t>https://gi</w:t>
-        </w:r>
-        <w:r>
-          <w:rPr>
-            <w:rStyle w:val="Hyperlink"/>
-            <w:rFonts w:asciiTheme="majorBidi" w:hAnsiTheme="majorBidi" w:cstheme="majorBidi"/>
-          </w:rPr>
-          <w:t>t</w:t>
-        </w:r>
-        <w:r>
-          <w:rPr>
-            <w:rStyle w:val="Hyperlink"/>
-            <w:rFonts w:asciiTheme="majorBidi" w:hAnsiTheme="majorBidi" w:cstheme="majorBidi"/>
-          </w:rPr>
-          <w:t>hub.com/Alex23087/SOL-Project</w:t>
+          <w:t>https://github.com/Alex23087/SOL-Project</w:t>
         </w:r>
       </w:hyperlink>
     </w:p>
@@ -1860,6 +2343,119 @@
     </w:lvl>
   </w:abstractNum>
   <w:abstractNum w:abstractNumId="1" w15:restartNumberingAfterBreak="0">
+    <w:nsid w:val="170011BE"/>
+    <w:multiLevelType w:val="hybridMultilevel"/>
+    <w:tmpl w:val="A9EE9334"/>
+    <w:lvl w:ilvl="0" w:tplc="04090001">
+      <w:start w:val="1"/>
+      <w:numFmt w:val="bullet"/>
+      <w:lvlText w:val=""/>
+      <w:lvlJc w:val="left"/>
+      <w:pPr>
+        <w:ind w:left="644" w:hanging="360"/>
+      </w:pPr>
+      <w:rPr>
+        <w:rFonts w:ascii="Symbol" w:hAnsi="Symbol" w:hint="default"/>
+      </w:rPr>
+    </w:lvl>
+    <w:lvl w:ilvl="1" w:tplc="04090003" w:tentative="1">
+      <w:start w:val="1"/>
+      <w:numFmt w:val="bullet"/>
+      <w:lvlText w:val="o"/>
+      <w:lvlJc w:val="left"/>
+      <w:pPr>
+        <w:ind w:left="1364" w:hanging="360"/>
+      </w:pPr>
+      <w:rPr>
+        <w:rFonts w:ascii="Courier New" w:hAnsi="Courier New" w:cs="Courier New" w:hint="default"/>
+      </w:rPr>
+    </w:lvl>
+    <w:lvl w:ilvl="2" w:tplc="04090005" w:tentative="1">
+      <w:start w:val="1"/>
+      <w:numFmt w:val="bullet"/>
+      <w:lvlText w:val=""/>
+      <w:lvlJc w:val="left"/>
+      <w:pPr>
+        <w:ind w:left="2084" w:hanging="360"/>
+      </w:pPr>
+      <w:rPr>
+        <w:rFonts w:ascii="Wingdings" w:hAnsi="Wingdings" w:hint="default"/>
+      </w:rPr>
+    </w:lvl>
+    <w:lvl w:ilvl="3" w:tplc="04090001" w:tentative="1">
+      <w:start w:val="1"/>
+      <w:numFmt w:val="bullet"/>
+      <w:lvlText w:val=""/>
+      <w:lvlJc w:val="left"/>
+      <w:pPr>
+        <w:ind w:left="2804" w:hanging="360"/>
+      </w:pPr>
+      <w:rPr>
+        <w:rFonts w:ascii="Symbol" w:hAnsi="Symbol" w:hint="default"/>
+      </w:rPr>
+    </w:lvl>
+    <w:lvl w:ilvl="4" w:tplc="04090003" w:tentative="1">
+      <w:start w:val="1"/>
+      <w:numFmt w:val="bullet"/>
+      <w:lvlText w:val="o"/>
+      <w:lvlJc w:val="left"/>
+      <w:pPr>
+        <w:ind w:left="3524" w:hanging="360"/>
+      </w:pPr>
+      <w:rPr>
+        <w:rFonts w:ascii="Courier New" w:hAnsi="Courier New" w:cs="Courier New" w:hint="default"/>
+      </w:rPr>
+    </w:lvl>
+    <w:lvl w:ilvl="5" w:tplc="04090005" w:tentative="1">
+      <w:start w:val="1"/>
+      <w:numFmt w:val="bullet"/>
+      <w:lvlText w:val=""/>
+      <w:lvlJc w:val="left"/>
+      <w:pPr>
+        <w:ind w:left="4244" w:hanging="360"/>
+      </w:pPr>
+      <w:rPr>
+        <w:rFonts w:ascii="Wingdings" w:hAnsi="Wingdings" w:hint="default"/>
+      </w:rPr>
+    </w:lvl>
+    <w:lvl w:ilvl="6" w:tplc="04090001" w:tentative="1">
+      <w:start w:val="1"/>
+      <w:numFmt w:val="bullet"/>
+      <w:lvlText w:val=""/>
+      <w:lvlJc w:val="left"/>
+      <w:pPr>
+        <w:ind w:left="4964" w:hanging="360"/>
+      </w:pPr>
+      <w:rPr>
+        <w:rFonts w:ascii="Symbol" w:hAnsi="Symbol" w:hint="default"/>
+      </w:rPr>
+    </w:lvl>
+    <w:lvl w:ilvl="7" w:tplc="04090003" w:tentative="1">
+      <w:start w:val="1"/>
+      <w:numFmt w:val="bullet"/>
+      <w:lvlText w:val="o"/>
+      <w:lvlJc w:val="left"/>
+      <w:pPr>
+        <w:ind w:left="5684" w:hanging="360"/>
+      </w:pPr>
+      <w:rPr>
+        <w:rFonts w:ascii="Courier New" w:hAnsi="Courier New" w:cs="Courier New" w:hint="default"/>
+      </w:rPr>
+    </w:lvl>
+    <w:lvl w:ilvl="8" w:tplc="04090005" w:tentative="1">
+      <w:start w:val="1"/>
+      <w:numFmt w:val="bullet"/>
+      <w:lvlText w:val=""/>
+      <w:lvlJc w:val="left"/>
+      <w:pPr>
+        <w:ind w:left="6404" w:hanging="360"/>
+      </w:pPr>
+      <w:rPr>
+        <w:rFonts w:ascii="Wingdings" w:hAnsi="Wingdings" w:hint="default"/>
+      </w:rPr>
+    </w:lvl>
+  </w:abstractNum>
+  <w:abstractNum w:abstractNumId="2" w15:restartNumberingAfterBreak="0">
     <w:nsid w:val="24256942"/>
     <w:multiLevelType w:val="hybridMultilevel"/>
     <w:tmpl w:val="A43E4842"/>
@@ -1972,7 +2568,7 @@
       </w:rPr>
     </w:lvl>
   </w:abstractNum>
-  <w:abstractNum w:abstractNumId="2" w15:restartNumberingAfterBreak="0">
+  <w:abstractNum w:abstractNumId="3" w15:restartNumberingAfterBreak="0">
     <w:nsid w:val="55C24913"/>
     <w:multiLevelType w:val="hybridMultilevel"/>
     <w:tmpl w:val="2D3A6196"/>
@@ -2085,7 +2681,7 @@
       </w:rPr>
     </w:lvl>
   </w:abstractNum>
-  <w:abstractNum w:abstractNumId="3" w15:restartNumberingAfterBreak="0">
+  <w:abstractNum w:abstractNumId="4" w15:restartNumberingAfterBreak="0">
     <w:nsid w:val="579705C1"/>
     <w:multiLevelType w:val="hybridMultilevel"/>
     <w:tmpl w:val="C480FC1C"/>
@@ -2198,7 +2794,7 @@
       </w:rPr>
     </w:lvl>
   </w:abstractNum>
-  <w:abstractNum w:abstractNumId="4" w15:restartNumberingAfterBreak="0">
+  <w:abstractNum w:abstractNumId="5" w15:restartNumberingAfterBreak="0">
     <w:nsid w:val="76F43BB8"/>
     <w:multiLevelType w:val="hybridMultilevel"/>
     <w:tmpl w:val="5F54AB6A"/>
@@ -2312,19 +2908,22 @@
     </w:lvl>
   </w:abstractNum>
   <w:num w:numId="1">
-    <w:abstractNumId w:val="2"/>
+    <w:abstractNumId w:val="3"/>
   </w:num>
   <w:num w:numId="2">
-    <w:abstractNumId w:val="1"/>
+    <w:abstractNumId w:val="2"/>
   </w:num>
   <w:num w:numId="3">
     <w:abstractNumId w:val="0"/>
   </w:num>
   <w:num w:numId="4">
+    <w:abstractNumId w:val="5"/>
+  </w:num>
+  <w:num w:numId="5">
     <w:abstractNumId w:val="4"/>
   </w:num>
-  <w:num w:numId="5">
-    <w:abstractNumId w:val="3"/>
+  <w:num w:numId="6">
+    <w:abstractNumId w:val="1"/>
   </w:num>
 </w:numbering>
 </file>
@@ -2755,6 +3354,7 @@
   <w:style w:type="character" w:default="1" w:styleId="DefaultParagraphFont">
     <w:name w:val="Default Paragraph Font"/>
     <w:uiPriority w:val="1"/>
+    <w:semiHidden/>
     <w:unhideWhenUsed/>
   </w:style>
   <w:style w:type="table" w:default="1" w:styleId="TableNormal">

</xml_diff>

<commit_message>
Added comments to code, added script to create more files for the tests
</commit_message>
<xml_diff>
--- a/doc/Relazione.docx
+++ b/doc/Relazione.docx
@@ -42,7 +42,19 @@
         <w:rPr>
           <w:rFonts w:asciiTheme="majorBidi" w:hAnsiTheme="majorBidi" w:cstheme="majorBidi"/>
         </w:rPr>
-        <w:t xml:space="preserve"> + tanti worker </w:t>
+        <w:t xml:space="preserve"> </w:t>
+      </w:r>
+      <w:r>
+        <w:rPr>
+          <w:rFonts w:asciiTheme="majorBidi" w:hAnsiTheme="majorBidi" w:cstheme="majorBidi"/>
+        </w:rPr>
+        <w:t>più</w:t>
+      </w:r>
+      <w:r>
+        <w:rPr>
+          <w:rFonts w:asciiTheme="majorBidi" w:hAnsiTheme="majorBidi" w:cstheme="majorBidi"/>
+        </w:rPr>
+        <w:t xml:space="preserve"> tanti worker </w:t>
       </w:r>
       <w:proofErr w:type="spellStart"/>
       <w:r>
@@ -616,21 +628,7 @@
         <w:rPr>
           <w:rFonts w:asciiTheme="majorBidi" w:hAnsiTheme="majorBidi" w:cstheme="majorBidi"/>
         </w:rPr>
-        <w:t>-a file</w:t>
-      </w:r>
-      <w:proofErr w:type="gramStart"/>
-      <w:r>
-        <w:rPr>
-          <w:rFonts w:asciiTheme="majorBidi" w:hAnsiTheme="majorBidi" w:cstheme="majorBidi"/>
-        </w:rPr>
-        <w:t>1,file</w:t>
-      </w:r>
-      <w:proofErr w:type="gramEnd"/>
-      <w:r>
-        <w:rPr>
-          <w:rFonts w:asciiTheme="majorBidi" w:hAnsiTheme="majorBidi" w:cstheme="majorBidi"/>
-        </w:rPr>
-        <w:t xml:space="preserve">2 – Invia al server una richiesta di </w:t>
+        <w:t xml:space="preserve">-a file1,file2 – Invia al server una richiesta di </w:t>
       </w:r>
       <w:proofErr w:type="spellStart"/>
       <w:r>
@@ -722,7 +720,7 @@
           <v:shape id="_x0000_i1025" type="#_x0000_t75" style="width:482.45pt;height:11.55pt" o:ole="">
             <v:imagedata r:id="rId5" o:title=""/>
           </v:shape>
-          <o:OLEObject Type="Embed" ProgID="Word.OpenDocumentText.12" ShapeID="_x0000_i1025" DrawAspect="Content" ObjectID="_1691915829" r:id="rId6"/>
+          <o:OLEObject Type="Embed" ProgID="Word.OpenDocumentText.12" ShapeID="_x0000_i1025" DrawAspect="Content" ObjectID="_1691931027" r:id="rId6"/>
         </w:object>
       </w:r>
       <w:r>
@@ -1714,21 +1712,7 @@
               <w:rPr>
                 <w:rFonts w:asciiTheme="majorBidi" w:hAnsiTheme="majorBidi" w:cstheme="majorBidi"/>
               </w:rPr>
-              <w:t xml:space="preserve"> HH:</w:t>
-            </w:r>
-            <w:proofErr w:type="gramStart"/>
-            <w:r>
-              <w:rPr>
-                <w:rFonts w:asciiTheme="majorBidi" w:hAnsiTheme="majorBidi" w:cstheme="majorBidi"/>
-              </w:rPr>
-              <w:t>MM:SS</w:t>
-            </w:r>
-            <w:proofErr w:type="gramEnd"/>
-            <w:r>
-              <w:rPr>
-                <w:rFonts w:asciiTheme="majorBidi" w:hAnsiTheme="majorBidi" w:cstheme="majorBidi"/>
-              </w:rPr>
-              <w:t>”.</w:t>
+              <w:t xml:space="preserve"> HH:MM:SS”.</w:t>
             </w:r>
           </w:p>
           <w:p>
@@ -3052,9 +3036,8 @@
     <w:p>
       <w:pPr>
         <w:rPr>
-          <w:rFonts w:asciiTheme="majorBidi" w:hAnsiTheme="majorBidi" w:cstheme="majorBidi"/>
-          <w:color w:val="0563C1" w:themeColor="hyperlink"/>
-          <w:u w:val="single"/>
+          <w:rStyle w:val="Hyperlink"/>
+          <w:rFonts w:asciiTheme="majorBidi" w:hAnsiTheme="majorBidi" w:cstheme="majorBidi"/>
         </w:rPr>
       </w:pPr>
       <w:r>
@@ -3077,19 +3060,29 @@
         </w:rPr>
         <w:t xml:space="preserve"> come VCS, usando una repository pubblica su </w:t>
       </w:r>
-      <w:proofErr w:type="spellStart"/>
-      <w:r>
-        <w:rPr>
-          <w:rFonts w:asciiTheme="majorBidi" w:hAnsiTheme="majorBidi" w:cstheme="majorBidi"/>
-        </w:rPr>
-        <w:t>github</w:t>
-      </w:r>
-      <w:proofErr w:type="spellEnd"/>
-      <w:r>
-        <w:rPr>
-          <w:rFonts w:asciiTheme="majorBidi" w:hAnsiTheme="majorBidi" w:cstheme="majorBidi"/>
-        </w:rPr>
-        <w:t xml:space="preserve">, situata al seguente indirizzo: </w:t>
+      <w:r>
+        <w:rPr>
+          <w:rFonts w:asciiTheme="majorBidi" w:hAnsiTheme="majorBidi" w:cstheme="majorBidi"/>
+        </w:rPr>
+        <w:t>G</w:t>
+      </w:r>
+      <w:r>
+        <w:rPr>
+          <w:rFonts w:asciiTheme="majorBidi" w:hAnsiTheme="majorBidi" w:cstheme="majorBidi"/>
+        </w:rPr>
+        <w:t>it</w:t>
+      </w:r>
+      <w:r>
+        <w:rPr>
+          <w:rFonts w:asciiTheme="majorBidi" w:hAnsiTheme="majorBidi" w:cstheme="majorBidi"/>
+        </w:rPr>
+        <w:t>H</w:t>
+      </w:r>
+      <w:r>
+        <w:rPr>
+          <w:rFonts w:asciiTheme="majorBidi" w:hAnsiTheme="majorBidi" w:cstheme="majorBidi"/>
+        </w:rPr>
+        <w:t xml:space="preserve">ub, situata al seguente indirizzo: </w:t>
       </w:r>
       <w:hyperlink r:id="rId8" w:history="1">
         <w:r>
@@ -3100,6 +3093,86 @@
           <w:t>https://github.com/Alex23087/SOL-Project</w:t>
         </w:r>
       </w:hyperlink>
+    </w:p>
+    <w:p>
+      <w:pPr>
+        <w:pStyle w:val="Heading2"/>
+        <w:rPr>
+          <w:rFonts w:asciiTheme="majorBidi" w:hAnsiTheme="majorBidi"/>
+          <w:color w:val="00B0F0"/>
+        </w:rPr>
+      </w:pPr>
+      <w:r>
+        <w:rPr>
+          <w:rFonts w:asciiTheme="majorBidi" w:hAnsiTheme="majorBidi"/>
+          <w:color w:val="00B0F0"/>
+        </w:rPr>
+        <w:t>POSIX compliance</w:t>
+      </w:r>
+    </w:p>
+    <w:p>
+      <w:pPr>
+        <w:rPr>
+          <w:rFonts w:asciiTheme="majorBidi" w:hAnsiTheme="majorBidi" w:cstheme="majorBidi"/>
+        </w:rPr>
+      </w:pPr>
+      <w:r>
+        <w:rPr>
+          <w:rFonts w:asciiTheme="majorBidi" w:hAnsiTheme="majorBidi" w:cstheme="majorBidi"/>
+        </w:rPr>
+        <w:t xml:space="preserve">Il codice del progetto è totalmente POSIX (POSIX.1-2008) </w:t>
+      </w:r>
+      <w:proofErr w:type="spellStart"/>
+      <w:r>
+        <w:rPr>
+          <w:rFonts w:asciiTheme="majorBidi" w:hAnsiTheme="majorBidi" w:cstheme="majorBidi"/>
+        </w:rPr>
+        <w:t>compliant</w:t>
+      </w:r>
+      <w:proofErr w:type="spellEnd"/>
+      <w:r>
+        <w:rPr>
+          <w:rFonts w:asciiTheme="majorBidi" w:hAnsiTheme="majorBidi" w:cstheme="majorBidi"/>
+        </w:rPr>
+        <w:t xml:space="preserve">. È possibile compilare l’intero progetto senza errori né warnings passando il parametro -D_POSIX_C_SOURCE=200809L a GCC. L’unico punto degno di nota è l’utilizzo della funzione </w:t>
+      </w:r>
+      <w:proofErr w:type="spellStart"/>
+      <w:r>
+        <w:rPr>
+          <w:rFonts w:asciiTheme="majorBidi" w:hAnsiTheme="majorBidi" w:cstheme="majorBidi"/>
+        </w:rPr>
+        <w:t>realpath</w:t>
+      </w:r>
+      <w:proofErr w:type="spellEnd"/>
+      <w:r>
+        <w:rPr>
+          <w:rFonts w:asciiTheme="majorBidi" w:hAnsiTheme="majorBidi" w:cstheme="majorBidi"/>
+        </w:rPr>
+        <w:t xml:space="preserve">, la quale, nonostante sia, secondo il manuale (man 3 </w:t>
+      </w:r>
+      <w:proofErr w:type="spellStart"/>
+      <w:r>
+        <w:rPr>
+          <w:rFonts w:asciiTheme="majorBidi" w:hAnsiTheme="majorBidi" w:cstheme="majorBidi"/>
+        </w:rPr>
+        <w:t>realpath</w:t>
+      </w:r>
+      <w:proofErr w:type="spellEnd"/>
+      <w:r>
+        <w:rPr>
+          <w:rFonts w:asciiTheme="majorBidi" w:hAnsiTheme="majorBidi" w:cstheme="majorBidi"/>
+        </w:rPr>
+        <w:t>), presente nello standard specificato, e nonostante sia stato incluso il file header corretto, causava un warning a tempo di compilazione che affermava che la funzione in causa non era stata dichiarata. È stato quindi inserito manualmente il prototipo della funzione, con una direttiva del preprocessore che lo inserisce solo nel caso sia stato definito il flag _POSIX_C_SOURCE.</w:t>
+      </w:r>
+    </w:p>
+    <w:p>
+      <w:pPr>
+        <w:rPr>
+          <w:rFonts w:asciiTheme="majorBidi" w:hAnsiTheme="majorBidi" w:cstheme="majorBidi"/>
+          <w:color w:val="0563C1" w:themeColor="hyperlink"/>
+          <w:u w:val="single"/>
+        </w:rPr>
+      </w:pPr>
     </w:p>
     <w:sectPr>
       <w:pgSz w:w="11906" w:h="16838"/>

</xml_diff>

<commit_message>
Finishing report, small edits
</commit_message>
<xml_diff>
--- a/doc/Relazione.docx
+++ b/doc/Relazione.docx
@@ -4,7 +4,8 @@
   <w:body>
     <w:p>
       <w:pPr>
-        <w:pStyle w:val="Heading2"/>
+        <w:pStyle w:val="Heading1"/>
+        <w:jc w:val="center"/>
         <w:rPr>
           <w:rFonts w:asciiTheme="majorBidi" w:hAnsiTheme="majorBidi"/>
           <w:color w:val="00B0F0"/>
@@ -15,6 +16,116 @@
           <w:rFonts w:asciiTheme="majorBidi" w:hAnsiTheme="majorBidi"/>
           <w:color w:val="00B0F0"/>
         </w:rPr>
+        <w:t>Progetto</w:t>
+      </w:r>
+      <w:r>
+        <w:rPr>
+          <w:rFonts w:asciiTheme="majorBidi" w:hAnsiTheme="majorBidi"/>
+          <w:color w:val="00B0F0"/>
+        </w:rPr>
+        <w:t xml:space="preserve"> di Laboratorio di Sistemi Operativi</w:t>
+      </w:r>
+    </w:p>
+    <w:p>
+      <w:pPr>
+        <w:pStyle w:val="Heading1"/>
+        <w:jc w:val="center"/>
+        <w:rPr>
+          <w:rFonts w:asciiTheme="majorBidi" w:hAnsiTheme="majorBidi"/>
+          <w:color w:val="00B0F0"/>
+        </w:rPr>
+      </w:pPr>
+      <w:r>
+        <w:rPr>
+          <w:rFonts w:asciiTheme="majorBidi" w:hAnsiTheme="majorBidi"/>
+          <w:color w:val="00B0F0"/>
+        </w:rPr>
+        <w:t>Anno accademico 2020-2021</w:t>
+      </w:r>
+    </w:p>
+    <w:p>
+      <w:pPr>
+        <w:pStyle w:val="Heading1"/>
+        <w:jc w:val="center"/>
+        <w:rPr>
+          <w:rFonts w:asciiTheme="majorBidi" w:hAnsiTheme="majorBidi"/>
+          <w:color w:val="00B0F0"/>
+        </w:rPr>
+      </w:pPr>
+      <w:r>
+        <w:rPr>
+          <w:rFonts w:asciiTheme="majorBidi" w:hAnsiTheme="majorBidi"/>
+          <w:color w:val="00B0F0"/>
+        </w:rPr>
+        <w:t>Nome Cognome (matricola)</w:t>
+      </w:r>
+    </w:p>
+    <w:p/>
+    <w:p>
+      <w:pPr>
+        <w:pStyle w:val="Heading2"/>
+        <w:rPr>
+          <w:rFonts w:asciiTheme="majorBidi" w:hAnsiTheme="majorBidi"/>
+          <w:color w:val="00B0F0"/>
+        </w:rPr>
+      </w:pPr>
+      <w:r>
+        <w:rPr>
+          <w:rFonts w:asciiTheme="majorBidi" w:hAnsiTheme="majorBidi"/>
+          <w:color w:val="00B0F0"/>
+        </w:rPr>
+        <w:t>Progetto</w:t>
+      </w:r>
+    </w:p>
+    <w:p>
+      <w:r>
+        <w:rPr>
+          <w:rFonts w:asciiTheme="majorBidi" w:hAnsiTheme="majorBidi" w:cstheme="majorBidi"/>
+        </w:rPr>
+        <w:t xml:space="preserve">Il progetto richiedeva la realizzazione di un sistema di file caching composto da un server ed un client che comunicano attraverso un </w:t>
+      </w:r>
+      <w:proofErr w:type="spellStart"/>
+      <w:r>
+        <w:rPr>
+          <w:rFonts w:asciiTheme="majorBidi" w:hAnsiTheme="majorBidi" w:cstheme="majorBidi"/>
+        </w:rPr>
+        <w:t>socket</w:t>
+      </w:r>
+      <w:proofErr w:type="spellEnd"/>
+      <w:r>
+        <w:rPr>
+          <w:rFonts w:asciiTheme="majorBidi" w:hAnsiTheme="majorBidi" w:cstheme="majorBidi"/>
+        </w:rPr>
+        <w:t xml:space="preserve"> AF_UNIX. Il server rimane in attesa di connessioni per un tempo indefinito, e dev’essere implementato come un unico processo </w:t>
+      </w:r>
+      <w:proofErr w:type="spellStart"/>
+      <w:r>
+        <w:rPr>
+          <w:rFonts w:asciiTheme="majorBidi" w:hAnsiTheme="majorBidi" w:cstheme="majorBidi"/>
+        </w:rPr>
+        <w:t>multithreaded</w:t>
+      </w:r>
+      <w:proofErr w:type="spellEnd"/>
+      <w:r>
+        <w:rPr>
+          <w:rFonts w:asciiTheme="majorBidi" w:hAnsiTheme="majorBidi" w:cstheme="majorBidi"/>
+        </w:rPr>
+        <w:t>, ed essere in grado di servire un alto numero di client connessi allo stesso momento.</w:t>
+      </w:r>
+    </w:p>
+    <w:p>
+      <w:pPr>
+        <w:pStyle w:val="Heading2"/>
+        <w:rPr>
+          <w:rFonts w:asciiTheme="majorBidi" w:hAnsiTheme="majorBidi"/>
+          <w:color w:val="00B0F0"/>
+        </w:rPr>
+      </w:pPr>
+      <w:r>
+        <w:rPr>
+          <w:rFonts w:asciiTheme="majorBidi" w:hAnsiTheme="majorBidi"/>
+          <w:color w:val="00B0F0"/>
+        </w:rPr>
         <w:t>Architettura del server</w:t>
       </w:r>
     </w:p>
@@ -28,7 +139,19 @@
         <w:rPr>
           <w:rFonts w:asciiTheme="majorBidi" w:hAnsiTheme="majorBidi" w:cstheme="majorBidi"/>
         </w:rPr>
-        <w:t xml:space="preserve">Il server utilizza in totale 3 </w:t>
+        <w:t xml:space="preserve">Il server </w:t>
+      </w:r>
+      <w:r>
+        <w:rPr>
+          <w:rFonts w:asciiTheme="majorBidi" w:hAnsiTheme="majorBidi" w:cstheme="majorBidi"/>
+        </w:rPr>
+        <w:t xml:space="preserve">segue un modello architetturale di tipo master-slave, </w:t>
+      </w:r>
+      <w:r>
+        <w:rPr>
+          <w:rFonts w:asciiTheme="majorBidi" w:hAnsiTheme="majorBidi" w:cstheme="majorBidi"/>
+        </w:rPr>
+        <w:t xml:space="preserve">utilizza in totale 3 </w:t>
       </w:r>
       <w:proofErr w:type="spellStart"/>
       <w:r>
@@ -68,25 +191,7 @@
         <w:rPr>
           <w:rFonts w:asciiTheme="majorBidi" w:hAnsiTheme="majorBidi" w:cstheme="majorBidi"/>
         </w:rPr>
-        <w:t xml:space="preserve"> quant</w:t>
-      </w:r>
-      <w:r>
-        <w:rPr>
-          <w:rFonts w:asciiTheme="majorBidi" w:hAnsiTheme="majorBidi" w:cstheme="majorBidi"/>
-        </w:rPr>
-        <w:t>i</w:t>
-      </w:r>
-      <w:r>
-        <w:rPr>
-          <w:rFonts w:asciiTheme="majorBidi" w:hAnsiTheme="majorBidi" w:cstheme="majorBidi"/>
-        </w:rPr>
-        <w:t xml:space="preserve"> specificat</w:t>
-      </w:r>
-      <w:r>
-        <w:rPr>
-          <w:rFonts w:asciiTheme="majorBidi" w:hAnsiTheme="majorBidi" w:cstheme="majorBidi"/>
-        </w:rPr>
-        <w:t>o nel file di configurazione (almeno uno)</w:t>
+        <w:t xml:space="preserve"> quanti specificato nel file di configurazione (almeno uno)</w:t>
       </w:r>
       <w:r>
         <w:rPr>
@@ -152,13 +257,7 @@
         <w:rPr>
           <w:rFonts w:asciiTheme="majorBidi" w:hAnsiTheme="majorBidi" w:cstheme="majorBidi"/>
         </w:rPr>
-        <w:t xml:space="preserve"> specificato ne</w:t>
-      </w:r>
-      <w:r>
-        <w:rPr>
-          <w:rFonts w:asciiTheme="majorBidi" w:hAnsiTheme="majorBidi" w:cstheme="majorBidi"/>
-        </w:rPr>
-        <w:t xml:space="preserve">l file di configurazione, gestisce le nuove connessioni in entrata e avverte i worker </w:t>
+        <w:t xml:space="preserve"> specificato nel file di configurazione, gestisce le nuove connessioni in entrata e avverte i worker </w:t>
       </w:r>
       <w:proofErr w:type="spellStart"/>
       <w:r>
@@ -246,13 +345,7 @@
         <w:rPr>
           <w:rFonts w:asciiTheme="majorBidi" w:hAnsiTheme="majorBidi" w:cstheme="majorBidi"/>
         </w:rPr>
-        <w:t xml:space="preserve"> invia un mess</w:t>
-      </w:r>
-      <w:r>
-        <w:rPr>
-          <w:rFonts w:asciiTheme="majorBidi" w:hAnsiTheme="majorBidi" w:cstheme="majorBidi"/>
-        </w:rPr>
-        <w:t>aggio al master server, il quale provvede a svegliare i worker e a chiudere i file descriptor dei client connessi, dunque a terminare stampando le statistiche.</w:t>
+        <w:t xml:space="preserve"> invia un messaggio al master server, il quale provvede a svegliare i worker e a chiudere i file descriptor dei client connessi, dunque a terminare stampando le statistiche.</w:t>
       </w:r>
     </w:p>
     <w:p>
@@ -306,19 +399,7 @@
         <w:rPr>
           <w:rFonts w:asciiTheme="majorBidi" w:hAnsiTheme="majorBidi" w:cstheme="majorBidi"/>
         </w:rPr>
-        <w:t xml:space="preserve"> inviano messaggi</w:t>
-      </w:r>
-      <w:r>
-        <w:rPr>
-          <w:rFonts w:asciiTheme="majorBidi" w:hAnsiTheme="majorBidi" w:cstheme="majorBidi"/>
-        </w:rPr>
-        <w:t xml:space="preserve"> </w:t>
-      </w:r>
-      <w:r>
-        <w:rPr>
-          <w:rFonts w:asciiTheme="majorBidi" w:hAnsiTheme="majorBidi" w:cstheme="majorBidi"/>
-        </w:rPr>
-        <w:t xml:space="preserve">tramite un pipe al </w:t>
+        <w:t xml:space="preserve"> inviano messaggi tramite un pipe al </w:t>
       </w:r>
       <w:proofErr w:type="spellStart"/>
       <w:r>
@@ -360,7 +441,27 @@
         <w:rPr>
           <w:rFonts w:asciiTheme="majorBidi" w:hAnsiTheme="majorBidi" w:cstheme="majorBidi"/>
         </w:rPr>
-        <w:t xml:space="preserve"> e scrive sul file di log.</w:t>
+        <w:t xml:space="preserve"> e scrive sul file di log</w:t>
+      </w:r>
+      <w:r>
+        <w:rPr>
+          <w:rFonts w:asciiTheme="majorBidi" w:hAnsiTheme="majorBidi" w:cstheme="majorBidi"/>
+        </w:rPr>
+        <w:t xml:space="preserve">, aggiungendo eventualmente un </w:t>
+      </w:r>
+      <w:proofErr w:type="spellStart"/>
+      <w:r>
+        <w:rPr>
+          <w:rFonts w:asciiTheme="majorBidi" w:hAnsiTheme="majorBidi" w:cstheme="majorBidi"/>
+        </w:rPr>
+        <w:t>timestamp</w:t>
+      </w:r>
+      <w:proofErr w:type="spellEnd"/>
+      <w:r>
+        <w:rPr>
+          <w:rFonts w:asciiTheme="majorBidi" w:hAnsiTheme="majorBidi" w:cstheme="majorBidi"/>
+        </w:rPr>
+        <w:t>.</w:t>
       </w:r>
     </w:p>
     <w:p>
@@ -392,29 +493,189 @@
           <w:rFonts w:asciiTheme="majorBidi" w:hAnsiTheme="majorBidi" w:cstheme="majorBidi"/>
           <w:noProof/>
         </w:rPr>
-        <w:t>: si occupano di se</w:t>
-      </w:r>
-      <w:r>
-        <w:rPr>
-          <w:rFonts w:asciiTheme="majorBidi" w:hAnsiTheme="majorBidi" w:cstheme="majorBidi"/>
-          <w:noProof/>
-        </w:rPr>
-        <w:t xml:space="preserve">rvire le richieste dei client. Quando il master thread riconosce che il file descriptor di un client </w:t>
-      </w:r>
-      <w:r>
-        <w:rPr>
-          <w:rFonts w:asciiTheme="majorBidi" w:hAnsiTheme="majorBidi" w:cstheme="majorBidi"/>
-          <w:noProof/>
-        </w:rPr>
-        <w:t>è</w:t>
-      </w:r>
-      <w:r>
-        <w:rPr>
-          <w:rFonts w:asciiTheme="majorBidi" w:hAnsiTheme="majorBidi" w:cstheme="majorBidi"/>
-          <w:noProof/>
-        </w:rPr>
-        <w:t xml:space="preserve"> pronto ad una lettura, mette il file descriptor in una coda di client pronti e sveglia un worker. Questo quindi provvede a rimuovere il client dalla coda e a processarne la richiesta.</w:t>
-      </w:r>
+        <w:t>: si occupano di servire le richieste dei client. Quando il master thread riconosce che il file descriptor di un client è pronto ad una lettura, mette il file descriptor in una coda di client pronti e sveglia un worker. Questo quindi provvede a rimuovere il client dalla coda e a processarne la richiesta.</w:t>
+      </w:r>
+    </w:p>
+    <w:p>
+      <w:pPr>
+        <w:rPr>
+          <w:rFonts w:asciiTheme="majorBidi" w:hAnsiTheme="majorBidi" w:cstheme="majorBidi"/>
+        </w:rPr>
+      </w:pPr>
+      <w:r>
+        <w:rPr>
+          <w:rFonts w:asciiTheme="majorBidi" w:hAnsiTheme="majorBidi" w:cstheme="majorBidi"/>
+        </w:rPr>
+        <w:t xml:space="preserve">Per la comunicazione tra i vari </w:t>
+      </w:r>
+      <w:proofErr w:type="spellStart"/>
+      <w:r>
+        <w:rPr>
+          <w:rFonts w:asciiTheme="majorBidi" w:hAnsiTheme="majorBidi" w:cstheme="majorBidi"/>
+        </w:rPr>
+        <w:t>thread</w:t>
+      </w:r>
+      <w:proofErr w:type="spellEnd"/>
+      <w:r>
+        <w:rPr>
+          <w:rFonts w:asciiTheme="majorBidi" w:hAnsiTheme="majorBidi" w:cstheme="majorBidi"/>
+        </w:rPr>
+        <w:t xml:space="preserve"> si sono usate due pipes: uno per il </w:t>
+      </w:r>
+      <w:proofErr w:type="spellStart"/>
+      <w:r>
+        <w:rPr>
+          <w:rFonts w:asciiTheme="majorBidi" w:hAnsiTheme="majorBidi" w:cstheme="majorBidi"/>
+        </w:rPr>
+        <w:t>logging</w:t>
+      </w:r>
+      <w:proofErr w:type="spellEnd"/>
+      <w:r>
+        <w:rPr>
+          <w:rFonts w:asciiTheme="majorBidi" w:hAnsiTheme="majorBidi" w:cstheme="majorBidi"/>
+        </w:rPr>
+        <w:t xml:space="preserve">, in cui tutti i </w:t>
+      </w:r>
+      <w:proofErr w:type="spellStart"/>
+      <w:r>
+        <w:rPr>
+          <w:rFonts w:asciiTheme="majorBidi" w:hAnsiTheme="majorBidi" w:cstheme="majorBidi"/>
+        </w:rPr>
+        <w:t>thread</w:t>
+      </w:r>
+      <w:proofErr w:type="spellEnd"/>
+      <w:r>
+        <w:rPr>
+          <w:rFonts w:asciiTheme="majorBidi" w:hAnsiTheme="majorBidi" w:cstheme="majorBidi"/>
+        </w:rPr>
+        <w:t xml:space="preserve"> (tranne quello di </w:t>
+      </w:r>
+      <w:proofErr w:type="spellStart"/>
+      <w:r>
+        <w:rPr>
+          <w:rFonts w:asciiTheme="majorBidi" w:hAnsiTheme="majorBidi" w:cstheme="majorBidi"/>
+        </w:rPr>
+        <w:t>logging</w:t>
+      </w:r>
+      <w:proofErr w:type="spellEnd"/>
+      <w:r>
+        <w:rPr>
+          <w:rFonts w:asciiTheme="majorBidi" w:hAnsiTheme="majorBidi" w:cstheme="majorBidi"/>
+        </w:rPr>
+        <w:t xml:space="preserve">) scrivono i messaggi ed il </w:t>
+      </w:r>
+      <w:proofErr w:type="spellStart"/>
+      <w:r>
+        <w:rPr>
+          <w:rFonts w:asciiTheme="majorBidi" w:hAnsiTheme="majorBidi" w:cstheme="majorBidi"/>
+        </w:rPr>
+        <w:t>thread</w:t>
+      </w:r>
+      <w:proofErr w:type="spellEnd"/>
+      <w:r>
+        <w:rPr>
+          <w:rFonts w:asciiTheme="majorBidi" w:hAnsiTheme="majorBidi" w:cstheme="majorBidi"/>
+        </w:rPr>
+        <w:t xml:space="preserve"> di </w:t>
+      </w:r>
+      <w:proofErr w:type="spellStart"/>
+      <w:r>
+        <w:rPr>
+          <w:rFonts w:asciiTheme="majorBidi" w:hAnsiTheme="majorBidi" w:cstheme="majorBidi"/>
+        </w:rPr>
+        <w:t>logging</w:t>
+      </w:r>
+      <w:proofErr w:type="spellEnd"/>
+      <w:r>
+        <w:rPr>
+          <w:rFonts w:asciiTheme="majorBidi" w:hAnsiTheme="majorBidi" w:cstheme="majorBidi"/>
+        </w:rPr>
+        <w:t xml:space="preserve"> li legge, ed uno (W2M – Worker To Master) in cui nonostante il nome, non sono solo i worker a scrivere, ma anche il </w:t>
+      </w:r>
+      <w:proofErr w:type="spellStart"/>
+      <w:r>
+        <w:rPr>
+          <w:rFonts w:asciiTheme="majorBidi" w:hAnsiTheme="majorBidi" w:cstheme="majorBidi"/>
+        </w:rPr>
+        <w:t>signal</w:t>
+      </w:r>
+      <w:proofErr w:type="spellEnd"/>
+      <w:r>
+        <w:rPr>
+          <w:rFonts w:asciiTheme="majorBidi" w:hAnsiTheme="majorBidi" w:cstheme="majorBidi"/>
+        </w:rPr>
+        <w:t xml:space="preserve"> </w:t>
+      </w:r>
+      <w:proofErr w:type="spellStart"/>
+      <w:r>
+        <w:rPr>
+          <w:rFonts w:asciiTheme="majorBidi" w:hAnsiTheme="majorBidi" w:cstheme="majorBidi"/>
+        </w:rPr>
+        <w:t>handler</w:t>
+      </w:r>
+      <w:proofErr w:type="spellEnd"/>
+      <w:r>
+        <w:rPr>
+          <w:rFonts w:asciiTheme="majorBidi" w:hAnsiTheme="majorBidi" w:cstheme="majorBidi"/>
+        </w:rPr>
+        <w:t xml:space="preserve"> </w:t>
+      </w:r>
+      <w:proofErr w:type="spellStart"/>
+      <w:r>
+        <w:rPr>
+          <w:rFonts w:asciiTheme="majorBidi" w:hAnsiTheme="majorBidi" w:cstheme="majorBidi"/>
+        </w:rPr>
+        <w:t>thread</w:t>
+      </w:r>
+      <w:proofErr w:type="spellEnd"/>
+      <w:r>
+        <w:rPr>
+          <w:rFonts w:asciiTheme="majorBidi" w:hAnsiTheme="majorBidi" w:cstheme="majorBidi"/>
+        </w:rPr>
+        <w:t xml:space="preserve">, ed il master </w:t>
+      </w:r>
+      <w:proofErr w:type="spellStart"/>
+      <w:r>
+        <w:rPr>
+          <w:rFonts w:asciiTheme="majorBidi" w:hAnsiTheme="majorBidi" w:cstheme="majorBidi"/>
+        </w:rPr>
+        <w:t>thread</w:t>
+      </w:r>
+      <w:proofErr w:type="spellEnd"/>
+      <w:r>
+        <w:rPr>
+          <w:rFonts w:asciiTheme="majorBidi" w:hAnsiTheme="majorBidi" w:cstheme="majorBidi"/>
+        </w:rPr>
+        <w:t xml:space="preserve"> legge. Il formato dei messaggi è nel caso di quelli sul pipe di </w:t>
+      </w:r>
+      <w:proofErr w:type="spellStart"/>
+      <w:r>
+        <w:rPr>
+          <w:rFonts w:asciiTheme="majorBidi" w:hAnsiTheme="majorBidi" w:cstheme="majorBidi"/>
+        </w:rPr>
+        <w:t>logging</w:t>
+      </w:r>
+      <w:proofErr w:type="spellEnd"/>
+      <w:r>
+        <w:rPr>
+          <w:rFonts w:asciiTheme="majorBidi" w:hAnsiTheme="majorBidi" w:cstheme="majorBidi"/>
+        </w:rPr>
+        <w:t xml:space="preserve">, semplici stringhe da 256 caratteri (è possibile modificarlo cambiando la direttiva del preprocessore che lo definisce), mentre nel caso del pipe W2M, i messaggi sono strutture di 5 bytes, in cui il primo indica il tipo di messaggio, gli altri 4 codificano un intero a 32 bit che contiene informazioni aggiuntive (ad esempio un messaggio di tipo W2M_CLIENT_SERVED </w:t>
+      </w:r>
+      <w:r>
+        <w:rPr>
+          <w:rFonts w:asciiTheme="majorBidi" w:hAnsiTheme="majorBidi" w:cstheme="majorBidi"/>
+        </w:rPr>
+        <w:t>avrà come dati aggiuntivi il file descriptor del client che è stato servito).</w:t>
+      </w:r>
+    </w:p>
+    <w:p>
+      <w:pPr>
+        <w:ind w:left="284" w:firstLine="0"/>
+        <w:rPr>
+          <w:rFonts w:asciiTheme="majorBidi" w:hAnsiTheme="majorBidi" w:cstheme="majorBidi"/>
+        </w:rPr>
+      </w:pPr>
     </w:p>
     <w:p>
       <w:pPr>
@@ -442,13 +703,33 @@
         <w:rPr>
           <w:rFonts w:asciiTheme="majorBidi" w:hAnsiTheme="majorBidi" w:cstheme="majorBidi"/>
         </w:rPr>
-        <w:t>Il protocollo di comunicazione tra c</w:t>
-      </w:r>
-      <w:r>
-        <w:rPr>
-          <w:rFonts w:asciiTheme="majorBidi" w:hAnsiTheme="majorBidi" w:cstheme="majorBidi"/>
-        </w:rPr>
-        <w:t>lient e server è stato progettato specificamente per fare in modo che il server non si blocchi in alcun caso ad attendere una risposta di un client. Per ottenere ciò, di ogni client connesso si mantiene uno stato, che serve al server per sapere che messaggio deve aspettarsi dal client. Ad esempio, in caso il client esegua un’operazione di scrittura, come prima cosa invia al server un pacchetto contenente il tipo di operazione che vuole eseguire (FCP_WRITE), la quantità di bytes che invierà al server, ed il nome del file su cui scrivere. A questo punto, il server non aspetta attivamente che il client invii i dati, ma aggiorna lo stato del client e considera la richiesta soddisfatta. Il client poi invierà i dati con una seconda richiesta, ed il server saprà quanti bytes leggere, essendo questi stati salvati nello stato del client.</w:t>
+        <w:t xml:space="preserve">Il protocollo di comunicazione tra client e server </w:t>
+      </w:r>
+      <w:r>
+        <w:rPr>
+          <w:rFonts w:asciiTheme="majorBidi" w:hAnsiTheme="majorBidi" w:cstheme="majorBidi"/>
+        </w:rPr>
+        <w:t xml:space="preserve">(FCP – File Caching </w:t>
+      </w:r>
+      <w:proofErr w:type="spellStart"/>
+      <w:r>
+        <w:rPr>
+          <w:rFonts w:asciiTheme="majorBidi" w:hAnsiTheme="majorBidi" w:cstheme="majorBidi"/>
+        </w:rPr>
+        <w:t>Protocol</w:t>
+      </w:r>
+      <w:proofErr w:type="spellEnd"/>
+      <w:r>
+        <w:rPr>
+          <w:rFonts w:asciiTheme="majorBidi" w:hAnsiTheme="majorBidi" w:cstheme="majorBidi"/>
+        </w:rPr>
+        <w:t xml:space="preserve">) </w:t>
+      </w:r>
+      <w:r>
+        <w:rPr>
+          <w:rFonts w:asciiTheme="majorBidi" w:hAnsiTheme="majorBidi" w:cstheme="majorBidi"/>
+        </w:rPr>
+        <w:t>è stato progettato specificamente per fare in modo che il server non si blocchi in alcun caso ad attendere una risposta di un client. Per ottenere ciò, di ogni client connesso si mantiene uno stato, che serve al server per sapere che messaggio deve aspettarsi dal client. Ad esempio, in caso il client esegua un’operazione di scrittura, come prima cosa invia al server un pacchetto contenente il tipo di operazione che vuole eseguire (FCP_WRITE), la quantità di bytes che invierà al server, ed il nome del file su cui scrivere. A questo punto, il server non aspetta attivamente che il client invii i dati, ma aggiorna lo stato del client e considera la richiesta soddisfatta. Il client poi invierà i dati con una seconda richiesta, ed il server saprà quanti bytes leggere, essendo questi stati salvati nello stato del client.</w:t>
       </w:r>
       <w:r>
         <w:rPr>
@@ -500,6 +781,7 @@
         <w:rPr>
           <w:rFonts w:asciiTheme="majorBidi" w:hAnsiTheme="majorBidi" w:cstheme="majorBidi"/>
         </w:rPr>
+        <w:lastRenderedPageBreak/>
         <w:t>Lo stato dei client è anche usato per implementare il meccanismo di lock sui files: quando un client richiede un lock su un file:</w:t>
       </w:r>
     </w:p>
@@ -568,259 +850,281 @@
     </w:p>
     <w:p>
       <w:pPr>
+        <w:rPr>
+          <w:rFonts w:asciiTheme="majorBidi" w:hAnsiTheme="majorBidi" w:cstheme="majorBidi"/>
+        </w:rPr>
+      </w:pPr>
+      <w:r>
+        <w:rPr>
+          <w:rFonts w:asciiTheme="majorBidi" w:hAnsiTheme="majorBidi" w:cstheme="majorBidi"/>
+        </w:rPr>
+        <w:t xml:space="preserve">I messaggi di questo protocollo sono codificati come strutture </w:t>
+      </w:r>
+      <w:r>
+        <w:rPr>
+          <w:rFonts w:asciiTheme="majorBidi" w:hAnsiTheme="majorBidi" w:cstheme="majorBidi"/>
+        </w:rPr>
+        <w:t>(</w:t>
+      </w:r>
+      <w:proofErr w:type="spellStart"/>
+      <w:r>
+        <w:rPr>
+          <w:rFonts w:asciiTheme="majorBidi" w:hAnsiTheme="majorBidi" w:cstheme="majorBidi"/>
+        </w:rPr>
+        <w:t>FCPMessage</w:t>
+      </w:r>
+      <w:proofErr w:type="spellEnd"/>
+      <w:r>
+        <w:rPr>
+          <w:rFonts w:asciiTheme="majorBidi" w:hAnsiTheme="majorBidi" w:cstheme="majorBidi"/>
+        </w:rPr>
+        <w:t>)</w:t>
+      </w:r>
+      <w:r>
+        <w:rPr>
+          <w:rFonts w:asciiTheme="majorBidi" w:hAnsiTheme="majorBidi" w:cstheme="majorBidi"/>
+        </w:rPr>
+        <w:t xml:space="preserve"> di 256 bytes contenenti nei primi 4 bytes un intero utilizzato in diversi modi, ad esempio nel caso di un’operazione FCP_WRITE contiene la dimensione del file che si sta per scrivere, mentre in caso di FCP_ERROR contiene il codice di errore. Il quinto byte della struttura codifica l’operazione da eseguire, e i restanti 251 bytes contengono il nome del file qualora sia necessario per l’operazione da eseguire.</w:t>
+      </w:r>
+    </w:p>
+    <w:p>
+      <w:pPr>
+        <w:rPr>
+          <w:rFonts w:asciiTheme="majorBidi" w:hAnsiTheme="majorBidi" w:cstheme="majorBidi"/>
+        </w:rPr>
+      </w:pPr>
+      <w:r>
+        <w:rPr>
+          <w:rFonts w:asciiTheme="majorBidi" w:hAnsiTheme="majorBidi" w:cstheme="majorBidi"/>
+        </w:rPr>
+        <w:t xml:space="preserve">La struttura </w:t>
+      </w:r>
+      <w:proofErr w:type="spellStart"/>
+      <w:r>
+        <w:rPr>
+          <w:rFonts w:asciiTheme="majorBidi" w:hAnsiTheme="majorBidi" w:cstheme="majorBidi"/>
+        </w:rPr>
+        <w:t>FCPMessage</w:t>
+      </w:r>
+      <w:proofErr w:type="spellEnd"/>
+      <w:r>
+        <w:rPr>
+          <w:rFonts w:asciiTheme="majorBidi" w:hAnsiTheme="majorBidi" w:cstheme="majorBidi"/>
+        </w:rPr>
+        <w:t xml:space="preserve"> è stata organizzata in modo da non avere </w:t>
+      </w:r>
+      <w:proofErr w:type="spellStart"/>
+      <w:r>
+        <w:rPr>
+          <w:rFonts w:asciiTheme="majorBidi" w:hAnsiTheme="majorBidi" w:cstheme="majorBidi"/>
+        </w:rPr>
+        <w:t>padding</w:t>
+      </w:r>
+      <w:proofErr w:type="spellEnd"/>
+      <w:r>
+        <w:rPr>
+          <w:rFonts w:asciiTheme="majorBidi" w:hAnsiTheme="majorBidi" w:cstheme="majorBidi"/>
+        </w:rPr>
+        <w:t xml:space="preserve"> e da essere direttamente serializzabile in un buffer per essere inviata sul </w:t>
+      </w:r>
+      <w:proofErr w:type="spellStart"/>
+      <w:r>
+        <w:rPr>
+          <w:rFonts w:asciiTheme="majorBidi" w:hAnsiTheme="majorBidi" w:cstheme="majorBidi"/>
+        </w:rPr>
+        <w:t>socket</w:t>
+      </w:r>
+      <w:proofErr w:type="spellEnd"/>
+      <w:r>
+        <w:rPr>
+          <w:rFonts w:asciiTheme="majorBidi" w:hAnsiTheme="majorBidi" w:cstheme="majorBidi"/>
+        </w:rPr>
+        <w:t xml:space="preserve">, e deserializzabile da un buffer letto dal </w:t>
+      </w:r>
+      <w:proofErr w:type="spellStart"/>
+      <w:r>
+        <w:rPr>
+          <w:rFonts w:asciiTheme="majorBidi" w:hAnsiTheme="majorBidi" w:cstheme="majorBidi"/>
+        </w:rPr>
+        <w:t>socket</w:t>
+      </w:r>
+      <w:proofErr w:type="spellEnd"/>
+      <w:r>
+        <w:rPr>
+          <w:rFonts w:asciiTheme="majorBidi" w:hAnsiTheme="majorBidi" w:cstheme="majorBidi"/>
+        </w:rPr>
+        <w:t xml:space="preserve">. Per far ciò innanzitutto si è piazzato </w:t>
+      </w:r>
+      <w:proofErr w:type="spellStart"/>
+      <w:r>
+        <w:rPr>
+          <w:rFonts w:asciiTheme="majorBidi" w:hAnsiTheme="majorBidi" w:cstheme="majorBidi"/>
+        </w:rPr>
+        <w:t>l’int</w:t>
+      </w:r>
+      <w:proofErr w:type="spellEnd"/>
+      <w:r>
+        <w:rPr>
+          <w:rFonts w:asciiTheme="majorBidi" w:hAnsiTheme="majorBidi" w:cstheme="majorBidi"/>
+        </w:rPr>
+        <w:t xml:space="preserve"> a 32 bit contenente i dati aggiuntivi all’inizio della </w:t>
+      </w:r>
+      <w:proofErr w:type="spellStart"/>
+      <w:r>
+        <w:rPr>
+          <w:rFonts w:asciiTheme="majorBidi" w:hAnsiTheme="majorBidi" w:cstheme="majorBidi"/>
+        </w:rPr>
+        <w:t>struct</w:t>
+      </w:r>
+      <w:proofErr w:type="spellEnd"/>
+      <w:r>
+        <w:rPr>
+          <w:rFonts w:asciiTheme="majorBidi" w:hAnsiTheme="majorBidi" w:cstheme="majorBidi"/>
+        </w:rPr>
+        <w:t>, nonostante da un punto di vista puramente logico abbia più senso piazzarlo dopo il tipo di operazione. In secondo luogo</w:t>
+      </w:r>
+      <w:r>
+        <w:rPr>
+          <w:rFonts w:asciiTheme="majorBidi" w:hAnsiTheme="majorBidi" w:cstheme="majorBidi"/>
+        </w:rPr>
+        <w:t>,</w:t>
+      </w:r>
+      <w:r>
+        <w:rPr>
+          <w:rFonts w:asciiTheme="majorBidi" w:hAnsiTheme="majorBidi" w:cstheme="majorBidi"/>
+        </w:rPr>
+        <w:t xml:space="preserve"> è stato fatto uso della direttiva </w:t>
+      </w:r>
+    </w:p>
+    <w:p>
+      <w:pPr>
+        <w:pStyle w:val="HTMLPreformatted"/>
+        <w:shd w:val="clear" w:color="auto" w:fill="2B2B2B"/>
+        <w:rPr>
+          <w:color w:val="A9B7C6"/>
+          <w:lang w:val="it-IT"/>
+        </w:rPr>
+      </w:pPr>
+      <w:r>
+        <w:rPr>
+          <w:color w:val="BBB529"/>
+          <w:lang w:val="it-IT"/>
+        </w:rPr>
+        <w:t xml:space="preserve">#pragma </w:t>
+      </w:r>
+      <w:r>
+        <w:rPr>
+          <w:color w:val="A9B7C6"/>
+          <w:lang w:val="it-IT"/>
+        </w:rPr>
+        <w:t>pack(</w:t>
+      </w:r>
+      <w:r>
+        <w:rPr>
+          <w:color w:val="6897BB"/>
+          <w:lang w:val="it-IT"/>
+        </w:rPr>
+        <w:t>1</w:t>
+      </w:r>
+      <w:r>
+        <w:rPr>
+          <w:color w:val="A9B7C6"/>
+          <w:lang w:val="it-IT"/>
+        </w:rPr>
+        <w:t>)</w:t>
+      </w:r>
+    </w:p>
+    <w:p>
+      <w:pPr>
+        <w:ind w:firstLine="0"/>
+        <w:rPr>
+          <w:rFonts w:asciiTheme="majorBidi" w:hAnsiTheme="majorBidi" w:cstheme="majorBidi"/>
+        </w:rPr>
+      </w:pPr>
+      <w:r>
+        <w:rPr>
+          <w:rFonts w:asciiTheme="majorBidi" w:hAnsiTheme="majorBidi" w:cstheme="majorBidi"/>
+        </w:rPr>
+        <w:t xml:space="preserve">per istruire il compilatore di effettuare </w:t>
+      </w:r>
+      <w:proofErr w:type="spellStart"/>
+      <w:r>
+        <w:rPr>
+          <w:rFonts w:asciiTheme="majorBidi" w:hAnsiTheme="majorBidi" w:cstheme="majorBidi"/>
+        </w:rPr>
+        <w:t>packing</w:t>
+      </w:r>
+      <w:proofErr w:type="spellEnd"/>
+      <w:r>
+        <w:rPr>
+          <w:rFonts w:asciiTheme="majorBidi" w:hAnsiTheme="majorBidi" w:cstheme="majorBidi"/>
+        </w:rPr>
+        <w:t xml:space="preserve"> a livello di byte e non di 4 bytes o parola o qualsiasi altro valore. In questo modo si ha la certezza che la struttura occupi esattamente 256 bytes e ch</w:t>
+      </w:r>
+      <w:r>
+        <w:rPr>
+          <w:rFonts w:asciiTheme="majorBidi" w:hAnsiTheme="majorBidi" w:cstheme="majorBidi"/>
+        </w:rPr>
+        <w:t xml:space="preserve">e un buffer costruito seguendo la specifica appena data si mappi perfettamente ad una </w:t>
+      </w:r>
+      <w:proofErr w:type="spellStart"/>
+      <w:r>
+        <w:rPr>
+          <w:rFonts w:asciiTheme="majorBidi" w:hAnsiTheme="majorBidi" w:cstheme="majorBidi"/>
+        </w:rPr>
+        <w:t>struct</w:t>
+      </w:r>
+      <w:proofErr w:type="spellEnd"/>
+      <w:r>
+        <w:rPr>
+          <w:rFonts w:asciiTheme="majorBidi" w:hAnsiTheme="majorBidi" w:cstheme="majorBidi"/>
+        </w:rPr>
+        <w:t xml:space="preserve"> di tipo </w:t>
+      </w:r>
+      <w:proofErr w:type="spellStart"/>
+      <w:r>
+        <w:rPr>
+          <w:rFonts w:asciiTheme="majorBidi" w:hAnsiTheme="majorBidi" w:cstheme="majorBidi"/>
+        </w:rPr>
+        <w:t>FCPMessage</w:t>
+      </w:r>
+      <w:proofErr w:type="spellEnd"/>
+      <w:r>
+        <w:rPr>
+          <w:rFonts w:asciiTheme="majorBidi" w:hAnsiTheme="majorBidi" w:cstheme="majorBidi"/>
+        </w:rPr>
+        <w:t>.</w:t>
+      </w:r>
+    </w:p>
+    <w:p>
+      <w:pPr>
+        <w:rPr>
+          <w:rFonts w:asciiTheme="majorBidi" w:hAnsiTheme="majorBidi" w:cstheme="majorBidi"/>
+        </w:rPr>
+      </w:pPr>
+    </w:p>
+    <w:p>
+      <w:pPr>
         <w:pStyle w:val="Heading2"/>
         <w:rPr>
           <w:rFonts w:asciiTheme="majorBidi" w:hAnsiTheme="majorBidi"/>
           <w:color w:val="00B0F0"/>
         </w:rPr>
       </w:pPr>
-      <w:r>
+    </w:p>
+    <w:p>
+      <w:pPr>
+        <w:pStyle w:val="Heading2"/>
         <w:rPr>
           <w:rFonts w:asciiTheme="majorBidi" w:hAnsiTheme="majorBidi"/>
           <w:color w:val="00B0F0"/>
         </w:rPr>
-        <w:t>Client</w:t>
-      </w:r>
-    </w:p>
-    <w:p>
-      <w:pPr>
-        <w:rPr>
-          <w:rFonts w:asciiTheme="majorBidi" w:hAnsiTheme="majorBidi" w:cstheme="majorBidi"/>
-        </w:rPr>
-      </w:pPr>
-      <w:r>
-        <w:rPr>
-          <w:rFonts w:asciiTheme="majorBidi" w:hAnsiTheme="majorBidi" w:cstheme="majorBidi"/>
-        </w:rPr>
-        <w:t xml:space="preserve">Il programma client è stato implementato come da specifica, con l’aggiunta di alcune opzioni da riga di comando: </w:t>
-      </w:r>
-    </w:p>
-    <w:p>
-      <w:pPr>
-        <w:pStyle w:val="ListParagraph"/>
-        <w:numPr>
-          <w:ilvl w:val="0"/>
-          <w:numId w:val="4"/>
-        </w:numPr>
-        <w:rPr>
-          <w:rFonts w:asciiTheme="majorBidi" w:hAnsiTheme="majorBidi" w:cstheme="majorBidi"/>
-        </w:rPr>
-      </w:pPr>
-      <w:r>
-        <w:rPr>
-          <w:rFonts w:asciiTheme="majorBidi" w:hAnsiTheme="majorBidi" w:cstheme="majorBidi"/>
-        </w:rPr>
-        <w:t>-v – Alias per -p</w:t>
-      </w:r>
-    </w:p>
-    <w:p>
-      <w:pPr>
-        <w:pStyle w:val="ListParagraph"/>
-        <w:numPr>
-          <w:ilvl w:val="0"/>
-          <w:numId w:val="4"/>
-        </w:numPr>
-        <w:rPr>
-          <w:rFonts w:asciiTheme="majorBidi" w:hAnsiTheme="majorBidi" w:cstheme="majorBidi"/>
-        </w:rPr>
-      </w:pPr>
-      <w:r>
-        <w:rPr>
-          <w:rFonts w:asciiTheme="majorBidi" w:hAnsiTheme="majorBidi" w:cstheme="majorBidi"/>
-        </w:rPr>
-        <w:t xml:space="preserve">-a file1,file2 – Invia al server una richiesta di </w:t>
-      </w:r>
-      <w:proofErr w:type="spellStart"/>
-      <w:r>
-        <w:rPr>
-          <w:rFonts w:asciiTheme="majorBidi" w:hAnsiTheme="majorBidi" w:cstheme="majorBidi"/>
-        </w:rPr>
-        <w:t>append</w:t>
-      </w:r>
-      <w:proofErr w:type="spellEnd"/>
-      <w:r>
-        <w:rPr>
-          <w:rFonts w:asciiTheme="majorBidi" w:hAnsiTheme="majorBidi" w:cstheme="majorBidi"/>
-        </w:rPr>
-        <w:t xml:space="preserve">, apponendo al file </w:t>
-      </w:r>
-      <w:r>
-        <w:rPr>
-          <w:rFonts w:ascii="Consolas" w:hAnsi="Consolas" w:cstheme="majorBidi"/>
-        </w:rPr>
-        <w:t>file1</w:t>
-      </w:r>
-      <w:r>
-        <w:rPr>
-          <w:rFonts w:asciiTheme="majorBidi" w:hAnsiTheme="majorBidi" w:cstheme="majorBidi"/>
-        </w:rPr>
-        <w:t xml:space="preserve"> il contenuto di </w:t>
-      </w:r>
-      <w:r>
-        <w:rPr>
-          <w:rFonts w:ascii="Consolas" w:hAnsi="Consolas" w:cstheme="majorBidi"/>
-        </w:rPr>
-        <w:t>file2</w:t>
-      </w:r>
-    </w:p>
-    <w:p>
-      <w:pPr>
-        <w:pStyle w:val="Heading2"/>
+      </w:pPr>
+      <w:r>
         <w:rPr>
           <w:rFonts w:asciiTheme="majorBidi" w:hAnsiTheme="majorBidi"/>
           <w:color w:val="00B0F0"/>
         </w:rPr>
-      </w:pPr>
-      <w:r>
-        <w:rPr>
-          <w:rFonts w:asciiTheme="majorBidi" w:hAnsiTheme="majorBidi"/>
-          <w:color w:val="00B0F0"/>
-        </w:rPr>
-        <w:t>Client API</w:t>
-      </w:r>
-    </w:p>
-    <w:p>
-      <w:pPr>
-        <w:rPr>
-          <w:rFonts w:asciiTheme="majorBidi" w:hAnsiTheme="majorBidi" w:cstheme="majorBidi"/>
-        </w:rPr>
-      </w:pPr>
-      <w:r>
-        <w:rPr>
-          <w:rFonts w:asciiTheme="majorBidi" w:hAnsiTheme="majorBidi" w:cstheme="majorBidi"/>
-        </w:rPr>
-        <w:t>Le API lato client sono state implementate come da specifica, con l’aggiunta di una nuova funzione:</w:t>
-      </w:r>
-      <w:bookmarkStart w:id="0" w:name="_MON_1691569469"/>
-      <w:bookmarkEnd w:id="0"/>
-      <w:r>
-        <w:rPr>
-          <w:rFonts w:asciiTheme="majorBidi" w:hAnsiTheme="majorBidi" w:cstheme="majorBidi"/>
-        </w:rPr>
-        <w:object w:dxaOrig="9638" w:dyaOrig="227" w14:anchorId="7A5F4669">
-          <v:shapetype id="_x0000_t75" coordsize="21600,21600" o:spt="75" o:preferrelative="t" path="m@4@5l@4@11@9@11@9@5xe" filled="f" stroked="f">
-            <v:stroke joinstyle="miter"/>
-            <v:formulas>
-              <v:f eqn="if lineDrawn pixelLineWidth 0"/>
-              <v:f eqn="sum @0 1 0"/>
-              <v:f eqn="sum 0 0 @1"/>
-              <v:f eqn="prod @2 1 2"/>
-              <v:f eqn="prod @3 21600 pixelWidth"/>
-              <v:f eqn="prod @3 21600 pixelHeight"/>
-              <v:f eqn="sum @0 0 1"/>
-              <v:f eqn="prod @6 1 2"/>
-              <v:f eqn="prod @7 21600 pixelWidth"/>
-              <v:f eqn="sum @8 21600 0"/>
-              <v:f eqn="prod @7 21600 pixelHeight"/>
-              <v:f eqn="sum @10 21600 0"/>
-            </v:formulas>
-            <v:path o:extrusionok="f" gradientshapeok="t" o:connecttype="rect"/>
-            <o:lock v:ext="edit" aspectratio="t"/>
-          </v:shapetype>
-          <v:shape id="_x0000_i1025" type="#_x0000_t75" style="width:482.45pt;height:11.55pt" o:ole="">
-            <v:imagedata r:id="rId5" o:title=""/>
-          </v:shape>
-          <o:OLEObject Type="Embed" ProgID="Word.OpenDocumentText.12" ShapeID="_x0000_i1025" DrawAspect="Content" ObjectID="_1691931027" r:id="rId6"/>
-        </w:object>
-      </w:r>
-      <w:r>
-        <w:rPr>
-          <w:rFonts w:asciiTheme="majorBidi" w:hAnsiTheme="majorBidi" w:cstheme="majorBidi"/>
-        </w:rPr>
-        <w:br/>
-        <w:t xml:space="preserve">che permette di specificare una cartella in cui salvare i file espulsi dal server, come fa la funzione </w:t>
-      </w:r>
-      <w:proofErr w:type="spellStart"/>
-      <w:r>
-        <w:rPr>
-          <w:rFonts w:ascii="Consolas" w:hAnsi="Consolas" w:cstheme="majorBidi"/>
-        </w:rPr>
-        <w:t>writeFile</w:t>
-      </w:r>
-      <w:proofErr w:type="spellEnd"/>
-      <w:r>
-        <w:rPr>
-          <w:rFonts w:asciiTheme="majorBidi" w:hAnsiTheme="majorBidi" w:cstheme="majorBidi"/>
-        </w:rPr>
-        <w:t xml:space="preserve">. La funzione </w:t>
-      </w:r>
-      <w:r>
-        <w:rPr>
-          <w:rFonts w:ascii="Consolas" w:hAnsi="Consolas" w:cstheme="majorBidi"/>
-        </w:rPr>
-        <w:t>openFile2</w:t>
-      </w:r>
-      <w:r>
-        <w:rPr>
-          <w:rFonts w:asciiTheme="majorBidi" w:hAnsiTheme="majorBidi" w:cstheme="majorBidi"/>
-        </w:rPr>
-        <w:t xml:space="preserve"> si comporta come una chiamata a </w:t>
-      </w:r>
-      <w:r>
-        <w:rPr>
-          <w:rFonts w:ascii="Consolas" w:hAnsi="Consolas" w:cstheme="majorBidi"/>
-        </w:rPr>
-        <w:t>openFile2</w:t>
-      </w:r>
-      <w:r>
-        <w:rPr>
-          <w:rFonts w:asciiTheme="majorBidi" w:hAnsiTheme="majorBidi" w:cstheme="majorBidi"/>
-        </w:rPr>
-        <w:t xml:space="preserve"> con il parametro </w:t>
-      </w:r>
-      <w:proofErr w:type="spellStart"/>
-      <w:r>
-        <w:rPr>
-          <w:rFonts w:ascii="Consolas" w:hAnsi="Consolas" w:cstheme="majorBidi"/>
-        </w:rPr>
-        <w:t>dirname</w:t>
-      </w:r>
-      <w:proofErr w:type="spellEnd"/>
-      <w:r>
-        <w:rPr>
-          <w:rFonts w:asciiTheme="majorBidi" w:hAnsiTheme="majorBidi" w:cstheme="majorBidi"/>
-        </w:rPr>
-        <w:t xml:space="preserve"> </w:t>
-      </w:r>
-      <w:r>
-        <w:rPr>
-          <w:rFonts w:asciiTheme="majorBidi" w:hAnsiTheme="majorBidi" w:cstheme="majorBidi"/>
-        </w:rPr>
-        <w:t xml:space="preserve">settato a </w:t>
-      </w:r>
-      <w:r>
-        <w:rPr>
-          <w:rFonts w:ascii="Consolas" w:hAnsi="Consolas" w:cstheme="majorBidi"/>
-        </w:rPr>
-        <w:t>NULL</w:t>
-      </w:r>
-      <w:r>
-        <w:rPr>
-          <w:rFonts w:asciiTheme="majorBidi" w:hAnsiTheme="majorBidi" w:cstheme="majorBidi"/>
-        </w:rPr>
-        <w:t xml:space="preserve">, </w:t>
-      </w:r>
-      <w:r>
-        <w:rPr>
-          <w:rFonts w:asciiTheme="majorBidi" w:hAnsiTheme="majorBidi" w:cstheme="majorBidi"/>
-        </w:rPr>
-        <w:t>ovvero ignora i files inviati dal server.</w:t>
-      </w:r>
-    </w:p>
-    <w:p>
-      <w:pPr>
-        <w:pStyle w:val="Heading2"/>
-        <w:rPr>
-          <w:rFonts w:asciiTheme="majorBidi" w:hAnsiTheme="majorBidi"/>
-          <w:color w:val="00B0F0"/>
-        </w:rPr>
-      </w:pPr>
-      <w:r>
-        <w:rPr>
-          <w:rFonts w:asciiTheme="majorBidi" w:hAnsiTheme="majorBidi"/>
-          <w:color w:val="00B0F0"/>
-        </w:rPr>
-        <w:lastRenderedPageBreak/>
         <w:t>File di configurazione del server</w:t>
       </w:r>
     </w:p>
@@ -862,19 +1166,7 @@
         <w:rPr>
           <w:rFonts w:asciiTheme="majorBidi" w:hAnsiTheme="majorBidi" w:cstheme="majorBidi"/>
         </w:rPr>
-        <w:t xml:space="preserve"> che può essere sia un valore numerico, sia una stringa. In caso sia valore numerico, viene riportato così com’è, in caso sia una stringa, dev’essere delimitato da </w:t>
-      </w:r>
-      <w:r>
-        <w:rPr>
-          <w:rFonts w:asciiTheme="majorBidi" w:hAnsiTheme="majorBidi" w:cstheme="majorBidi"/>
-        </w:rPr>
-        <w:t>""</w:t>
-      </w:r>
-      <w:r>
-        <w:rPr>
-          <w:rFonts w:asciiTheme="majorBidi" w:hAnsiTheme="majorBidi" w:cstheme="majorBidi"/>
-        </w:rPr>
-        <w:t>.</w:t>
+        <w:t xml:space="preserve"> che può essere sia un valore numerico, sia una stringa. In caso sia valore numerico, viene riportato così com’è, in caso sia una stringa, dev’essere delimitato da "".</w:t>
       </w:r>
       <w:r>
         <w:rPr>
@@ -1092,55 +1384,7 @@
               <w:rPr>
                 <w:rFonts w:asciiTheme="majorBidi" w:hAnsiTheme="majorBidi" w:cstheme="majorBidi"/>
               </w:rPr>
-              <w:t xml:space="preserve"> dal server. Se settato a </w:t>
-            </w:r>
-            <w:r>
-              <w:rPr>
-                <w:rFonts w:asciiTheme="majorBidi" w:hAnsiTheme="majorBidi" w:cstheme="majorBidi"/>
-              </w:rPr>
-              <w:t>"</w:t>
-            </w:r>
-            <w:r>
-              <w:rPr>
-                <w:rFonts w:asciiTheme="majorBidi" w:hAnsiTheme="majorBidi" w:cstheme="majorBidi"/>
-              </w:rPr>
-              <w:t>LRU</w:t>
-            </w:r>
-            <w:r>
-              <w:rPr>
-                <w:rFonts w:asciiTheme="majorBidi" w:hAnsiTheme="majorBidi" w:cstheme="majorBidi"/>
-              </w:rPr>
-              <w:t>"</w:t>
-            </w:r>
-            <w:r>
-              <w:rPr>
-                <w:rFonts w:asciiTheme="majorBidi" w:hAnsiTheme="majorBidi" w:cstheme="majorBidi"/>
-              </w:rPr>
-              <w:t xml:space="preserve">, il server utilizzerà un algoritmo LRU. Se settato a </w:t>
-            </w:r>
-            <w:r>
-              <w:rPr>
-                <w:rFonts w:asciiTheme="majorBidi" w:hAnsiTheme="majorBidi" w:cstheme="majorBidi"/>
-              </w:rPr>
-              <w:t>"</w:t>
-            </w:r>
-            <w:r>
-              <w:rPr>
-                <w:rFonts w:asciiTheme="majorBidi" w:hAnsiTheme="majorBidi" w:cstheme="majorBidi"/>
-              </w:rPr>
-              <w:t>FIFO</w:t>
-            </w:r>
-            <w:r>
-              <w:rPr>
-                <w:rFonts w:asciiTheme="majorBidi" w:hAnsiTheme="majorBidi" w:cstheme="majorBidi"/>
-              </w:rPr>
-              <w:t>"</w:t>
-            </w:r>
-            <w:r>
-              <w:rPr>
-                <w:rFonts w:asciiTheme="majorBidi" w:hAnsiTheme="majorBidi" w:cstheme="majorBidi"/>
-              </w:rPr>
-              <w:t>, ad una stringa invalida, o non settato, il server utilizzerà un algoritmo FIFO.</w:t>
+              <w:t xml:space="preserve"> dal server. Se settato a "LRU", il server utilizzerà un algoritmo LRU. Se settato a "FIFO", ad una stringa invalida, o non settato, il server utilizzerà un algoritmo FIFO.</w:t>
             </w:r>
           </w:p>
         </w:tc>
@@ -1226,31 +1470,7 @@
               <w:rPr>
                 <w:rFonts w:asciiTheme="majorBidi" w:hAnsiTheme="majorBidi" w:cstheme="majorBidi"/>
               </w:rPr>
-              <w:t xml:space="preserve">Determina che algoritmo di compressione viene utilizzato dal server per salvare i file in memoria. Se settato a </w:t>
-            </w:r>
-            <w:r>
-              <w:rPr>
-                <w:rFonts w:asciiTheme="majorBidi" w:hAnsiTheme="majorBidi" w:cstheme="majorBidi"/>
-              </w:rPr>
-              <w:t>"</w:t>
-            </w:r>
-            <w:r>
-              <w:rPr>
-                <w:rFonts w:asciiTheme="majorBidi" w:hAnsiTheme="majorBidi" w:cstheme="majorBidi"/>
-              </w:rPr>
-              <w:t>none</w:t>
-            </w:r>
-            <w:r>
-              <w:rPr>
-                <w:rFonts w:asciiTheme="majorBidi" w:hAnsiTheme="majorBidi" w:cstheme="majorBidi"/>
-              </w:rPr>
-              <w:t>"</w:t>
-            </w:r>
-            <w:r>
-              <w:rPr>
-                <w:rFonts w:asciiTheme="majorBidi" w:hAnsiTheme="majorBidi" w:cstheme="majorBidi"/>
-              </w:rPr>
-              <w:t xml:space="preserve">, allora i files vengono salvati non compressi, se settato a qualsiasi altro valore, o non presente nel file di configurazione, i files vengono compressi usando un algoritmo basato su </w:t>
+              <w:t xml:space="preserve">Determina che algoritmo di compressione viene utilizzato dal server per salvare i file in memoria. Se settato a "none", allora i files vengono salvati non compressi, se settato a qualsiasi altro valore, o non presente nel file di configurazione, i files vengono compressi usando un algoritmo basato su </w:t>
             </w:r>
             <w:proofErr w:type="spellStart"/>
             <w:r>
@@ -1432,13 +1652,7 @@
               <w:rPr>
                 <w:rFonts w:asciiTheme="majorBidi" w:hAnsiTheme="majorBidi" w:cstheme="majorBidi"/>
               </w:rPr>
-              <w:t xml:space="preserve">Determina la modalità di scrittura del file di log. Se settato a </w:t>
-            </w:r>
-            <w:r>
-              <w:rPr>
-                <w:rFonts w:asciiTheme="majorBidi" w:hAnsiTheme="majorBidi" w:cstheme="majorBidi"/>
-              </w:rPr>
-              <w:t>"</w:t>
+              <w:t>Determina la modalità di scrittura del file di log. Se settato a "</w:t>
             </w:r>
             <w:proofErr w:type="spellStart"/>
             <w:r>
@@ -1452,13 +1666,7 @@
               <w:rPr>
                 <w:rFonts w:asciiTheme="majorBidi" w:hAnsiTheme="majorBidi" w:cstheme="majorBidi"/>
               </w:rPr>
-              <w:t>"</w:t>
-            </w:r>
-            <w:r>
-              <w:rPr>
-                <w:rFonts w:asciiTheme="majorBidi" w:hAnsiTheme="majorBidi" w:cstheme="majorBidi"/>
-              </w:rPr>
-              <w:t xml:space="preserve">, il file di log verrà sovrascritto ad ogni esecuzione del server. Se settato a qualsiasi altro valore, o se non settato, il file verrà aperto in modalità </w:t>
+              <w:t xml:space="preserve">", il file di log verrà sovrascritto ad ogni esecuzione del server. Se settato a qualsiasi altro valore, o se non settato, il file verrà aperto in modalità </w:t>
             </w:r>
             <w:proofErr w:type="spellStart"/>
             <w:r>
@@ -1578,7 +1786,7 @@
               <w:pStyle w:val="ListParagraph"/>
               <w:numPr>
                 <w:ilvl w:val="0"/>
-                <w:numId w:val="3"/>
+                <w:numId w:val="12"/>
               </w:numPr>
               <w:rPr>
                 <w:rFonts w:asciiTheme="majorBidi" w:hAnsiTheme="majorBidi" w:cstheme="majorBidi"/>
@@ -1588,13 +1796,8 @@
               <w:rPr>
                 <w:rFonts w:asciiTheme="majorBidi" w:hAnsiTheme="majorBidi" w:cstheme="majorBidi"/>
               </w:rPr>
-              <w:t>"none"</w:t>
-            </w:r>
-            <w:r>
-              <w:rPr>
-                <w:rFonts w:asciiTheme="majorBidi" w:hAnsiTheme="majorBidi" w:cstheme="majorBidi"/>
-              </w:rPr>
-              <w:t xml:space="preserve"> – Il tempo non viene riportato nel log e nell’output;</w:t>
+              <w:lastRenderedPageBreak/>
+              <w:t>"none" – Il tempo non viene riportato nel log e nell’output;</w:t>
             </w:r>
           </w:p>
           <w:p>
@@ -1602,7 +1805,7 @@
               <w:pStyle w:val="ListParagraph"/>
               <w:numPr>
                 <w:ilvl w:val="0"/>
-                <w:numId w:val="3"/>
+                <w:numId w:val="12"/>
               </w:numPr>
               <w:rPr>
                 <w:rFonts w:asciiTheme="majorBidi" w:hAnsiTheme="majorBidi" w:cstheme="majorBidi"/>
@@ -1626,13 +1829,7 @@
               <w:rPr>
                 <w:rFonts w:asciiTheme="majorBidi" w:hAnsiTheme="majorBidi" w:cstheme="majorBidi"/>
               </w:rPr>
-              <w:t>"</w:t>
-            </w:r>
-            <w:r>
-              <w:rPr>
-                <w:rFonts w:asciiTheme="majorBidi" w:hAnsiTheme="majorBidi" w:cstheme="majorBidi"/>
-              </w:rPr>
-              <w:t xml:space="preserve"> – Il tempo viene riportato come </w:t>
+              <w:t xml:space="preserve">" – Il tempo viene riportato come </w:t>
             </w:r>
             <w:proofErr w:type="spellStart"/>
             <w:r>
@@ -1654,8 +1851,9 @@
               <w:pStyle w:val="ListParagraph"/>
               <w:numPr>
                 <w:ilvl w:val="0"/>
-                <w:numId w:val="3"/>
+                <w:numId w:val="12"/>
               </w:numPr>
+              <w:spacing w:after="120"/>
               <w:rPr>
                 <w:rFonts w:asciiTheme="majorBidi" w:hAnsiTheme="majorBidi" w:cstheme="majorBidi"/>
               </w:rPr>
@@ -1671,6 +1869,70 @@
               <w:rPr>
                 <w:rFonts w:asciiTheme="majorBidi" w:hAnsiTheme="majorBidi" w:cstheme="majorBidi"/>
               </w:rPr>
+              <w:t>timestamp</w:t>
+            </w:r>
+            <w:r>
+              <w:rPr>
+                <w:rFonts w:asciiTheme="majorBidi" w:hAnsiTheme="majorBidi" w:cstheme="majorBidi"/>
+              </w:rPr>
+              <w:t>Micro</w:t>
+            </w:r>
+            <w:proofErr w:type="spellEnd"/>
+            <w:r>
+              <w:rPr>
+                <w:rFonts w:asciiTheme="majorBidi" w:hAnsiTheme="majorBidi" w:cstheme="majorBidi"/>
+              </w:rPr>
+              <w:t xml:space="preserve">" – Il tempo viene riportato come </w:t>
+            </w:r>
+            <w:proofErr w:type="spellStart"/>
+            <w:r>
+              <w:rPr>
+                <w:rFonts w:asciiTheme="majorBidi" w:hAnsiTheme="majorBidi" w:cstheme="majorBidi"/>
+              </w:rPr>
+              <w:t>timestamp</w:t>
+            </w:r>
+            <w:proofErr w:type="spellEnd"/>
+            <w:r>
+              <w:rPr>
+                <w:rFonts w:asciiTheme="majorBidi" w:hAnsiTheme="majorBidi" w:cstheme="majorBidi"/>
+              </w:rPr>
+              <w:t xml:space="preserve"> </w:t>
+            </w:r>
+            <w:r>
+              <w:rPr>
+                <w:rFonts w:asciiTheme="majorBidi" w:hAnsiTheme="majorBidi" w:cstheme="majorBidi"/>
+              </w:rPr>
+              <w:t>con precisione dell’ordine dei microsecondi</w:t>
+            </w:r>
+            <w:r>
+              <w:rPr>
+                <w:rFonts w:asciiTheme="majorBidi" w:hAnsiTheme="majorBidi" w:cstheme="majorBidi"/>
+              </w:rPr>
+              <w:t>.</w:t>
+            </w:r>
+          </w:p>
+          <w:p>
+            <w:pPr>
+              <w:pStyle w:val="ListParagraph"/>
+              <w:numPr>
+                <w:ilvl w:val="0"/>
+                <w:numId w:val="12"/>
+              </w:numPr>
+              <w:rPr>
+                <w:rFonts w:asciiTheme="majorBidi" w:hAnsiTheme="majorBidi" w:cstheme="majorBidi"/>
+              </w:rPr>
+            </w:pPr>
+            <w:r>
+              <w:rPr>
+                <w:rFonts w:asciiTheme="majorBidi" w:hAnsiTheme="majorBidi" w:cstheme="majorBidi"/>
+              </w:rPr>
+              <w:t>"</w:t>
+            </w:r>
+            <w:proofErr w:type="spellStart"/>
+            <w:r>
+              <w:rPr>
+                <w:rFonts w:asciiTheme="majorBidi" w:hAnsiTheme="majorBidi" w:cstheme="majorBidi"/>
+              </w:rPr>
               <w:t>formatted</w:t>
             </w:r>
             <w:proofErr w:type="spellEnd"/>
@@ -1678,13 +1940,7 @@
               <w:rPr>
                 <w:rFonts w:asciiTheme="majorBidi" w:hAnsiTheme="majorBidi" w:cstheme="majorBidi"/>
               </w:rPr>
-              <w:t>"</w:t>
-            </w:r>
-            <w:r>
-              <w:rPr>
-                <w:rFonts w:asciiTheme="majorBidi" w:hAnsiTheme="majorBidi" w:cstheme="majorBidi"/>
-              </w:rPr>
-              <w:t xml:space="preserve"> – Il tempo viene riportato come stringa formattata secondo il formato “</w:t>
+              <w:t>" – Il tempo viene riportato come stringa formattata secondo il formato “</w:t>
             </w:r>
             <w:proofErr w:type="spellStart"/>
             <w:r>
@@ -1776,6 +2032,7 @@
               <w:rPr>
                 <w:rFonts w:asciiTheme="majorBidi" w:hAnsiTheme="majorBidi" w:cstheme="majorBidi"/>
               </w:rPr>
+              <w:lastRenderedPageBreak/>
               <w:t>maxFiles</w:t>
             </w:r>
             <w:proofErr w:type="spellEnd"/>
@@ -2106,31 +2363,7 @@
               <w:rPr>
                 <w:rFonts w:asciiTheme="majorBidi" w:hAnsiTheme="majorBidi" w:cstheme="majorBidi"/>
               </w:rPr>
-              <w:t xml:space="preserve"> Il formato è </w:t>
-            </w:r>
-            <w:r>
-              <w:rPr>
-                <w:rFonts w:asciiTheme="majorBidi" w:hAnsiTheme="majorBidi" w:cstheme="majorBidi"/>
-              </w:rPr>
-              <w:t>"</w:t>
-            </w:r>
-            <w:r>
-              <w:rPr>
-                <w:rFonts w:asciiTheme="majorBidi" w:hAnsiTheme="majorBidi" w:cstheme="majorBidi"/>
-              </w:rPr>
-              <w:t>numero[unità]</w:t>
-            </w:r>
-            <w:r>
-              <w:rPr>
-                <w:rFonts w:asciiTheme="majorBidi" w:hAnsiTheme="majorBidi" w:cstheme="majorBidi"/>
-              </w:rPr>
-              <w:t>"</w:t>
-            </w:r>
-            <w:r>
-              <w:rPr>
-                <w:rFonts w:asciiTheme="majorBidi" w:hAnsiTheme="majorBidi" w:cstheme="majorBidi"/>
-              </w:rPr>
-              <w:t>, dove numero è un intero positivo e unità è un valore opzionale tra [b/B/k/K/m/M/g/G] e indica se il numero è da interpretarsi come numero di bytes, kilobytes, etc.</w:t>
+              <w:t xml:space="preserve"> Il formato è "numero[unità]", dove numero è un intero positivo e unità è un valore opzionale tra [b/B/k/K/m/M/g/G] e indica se il numero è da interpretarsi come numero di bytes, kilobytes, etc.</w:t>
             </w:r>
           </w:p>
           <w:p>
@@ -2144,31 +2377,7 @@
               <w:rPr>
                 <w:rFonts w:asciiTheme="majorBidi" w:hAnsiTheme="majorBidi" w:cstheme="majorBidi"/>
               </w:rPr>
-              <w:t xml:space="preserve">Esempio: </w:t>
-            </w:r>
-            <w:r>
-              <w:rPr>
-                <w:rFonts w:asciiTheme="majorBidi" w:hAnsiTheme="majorBidi" w:cstheme="majorBidi"/>
-              </w:rPr>
-              <w:t>"</w:t>
-            </w:r>
-            <w:r>
-              <w:rPr>
-                <w:rFonts w:asciiTheme="majorBidi" w:hAnsiTheme="majorBidi" w:cstheme="majorBidi"/>
-              </w:rPr>
-              <w:t>128M</w:t>
-            </w:r>
-            <w:r>
-              <w:rPr>
-                <w:rFonts w:asciiTheme="majorBidi" w:hAnsiTheme="majorBidi" w:cstheme="majorBidi"/>
-              </w:rPr>
-              <w:t>"</w:t>
-            </w:r>
-            <w:r>
-              <w:rPr>
-                <w:rFonts w:asciiTheme="majorBidi" w:hAnsiTheme="majorBidi" w:cstheme="majorBidi"/>
-              </w:rPr>
-              <w:t xml:space="preserve"> </w:t>
+              <w:t xml:space="preserve">Esempio: "128M" </w:t>
             </w:r>
             <w:r>
               <w:rPr>
@@ -2194,31 +2403,7 @@
               <w:rPr>
                 <w:rFonts w:asciiTheme="majorBidi" w:hAnsiTheme="majorBidi" w:cstheme="majorBidi"/>
               </w:rPr>
-              <w:t xml:space="preserve">, </w:t>
-            </w:r>
-            <w:r>
-              <w:rPr>
-                <w:rFonts w:asciiTheme="majorBidi" w:hAnsiTheme="majorBidi" w:cstheme="majorBidi"/>
-              </w:rPr>
-              <w:t>"</w:t>
-            </w:r>
-            <w:r>
-              <w:rPr>
-                <w:rFonts w:asciiTheme="majorBidi" w:hAnsiTheme="majorBidi" w:cstheme="majorBidi"/>
-              </w:rPr>
-              <w:t>1g</w:t>
-            </w:r>
-            <w:r>
-              <w:rPr>
-                <w:rFonts w:asciiTheme="majorBidi" w:hAnsiTheme="majorBidi" w:cstheme="majorBidi"/>
-              </w:rPr>
-              <w:t>"</w:t>
-            </w:r>
-            <w:r>
-              <w:rPr>
-                <w:rFonts w:asciiTheme="majorBidi" w:hAnsiTheme="majorBidi" w:cstheme="majorBidi"/>
-              </w:rPr>
-              <w:t xml:space="preserve"> </w:t>
+              <w:t xml:space="preserve">, "1g" </w:t>
             </w:r>
             <w:r>
               <w:rPr>
@@ -2257,6 +2442,239 @@
           <w:rFonts w:asciiTheme="majorBidi" w:hAnsiTheme="majorBidi"/>
           <w:color w:val="00B0F0"/>
         </w:rPr>
+        <w:t>Gestione della cache</w:t>
+      </w:r>
+    </w:p>
+    <w:p>
+      <w:pPr>
+        <w:rPr>
+          <w:rFonts w:asciiTheme="majorBidi" w:hAnsiTheme="majorBidi" w:cstheme="majorBidi"/>
+        </w:rPr>
+      </w:pPr>
+      <w:r>
+        <w:rPr>
+          <w:rFonts w:asciiTheme="majorBidi" w:hAnsiTheme="majorBidi" w:cstheme="majorBidi"/>
+        </w:rPr>
+        <w:t xml:space="preserve">La cache di file è implementata come una linked list di files. Questa lista è sincronizzata tra i vari </w:t>
+      </w:r>
+      <w:proofErr w:type="spellStart"/>
+      <w:r>
+        <w:rPr>
+          <w:rFonts w:asciiTheme="majorBidi" w:hAnsiTheme="majorBidi" w:cstheme="majorBidi"/>
+        </w:rPr>
+        <w:t>thread</w:t>
+      </w:r>
+      <w:proofErr w:type="spellEnd"/>
+      <w:r>
+        <w:rPr>
+          <w:rFonts w:asciiTheme="majorBidi" w:hAnsiTheme="majorBidi" w:cstheme="majorBidi"/>
+        </w:rPr>
+        <w:t xml:space="preserve"> con un </w:t>
+      </w:r>
+      <w:proofErr w:type="spellStart"/>
+      <w:r>
+        <w:rPr>
+          <w:rFonts w:asciiTheme="majorBidi" w:hAnsiTheme="majorBidi" w:cstheme="majorBidi"/>
+        </w:rPr>
+        <w:t>rwlock</w:t>
+      </w:r>
+      <w:proofErr w:type="spellEnd"/>
+      <w:r>
+        <w:rPr>
+          <w:rFonts w:asciiTheme="majorBidi" w:hAnsiTheme="majorBidi" w:cstheme="majorBidi"/>
+        </w:rPr>
+        <w:t xml:space="preserve">, in modo da permettere più letture contemporaneamente, ma una sola scrittura. Questo per motivi di performance, poiché potenzialmente un gran numero di </w:t>
+      </w:r>
+      <w:proofErr w:type="spellStart"/>
+      <w:r>
+        <w:rPr>
+          <w:rFonts w:asciiTheme="majorBidi" w:hAnsiTheme="majorBidi" w:cstheme="majorBidi"/>
+        </w:rPr>
+        <w:t>thread</w:t>
+      </w:r>
+      <w:proofErr w:type="spellEnd"/>
+      <w:r>
+        <w:rPr>
+          <w:rFonts w:asciiTheme="majorBidi" w:hAnsiTheme="majorBidi" w:cstheme="majorBidi"/>
+        </w:rPr>
+        <w:t xml:space="preserve"> deve poter accedere contemporaneamente alla struttura, e parallelizzare le letture dovrebbe apportare un gran beneficio alle performance. Il </w:t>
+      </w:r>
+      <w:proofErr w:type="spellStart"/>
+      <w:r>
+        <w:rPr>
+          <w:rFonts w:asciiTheme="majorBidi" w:hAnsiTheme="majorBidi" w:cstheme="majorBidi"/>
+        </w:rPr>
+        <w:t>rwlock</w:t>
+      </w:r>
+      <w:proofErr w:type="spellEnd"/>
+      <w:r>
+        <w:rPr>
+          <w:rFonts w:asciiTheme="majorBidi" w:hAnsiTheme="majorBidi" w:cstheme="majorBidi"/>
+        </w:rPr>
+        <w:t xml:space="preserve"> è usato solo per la struttura della cache, ma ogni file ha anche un suo lock usato per l’accesso concorrente al contenuto ed ai metadati del file in questione.</w:t>
+      </w:r>
+    </w:p>
+    <w:p>
+      <w:pPr>
+        <w:rPr>
+          <w:rFonts w:asciiTheme="majorBidi" w:hAnsiTheme="majorBidi" w:cstheme="majorBidi"/>
+        </w:rPr>
+      </w:pPr>
+      <w:r>
+        <w:rPr>
+          <w:rFonts w:asciiTheme="majorBidi" w:hAnsiTheme="majorBidi" w:cstheme="majorBidi"/>
+        </w:rPr>
+        <w:t xml:space="preserve">Ogni file è rappresentato in memoria con una struttura contenente il nome del file, un buffer contenente il suo contenuto, informazioni sulla dimensione del file, sul client che ha effettuato un’operazione di lock su di esso (se presente), il lock del file, </w:t>
+      </w:r>
+      <w:r>
+        <w:rPr>
+          <w:rFonts w:asciiTheme="majorBidi" w:hAnsiTheme="majorBidi" w:cstheme="majorBidi"/>
+        </w:rPr>
+        <w:t xml:space="preserve">un </w:t>
+      </w:r>
+      <w:proofErr w:type="spellStart"/>
+      <w:r>
+        <w:rPr>
+          <w:rFonts w:asciiTheme="majorBidi" w:hAnsiTheme="majorBidi" w:cstheme="majorBidi"/>
+        </w:rPr>
+        <w:t>timestamp</w:t>
+      </w:r>
+      <w:proofErr w:type="spellEnd"/>
+      <w:r>
+        <w:rPr>
+          <w:rFonts w:asciiTheme="majorBidi" w:hAnsiTheme="majorBidi" w:cstheme="majorBidi"/>
+        </w:rPr>
+        <w:t xml:space="preserve"> che indica il momento dell’ultimo accesso, </w:t>
+      </w:r>
+      <w:r>
+        <w:rPr>
+          <w:rFonts w:asciiTheme="majorBidi" w:hAnsiTheme="majorBidi" w:cstheme="majorBidi"/>
+        </w:rPr>
+        <w:t>e informazioni sull’algoritmo di compressione usato per memorizzare il file.</w:t>
+      </w:r>
+    </w:p>
+    <w:p>
+      <w:pPr>
+        <w:rPr>
+          <w:rFonts w:asciiTheme="majorBidi" w:hAnsiTheme="majorBidi" w:cstheme="majorBidi"/>
+        </w:rPr>
+      </w:pPr>
+      <w:r>
+        <w:rPr>
+          <w:rFonts w:asciiTheme="majorBidi" w:hAnsiTheme="majorBidi" w:cstheme="majorBidi"/>
+        </w:rPr>
+        <w:t>Sono stati implementati due algoritmi di rimpiazzamento della cache:</w:t>
+      </w:r>
+    </w:p>
+    <w:p>
+      <w:pPr>
+        <w:pStyle w:val="ListParagraph"/>
+        <w:numPr>
+          <w:ilvl w:val="0"/>
+          <w:numId w:val="6"/>
+        </w:numPr>
+        <w:rPr>
+          <w:rFonts w:asciiTheme="majorBidi" w:hAnsiTheme="majorBidi" w:cstheme="majorBidi"/>
+        </w:rPr>
+      </w:pPr>
+      <w:r>
+        <w:rPr>
+          <w:rFonts w:asciiTheme="majorBidi" w:hAnsiTheme="majorBidi" w:cstheme="majorBidi"/>
+        </w:rPr>
+        <w:t>Come primo è stato implementato un</w:t>
+      </w:r>
+      <w:r>
+        <w:rPr>
+          <w:rFonts w:asciiTheme="majorBidi" w:hAnsiTheme="majorBidi" w:cstheme="majorBidi"/>
+        </w:rPr>
+        <w:t xml:space="preserve"> algoritmo FIFO, sfruttando il fatto che la cache in sé è implementata come una lista: al momento della creazione del file, questo è inserito in testa alla lista. Quando l’algoritmo per determinare il file da eliminare per liberare spazio viene invocato, prende il file più in fondo alla lista possibile su cui nessun client abbia fatto una lock (e che sia diverso da un file passato opzionalmente come parametro).</w:t>
+      </w:r>
+    </w:p>
+    <w:p>
+      <w:pPr>
+        <w:pStyle w:val="ListParagraph"/>
+        <w:numPr>
+          <w:ilvl w:val="0"/>
+          <w:numId w:val="6"/>
+        </w:numPr>
+        <w:rPr>
+          <w:rFonts w:asciiTheme="majorBidi" w:hAnsiTheme="majorBidi" w:cstheme="majorBidi"/>
+        </w:rPr>
+      </w:pPr>
+      <w:r>
+        <w:rPr>
+          <w:rFonts w:asciiTheme="majorBidi" w:hAnsiTheme="majorBidi" w:cstheme="majorBidi"/>
+        </w:rPr>
+        <w:t xml:space="preserve">Secondo algoritmo implementato è un algoritmo LRU, che usando un </w:t>
+      </w:r>
+      <w:proofErr w:type="spellStart"/>
+      <w:r>
+        <w:rPr>
+          <w:rFonts w:asciiTheme="majorBidi" w:hAnsiTheme="majorBidi" w:cstheme="majorBidi"/>
+        </w:rPr>
+        <w:t>timestamp</w:t>
+      </w:r>
+      <w:proofErr w:type="spellEnd"/>
+      <w:r>
+        <w:rPr>
+          <w:rFonts w:asciiTheme="majorBidi" w:hAnsiTheme="majorBidi" w:cstheme="majorBidi"/>
+        </w:rPr>
+        <w:t xml:space="preserve"> relativo all’ultimo accesso al file, restituisce il file col </w:t>
+      </w:r>
+      <w:proofErr w:type="spellStart"/>
+      <w:r>
+        <w:rPr>
+          <w:rFonts w:asciiTheme="majorBidi" w:hAnsiTheme="majorBidi" w:cstheme="majorBidi"/>
+        </w:rPr>
+        <w:t>timestamp</w:t>
+      </w:r>
+      <w:proofErr w:type="spellEnd"/>
+      <w:r>
+        <w:rPr>
+          <w:rFonts w:asciiTheme="majorBidi" w:hAnsiTheme="majorBidi" w:cstheme="majorBidi"/>
+        </w:rPr>
+        <w:t xml:space="preserve"> più piccolo, sempre escludendo dalla ricerca i file su cui </w:t>
+      </w:r>
+      <w:r>
+        <w:rPr>
+          <w:rFonts w:asciiTheme="majorBidi" w:hAnsiTheme="majorBidi" w:cstheme="majorBidi"/>
+        </w:rPr>
+        <w:t>un client mantiene un lock ed un file passato opzionalmente come parametro.</w:t>
+      </w:r>
+    </w:p>
+    <w:p>
+      <w:pPr>
+        <w:rPr>
+          <w:rFonts w:asciiTheme="majorBidi" w:hAnsiTheme="majorBidi" w:cstheme="majorBidi"/>
+        </w:rPr>
+      </w:pPr>
+      <w:r>
+        <w:rPr>
+          <w:rFonts w:asciiTheme="majorBidi" w:hAnsiTheme="majorBidi" w:cstheme="majorBidi"/>
+        </w:rPr>
+        <w:t>Il file da escludere passato come parametro all’algoritmo di espulsione è utile nel caso in cui si effettui una scrittura su file, per evitare che l’algoritmo decida di espellere il file su cui si sta scrivendo. Questo è utile in realtà solo nel caso in cui la scrittura si effettui su un file su cui non si ha un lock, cosa non possibile secondo la specifica delle API, ma si è deciso di implementarlo lo stesso in questo modo per renderlo più flessibile.</w:t>
+      </w:r>
+    </w:p>
+    <w:p>
+      <w:pPr>
+        <w:rPr>
+          <w:rFonts w:asciiTheme="majorBidi" w:hAnsiTheme="majorBidi" w:cstheme="majorBidi"/>
+        </w:rPr>
+      </w:pPr>
+    </w:p>
+    <w:p>
+      <w:pPr>
+        <w:pStyle w:val="Heading2"/>
+        <w:rPr>
+          <w:rFonts w:asciiTheme="majorBidi" w:hAnsiTheme="majorBidi"/>
+          <w:color w:val="00B0F0"/>
+        </w:rPr>
+      </w:pPr>
+      <w:r>
+        <w:rPr>
+          <w:rFonts w:asciiTheme="majorBidi" w:hAnsiTheme="majorBidi"/>
+          <w:color w:val="00B0F0"/>
+        </w:rPr>
         <w:t>Compressione</w:t>
       </w:r>
     </w:p>
@@ -2286,7 +2704,7 @@
         </w:rPr>
         <w:t xml:space="preserve"> (</w:t>
       </w:r>
-      <w:hyperlink r:id="rId7" w:history="1">
+      <w:hyperlink r:id="rId5" w:history="1">
         <w:r>
           <w:rPr>
             <w:rStyle w:val="Hyperlink"/>
@@ -2299,13 +2717,7 @@
         <w:rPr>
           <w:rFonts w:asciiTheme="majorBidi" w:hAnsiTheme="majorBidi" w:cstheme="majorBidi"/>
         </w:rPr>
-        <w:t>)</w:t>
-      </w:r>
-      <w:r>
-        <w:rPr>
-          <w:rFonts w:asciiTheme="majorBidi" w:hAnsiTheme="majorBidi" w:cstheme="majorBidi"/>
-        </w:rPr>
-        <w:t>, scelta perché leggera, semplice da usare, e non block-</w:t>
+        <w:t>), scelta perché leggera, semplice da usare, e non block-</w:t>
       </w:r>
       <w:proofErr w:type="spellStart"/>
       <w:r>
@@ -2346,14 +2758,22 @@
         <w:rPr>
           <w:rFonts w:asciiTheme="majorBidi" w:hAnsiTheme="majorBidi" w:cstheme="majorBidi"/>
         </w:rPr>
-        <w:t xml:space="preserve">Al momento del salvataggio di un file ricevuto dal client, il server comprime il file e controlla che il nuovo file ottenuto sia di dimensione minore del file di input. Se il file risulta più piccolo, allora viene salvato in formato compresso, altrimenti viene salvato non compresso, così da non doverlo decomprimere al momento della lettura. La compressione del file è del tutto invisibile al client, che invia e riceve files non compressi. È stata presa in </w:t>
-      </w:r>
-      <w:r>
-        <w:rPr>
-          <w:rFonts w:asciiTheme="majorBidi" w:hAnsiTheme="majorBidi" w:cstheme="majorBidi"/>
-        </w:rPr>
-        <w:t>considerazione l’idea di usare una cache per i file non compressi, in modo da non dover decomprimere più volte i files letti più frequentemente, ma per motivi di tempo non è stato possibile implementare quest’idea.</w:t>
-      </w:r>
+        <w:t xml:space="preserve">Al momento del salvataggio di un file ricevuto dal client, il server comprime il file e controlla che il nuovo file ottenuto sia di dimensione minore del file di input. Se il file risulta più piccolo, allora viene salvato in formato compresso, altrimenti viene salvato non compresso, così da non doverlo decomprimere al momento </w:t>
+      </w:r>
+      <w:r>
+        <w:rPr>
+          <w:rFonts w:asciiTheme="majorBidi" w:hAnsiTheme="majorBidi" w:cstheme="majorBidi"/>
+        </w:rPr>
+        <w:lastRenderedPageBreak/>
+        <w:t>della lettura. La compressione del file è del tutto invisibile al client, che invia e riceve files non compressi. È stata presa in considerazione l’idea di usare una cache per i file compressi, in modo da non dover decomprimere più volte i files letti più frequentemente, ma per motivi di tempo non è stato possibile implementare quest’idea.</w:t>
+      </w:r>
+    </w:p>
+    <w:p>
+      <w:pPr>
+        <w:rPr>
+          <w:rFonts w:asciiTheme="majorBidi" w:hAnsiTheme="majorBidi" w:cstheme="majorBidi"/>
+        </w:rPr>
+      </w:pPr>
     </w:p>
     <w:p>
       <w:pPr>
@@ -2368,129 +2788,20 @@
           <w:rFonts w:asciiTheme="majorBidi" w:hAnsiTheme="majorBidi"/>
           <w:color w:val="00B0F0"/>
         </w:rPr>
-        <w:lastRenderedPageBreak/>
-        <w:t>Gestione della cache</w:t>
-      </w:r>
-    </w:p>
-    <w:p>
-      <w:pPr>
-        <w:rPr>
-          <w:rFonts w:asciiTheme="majorBidi" w:hAnsiTheme="majorBidi" w:cstheme="majorBidi"/>
-        </w:rPr>
-      </w:pPr>
-      <w:r>
-        <w:rPr>
-          <w:rFonts w:asciiTheme="majorBidi" w:hAnsiTheme="majorBidi" w:cstheme="majorBidi"/>
-        </w:rPr>
-        <w:t xml:space="preserve">La cache di file è implementata come una linked list di files. Questa lista è sincronizzata tra i vari </w:t>
-      </w:r>
-      <w:proofErr w:type="spellStart"/>
-      <w:r>
-        <w:rPr>
-          <w:rFonts w:asciiTheme="majorBidi" w:hAnsiTheme="majorBidi" w:cstheme="majorBidi"/>
-        </w:rPr>
-        <w:t>thread</w:t>
-      </w:r>
-      <w:proofErr w:type="spellEnd"/>
-      <w:r>
-        <w:rPr>
-          <w:rFonts w:asciiTheme="majorBidi" w:hAnsiTheme="majorBidi" w:cstheme="majorBidi"/>
-        </w:rPr>
-        <w:t xml:space="preserve"> con un </w:t>
-      </w:r>
-      <w:proofErr w:type="spellStart"/>
-      <w:r>
-        <w:rPr>
-          <w:rFonts w:asciiTheme="majorBidi" w:hAnsiTheme="majorBidi" w:cstheme="majorBidi"/>
-        </w:rPr>
-        <w:t>rwlock</w:t>
-      </w:r>
-      <w:proofErr w:type="spellEnd"/>
-      <w:r>
-        <w:rPr>
-          <w:rFonts w:asciiTheme="majorBidi" w:hAnsiTheme="majorBidi" w:cstheme="majorBidi"/>
-        </w:rPr>
-        <w:t xml:space="preserve">, in modo da permettere più letture contemporaneamente, ma una sola scrittura. Questo per motivi di performance, poiché potenzialmente un gran numero di </w:t>
-      </w:r>
-      <w:proofErr w:type="spellStart"/>
-      <w:r>
-        <w:rPr>
-          <w:rFonts w:asciiTheme="majorBidi" w:hAnsiTheme="majorBidi" w:cstheme="majorBidi"/>
-        </w:rPr>
-        <w:t>thread</w:t>
-      </w:r>
-      <w:proofErr w:type="spellEnd"/>
-      <w:r>
-        <w:rPr>
-          <w:rFonts w:asciiTheme="majorBidi" w:hAnsiTheme="majorBidi" w:cstheme="majorBidi"/>
-        </w:rPr>
-        <w:t xml:space="preserve"> deve poter accedere contemporaneamente alla struttura, e parallelizzare le letture dovrebbe apportare un gran beneficio alle performance. Il </w:t>
-      </w:r>
-      <w:proofErr w:type="spellStart"/>
-      <w:r>
-        <w:rPr>
-          <w:rFonts w:asciiTheme="majorBidi" w:hAnsiTheme="majorBidi" w:cstheme="majorBidi"/>
-        </w:rPr>
-        <w:t>rwlock</w:t>
-      </w:r>
-      <w:proofErr w:type="spellEnd"/>
-      <w:r>
-        <w:rPr>
-          <w:rFonts w:asciiTheme="majorBidi" w:hAnsiTheme="majorBidi" w:cstheme="majorBidi"/>
-        </w:rPr>
-        <w:t xml:space="preserve"> è usato solo per la struttura della cache, ma ogni file ha anche un suo lock usato per l’accesso concorrente al contenuto ed ai metadati del file in questione.</w:t>
-      </w:r>
-    </w:p>
-    <w:p>
-      <w:pPr>
-        <w:rPr>
-          <w:rFonts w:asciiTheme="majorBidi" w:hAnsiTheme="majorBidi" w:cstheme="majorBidi"/>
-        </w:rPr>
-      </w:pPr>
-      <w:r>
-        <w:rPr>
-          <w:rFonts w:asciiTheme="majorBidi" w:hAnsiTheme="majorBidi" w:cstheme="majorBidi"/>
-        </w:rPr>
-        <w:t xml:space="preserve">Ogni file è rappresentato in memoria con una struttura contenente il nome del file, un buffer contenente il suo contenuto, informazioni sulla dimensione del file, sul client che ha effettuato un’operazione di lock su di esso (se presente), il lock del file, </w:t>
-      </w:r>
-      <w:r>
-        <w:rPr>
-          <w:rFonts w:asciiTheme="majorBidi" w:hAnsiTheme="majorBidi" w:cstheme="majorBidi"/>
-        </w:rPr>
-        <w:t xml:space="preserve">un </w:t>
-      </w:r>
-      <w:proofErr w:type="spellStart"/>
-      <w:r>
-        <w:rPr>
-          <w:rFonts w:asciiTheme="majorBidi" w:hAnsiTheme="majorBidi" w:cstheme="majorBidi"/>
-        </w:rPr>
-        <w:t>timestamp</w:t>
-      </w:r>
-      <w:proofErr w:type="spellEnd"/>
-      <w:r>
-        <w:rPr>
-          <w:rFonts w:asciiTheme="majorBidi" w:hAnsiTheme="majorBidi" w:cstheme="majorBidi"/>
-        </w:rPr>
-        <w:t xml:space="preserve"> che indica il momento dell’ultimo accesso, </w:t>
-      </w:r>
-      <w:r>
-        <w:rPr>
-          <w:rFonts w:asciiTheme="majorBidi" w:hAnsiTheme="majorBidi" w:cstheme="majorBidi"/>
-        </w:rPr>
-        <w:t>e informazioni sull’algoritmo di compressione usato per memorizzare il file.</w:t>
-      </w:r>
-    </w:p>
-    <w:p>
-      <w:pPr>
-        <w:rPr>
-          <w:rFonts w:asciiTheme="majorBidi" w:hAnsiTheme="majorBidi" w:cstheme="majorBidi"/>
-        </w:rPr>
-      </w:pPr>
-      <w:r>
-        <w:rPr>
-          <w:rFonts w:asciiTheme="majorBidi" w:hAnsiTheme="majorBidi" w:cstheme="majorBidi"/>
-        </w:rPr>
-        <w:t>Sono stati implementati due algoritmi di rimpiazzamento della cache:</w:t>
+        <w:t>Client</w:t>
+      </w:r>
+    </w:p>
+    <w:p>
+      <w:pPr>
+        <w:rPr>
+          <w:rFonts w:asciiTheme="majorBidi" w:hAnsiTheme="majorBidi" w:cstheme="majorBidi"/>
+        </w:rPr>
+      </w:pPr>
+      <w:r>
+        <w:rPr>
+          <w:rFonts w:asciiTheme="majorBidi" w:hAnsiTheme="majorBidi" w:cstheme="majorBidi"/>
+        </w:rPr>
+        <w:t xml:space="preserve">Il programma client è stato implementato come da specifica, con l’aggiunta di alcune opzioni da riga di comando: </w:t>
       </w:r>
     </w:p>
     <w:p>
@@ -2498,7 +2809,7 @@
         <w:pStyle w:val="ListParagraph"/>
         <w:numPr>
           <w:ilvl w:val="0"/>
-          <w:numId w:val="6"/>
+          <w:numId w:val="11"/>
         </w:numPr>
         <w:rPr>
           <w:rFonts w:asciiTheme="majorBidi" w:hAnsiTheme="majorBidi" w:cstheme="majorBidi"/>
@@ -2508,13 +2819,7 @@
         <w:rPr>
           <w:rFonts w:asciiTheme="majorBidi" w:hAnsiTheme="majorBidi" w:cstheme="majorBidi"/>
         </w:rPr>
-        <w:t>Come primo è stato implementato un</w:t>
-      </w:r>
-      <w:r>
-        <w:rPr>
-          <w:rFonts w:asciiTheme="majorBidi" w:hAnsiTheme="majorBidi" w:cstheme="majorBidi"/>
-        </w:rPr>
-        <w:t xml:space="preserve"> algoritmo FIFO, sfruttando il fatto che la cache in sé è implementata come una lista: al momento della creazione del file, questo è inserito in testa alla lista. Quando l’algoritmo per determinare il file da eliminare per liberare spazio viene invocato, prende il file più in fondo alla lista possibile su cui nessun client abbia fatto una lock (e che sia diverso da un file passato opzionalmente come parametro).</w:t>
+        <w:t>-v – Alias per -p</w:t>
       </w:r>
     </w:p>
     <w:p>
@@ -2522,7 +2827,7 @@
         <w:pStyle w:val="ListParagraph"/>
         <w:numPr>
           <w:ilvl w:val="0"/>
-          <w:numId w:val="6"/>
+          <w:numId w:val="11"/>
         </w:numPr>
         <w:rPr>
           <w:rFonts w:asciiTheme="majorBidi" w:hAnsiTheme="majorBidi" w:cstheme="majorBidi"/>
@@ -2532,93 +2837,7 @@
         <w:rPr>
           <w:rFonts w:asciiTheme="majorBidi" w:hAnsiTheme="majorBidi" w:cstheme="majorBidi"/>
         </w:rPr>
-        <w:t xml:space="preserve">Secondo algoritmo implementato è un algoritmo LRU, che usando un </w:t>
-      </w:r>
-      <w:proofErr w:type="spellStart"/>
-      <w:r>
-        <w:rPr>
-          <w:rFonts w:asciiTheme="majorBidi" w:hAnsiTheme="majorBidi" w:cstheme="majorBidi"/>
-        </w:rPr>
-        <w:t>timestamp</w:t>
-      </w:r>
-      <w:proofErr w:type="spellEnd"/>
-      <w:r>
-        <w:rPr>
-          <w:rFonts w:asciiTheme="majorBidi" w:hAnsiTheme="majorBidi" w:cstheme="majorBidi"/>
-        </w:rPr>
-        <w:t xml:space="preserve"> relativo all’ultimo accesso al file, restituisce il file col </w:t>
-      </w:r>
-      <w:proofErr w:type="spellStart"/>
-      <w:r>
-        <w:rPr>
-          <w:rFonts w:asciiTheme="majorBidi" w:hAnsiTheme="majorBidi" w:cstheme="majorBidi"/>
-        </w:rPr>
-        <w:t>timestamp</w:t>
-      </w:r>
-      <w:proofErr w:type="spellEnd"/>
-      <w:r>
-        <w:rPr>
-          <w:rFonts w:asciiTheme="majorBidi" w:hAnsiTheme="majorBidi" w:cstheme="majorBidi"/>
-        </w:rPr>
-        <w:t xml:space="preserve"> più piccolo, sempre escludendo dalla ricerca i file su cui </w:t>
-      </w:r>
-      <w:r>
-        <w:rPr>
-          <w:rFonts w:asciiTheme="majorBidi" w:hAnsiTheme="majorBidi" w:cstheme="majorBidi"/>
-        </w:rPr>
-        <w:t>un client mantiene un lock ed un file passato opzionalmente come parametro.</w:t>
-      </w:r>
-    </w:p>
-    <w:p>
-      <w:pPr>
-        <w:rPr>
-          <w:rFonts w:asciiTheme="majorBidi" w:hAnsiTheme="majorBidi" w:cstheme="majorBidi"/>
-        </w:rPr>
-      </w:pPr>
-      <w:r>
-        <w:rPr>
-          <w:rFonts w:asciiTheme="majorBidi" w:hAnsiTheme="majorBidi" w:cstheme="majorBidi"/>
-        </w:rPr>
-        <w:t xml:space="preserve">Il file da escludere passato come parametro all’algoritmo di espulsione è utile nel caso in cui si effettui una </w:t>
-      </w:r>
-      <w:proofErr w:type="spellStart"/>
-      <w:r>
-        <w:rPr>
-          <w:rFonts w:asciiTheme="majorBidi" w:hAnsiTheme="majorBidi" w:cstheme="majorBidi"/>
-        </w:rPr>
-        <w:t>una</w:t>
-      </w:r>
-      <w:proofErr w:type="spellEnd"/>
-      <w:r>
-        <w:rPr>
-          <w:rFonts w:asciiTheme="majorBidi" w:hAnsiTheme="majorBidi" w:cstheme="majorBidi"/>
-        </w:rPr>
-        <w:t xml:space="preserve"> scrittura su file, per evitare che l’algoritmo decida di espellere il file su cui si sta scrivendo. Questo è utile in realtà solo nel caso in cui la scrittura si effettui su un file su cui non si ha un lock, cosa non possibile secondo la specifica delle API, ma si è deciso di implementarlo lo stesso in questo modo per renderlo più flessibile.</w:t>
-      </w:r>
-    </w:p>
-    <w:p>
-      <w:pPr>
-        <w:rPr>
-          <w:rFonts w:asciiTheme="majorBidi" w:hAnsiTheme="majorBidi" w:cstheme="majorBidi"/>
-        </w:rPr>
-      </w:pPr>
-      <w:r>
-        <w:rPr>
-          <w:rFonts w:asciiTheme="majorBidi" w:hAnsiTheme="majorBidi" w:cstheme="majorBidi"/>
-        </w:rPr>
-        <w:t xml:space="preserve">Per come sono specificate le API, la creazione e la scrittura del file sono eseguite in due momenti separati. Questo presenta un problema per la gestione della capacità del server, poiché è possibile che un file venga creato con successo, ma una scrittura non sia possibile perché il file è troppo grande e </w:t>
-      </w:r>
-      <w:r>
-        <w:rPr>
-          <w:rFonts w:asciiTheme="majorBidi" w:hAnsiTheme="majorBidi" w:cstheme="majorBidi"/>
-        </w:rPr>
-        <w:t xml:space="preserve">l’algoritmo di gestione della cache non riesce a determinare un file da espellere, o perché la dimensione del singolo file supera la capacità massima del server. In questo caso, il server rimarrebbe con un file al suo interno che è stato creato, ma che non ha contenuto. </w:t>
-      </w:r>
-      <w:r>
-        <w:rPr>
-          <w:rFonts w:asciiTheme="majorBidi" w:hAnsiTheme="majorBidi" w:cstheme="majorBidi"/>
-        </w:rPr>
-        <w:t>Per questo motivo, in caso di write/</w:t>
+        <w:t xml:space="preserve">-a file1,file2 – Invia al server una richiesta di </w:t>
       </w:r>
       <w:proofErr w:type="spellStart"/>
       <w:r>
@@ -2632,8 +2851,17 @@
         <w:rPr>
           <w:rFonts w:asciiTheme="majorBidi" w:hAnsiTheme="majorBidi" w:cstheme="majorBidi"/>
         </w:rPr>
-        <w:t xml:space="preserve"> fallita per motivi di capacità della cache su un file di dimensione 0, il file viene eliminato dal server per non lasciare un file vuoto in memoria.</w:t>
-      </w:r>
+        <w:t>, apponendo al file file1 il contenuto di file2</w:t>
+      </w:r>
+    </w:p>
+    <w:p>
+      <w:pPr>
+        <w:pStyle w:val="ListParagraph"/>
+        <w:ind w:left="644" w:firstLine="0"/>
+        <w:rPr>
+          <w:rFonts w:asciiTheme="majorBidi" w:hAnsiTheme="majorBidi" w:cstheme="majorBidi"/>
+        </w:rPr>
+      </w:pPr>
     </w:p>
     <w:p>
       <w:pPr>
@@ -2648,13 +2876,1009 @@
           <w:rFonts w:asciiTheme="majorBidi" w:hAnsiTheme="majorBidi"/>
           <w:color w:val="00B0F0"/>
         </w:rPr>
-        <w:t>Svilupp</w:t>
-      </w:r>
-      <w:r>
+        <w:t>Client API</w:t>
+      </w:r>
+    </w:p>
+    <w:p>
+      <w:pPr>
+        <w:rPr>
+          <w:rFonts w:asciiTheme="majorBidi" w:hAnsiTheme="majorBidi" w:cstheme="majorBidi"/>
+        </w:rPr>
+      </w:pPr>
+      <w:r>
+        <w:rPr>
+          <w:rFonts w:asciiTheme="majorBidi" w:hAnsiTheme="majorBidi" w:cstheme="majorBidi"/>
+        </w:rPr>
+        <w:t>Le API lato client sono state implementate come da specifica, con l’aggiunta di una nuova funzione:</w:t>
+      </w:r>
+      <w:bookmarkStart w:id="0" w:name="_MON_1691569469"/>
+      <w:bookmarkEnd w:id="0"/>
+      <w:r>
+        <w:rPr>
+          <w:rFonts w:asciiTheme="majorBidi" w:hAnsiTheme="majorBidi" w:cstheme="majorBidi"/>
+        </w:rPr>
+        <w:object w:dxaOrig="9638" w:dyaOrig="227" w14:anchorId="365B999E">
+          <v:shapetype id="_x0000_t75" coordsize="21600,21600" o:spt="75" o:preferrelative="t" path="m@4@5l@4@11@9@11@9@5xe" filled="f" stroked="f">
+            <v:stroke joinstyle="miter"/>
+            <v:formulas>
+              <v:f eqn="if lineDrawn pixelLineWidth 0"/>
+              <v:f eqn="sum @0 1 0"/>
+              <v:f eqn="sum 0 0 @1"/>
+              <v:f eqn="prod @2 1 2"/>
+              <v:f eqn="prod @3 21600 pixelWidth"/>
+              <v:f eqn="prod @3 21600 pixelHeight"/>
+              <v:f eqn="sum @0 0 1"/>
+              <v:f eqn="prod @6 1 2"/>
+              <v:f eqn="prod @7 21600 pixelWidth"/>
+              <v:f eqn="sum @8 21600 0"/>
+              <v:f eqn="prod @7 21600 pixelHeight"/>
+              <v:f eqn="sum @10 21600 0"/>
+            </v:formulas>
+            <v:path o:extrusionok="f" gradientshapeok="t" o:connecttype="rect"/>
+            <o:lock v:ext="edit" aspectratio="t"/>
+          </v:shapetype>
+          <v:shape id="_x0000_i1034" type="#_x0000_t75" style="width:482.45pt;height:11.55pt" o:ole="">
+            <v:imagedata r:id="rId6" o:title=""/>
+          </v:shape>
+          <o:OLEObject Type="Embed" ProgID="Word.OpenDocumentText.12" ShapeID="_x0000_i1034" DrawAspect="Content" ObjectID="_1691956791" r:id="rId7"/>
+        </w:object>
+      </w:r>
+      <w:r>
+        <w:rPr>
+          <w:rFonts w:asciiTheme="majorBidi" w:hAnsiTheme="majorBidi" w:cstheme="majorBidi"/>
+        </w:rPr>
+        <w:br/>
+        <w:t xml:space="preserve">che permette di specificare una cartella in cui salvare i file espulsi dal server, come fa la funzione </w:t>
+      </w:r>
+      <w:proofErr w:type="spellStart"/>
+      <w:r>
+        <w:rPr>
+          <w:rFonts w:asciiTheme="majorBidi" w:hAnsiTheme="majorBidi" w:cstheme="majorBidi"/>
+        </w:rPr>
+        <w:t>writeFile</w:t>
+      </w:r>
+      <w:proofErr w:type="spellEnd"/>
+      <w:r>
+        <w:rPr>
+          <w:rFonts w:asciiTheme="majorBidi" w:hAnsiTheme="majorBidi" w:cstheme="majorBidi"/>
+        </w:rPr>
+        <w:t xml:space="preserve">. La funzione </w:t>
+      </w:r>
+      <w:proofErr w:type="spellStart"/>
+      <w:r>
+        <w:rPr>
+          <w:rFonts w:asciiTheme="majorBidi" w:hAnsiTheme="majorBidi" w:cstheme="majorBidi"/>
+        </w:rPr>
+        <w:t>openFile</w:t>
+      </w:r>
+      <w:proofErr w:type="spellEnd"/>
+      <w:r>
+        <w:rPr>
+          <w:rFonts w:asciiTheme="majorBidi" w:hAnsiTheme="majorBidi" w:cstheme="majorBidi"/>
+        </w:rPr>
+        <w:t xml:space="preserve"> si comporta</w:t>
+      </w:r>
+      <w:r>
+        <w:rPr>
+          <w:rFonts w:asciiTheme="majorBidi" w:hAnsiTheme="majorBidi" w:cstheme="majorBidi"/>
+        </w:rPr>
+        <w:t xml:space="preserve"> quindi</w:t>
+      </w:r>
+      <w:r>
+        <w:rPr>
+          <w:rFonts w:asciiTheme="majorBidi" w:hAnsiTheme="majorBidi" w:cstheme="majorBidi"/>
+        </w:rPr>
+        <w:t xml:space="preserve"> come una chiamata a openFile2 con il parametro </w:t>
+      </w:r>
+      <w:proofErr w:type="spellStart"/>
+      <w:r>
+        <w:rPr>
+          <w:rFonts w:asciiTheme="majorBidi" w:hAnsiTheme="majorBidi" w:cstheme="majorBidi"/>
+        </w:rPr>
+        <w:t>dirname</w:t>
+      </w:r>
+      <w:proofErr w:type="spellEnd"/>
+      <w:r>
+        <w:rPr>
+          <w:rFonts w:asciiTheme="majorBidi" w:hAnsiTheme="majorBidi" w:cstheme="majorBidi"/>
+        </w:rPr>
+        <w:t xml:space="preserve"> settato a NULL, ovvero ignora i files inviati dal server.</w:t>
+      </w:r>
+    </w:p>
+    <w:p>
+      <w:pPr>
+        <w:rPr>
+          <w:rFonts w:asciiTheme="majorBidi" w:hAnsiTheme="majorBidi" w:cstheme="majorBidi"/>
+        </w:rPr>
+      </w:pPr>
+      <w:r>
+        <w:rPr>
+          <w:rFonts w:asciiTheme="majorBidi" w:hAnsiTheme="majorBidi" w:cstheme="majorBidi"/>
+        </w:rPr>
+        <w:t xml:space="preserve">Per come sono specificate le API, la creazione e la scrittura del file sono eseguite in due momenti separati. Questo presenta un problema per la gestione della capacità del server, poiché è possibile che un file venga creato con successo, ma una scrittura non sia possibile perché il file è troppo grande e </w:t>
+      </w:r>
+      <w:r>
+        <w:rPr>
+          <w:rFonts w:asciiTheme="majorBidi" w:hAnsiTheme="majorBidi" w:cstheme="majorBidi"/>
+        </w:rPr>
+        <w:t xml:space="preserve">l’algoritmo di gestione della cache non riesce a determinare un file da espellere, o perché la dimensione del singolo file supera la capacità massima del server. In questo caso, il server rimarrebbe con un file al suo interno che è stato creato, ma che non ha contenuto. </w:t>
+      </w:r>
+      <w:r>
+        <w:rPr>
+          <w:rFonts w:asciiTheme="majorBidi" w:hAnsiTheme="majorBidi" w:cstheme="majorBidi"/>
+        </w:rPr>
+        <w:t>Per questo motivo, in caso di write/</w:t>
+      </w:r>
+      <w:proofErr w:type="spellStart"/>
+      <w:r>
+        <w:rPr>
+          <w:rFonts w:asciiTheme="majorBidi" w:hAnsiTheme="majorBidi" w:cstheme="majorBidi"/>
+        </w:rPr>
+        <w:t>append</w:t>
+      </w:r>
+      <w:proofErr w:type="spellEnd"/>
+      <w:r>
+        <w:rPr>
+          <w:rFonts w:asciiTheme="majorBidi" w:hAnsiTheme="majorBidi" w:cstheme="majorBidi"/>
+        </w:rPr>
+        <w:t xml:space="preserve"> fallita per motivi di capacità della cache su un file di dimensione 0, il file viene eliminato dal server per non lasciare un file vuoto in memoria.</w:t>
+      </w:r>
+    </w:p>
+    <w:p>
+      <w:pPr>
+        <w:rPr>
+          <w:rFonts w:asciiTheme="majorBidi" w:hAnsiTheme="majorBidi" w:cstheme="majorBidi"/>
+        </w:rPr>
+      </w:pPr>
+    </w:p>
+    <w:p>
+      <w:pPr>
+        <w:pStyle w:val="Heading2"/>
         <w:rPr>
           <w:rFonts w:asciiTheme="majorBidi" w:hAnsiTheme="majorBidi"/>
           <w:color w:val="00B0F0"/>
         </w:rPr>
+      </w:pPr>
+      <w:r>
+        <w:rPr>
+          <w:rFonts w:asciiTheme="majorBidi" w:hAnsiTheme="majorBidi"/>
+          <w:color w:val="00B0F0"/>
+        </w:rPr>
+        <w:t>Statistiche</w:t>
+      </w:r>
+    </w:p>
+    <w:p>
+      <w:pPr>
+        <w:rPr>
+          <w:rFonts w:asciiTheme="majorBidi" w:hAnsiTheme="majorBidi" w:cstheme="majorBidi"/>
+        </w:rPr>
+      </w:pPr>
+      <w:r>
+        <w:rPr>
+          <w:rFonts w:asciiTheme="majorBidi" w:hAnsiTheme="majorBidi" w:cstheme="majorBidi"/>
+        </w:rPr>
+        <w:t>Al termine dell’esecuzione, il server stampa:</w:t>
+      </w:r>
+    </w:p>
+    <w:p>
+      <w:pPr>
+        <w:pStyle w:val="ListParagraph"/>
+        <w:numPr>
+          <w:ilvl w:val="0"/>
+          <w:numId w:val="8"/>
+        </w:numPr>
+        <w:rPr>
+          <w:rFonts w:asciiTheme="majorBidi" w:hAnsiTheme="majorBidi" w:cstheme="majorBidi"/>
+        </w:rPr>
+      </w:pPr>
+      <w:r>
+        <w:rPr>
+          <w:rFonts w:asciiTheme="majorBidi" w:hAnsiTheme="majorBidi" w:cstheme="majorBidi"/>
+        </w:rPr>
+        <w:t>Massima dimensione raggiunta dal server</w:t>
+      </w:r>
+      <w:r>
+        <w:rPr>
+          <w:rFonts w:asciiTheme="majorBidi" w:hAnsiTheme="majorBidi" w:cstheme="majorBidi"/>
+        </w:rPr>
+        <w:t xml:space="preserve"> (non compressa)</w:t>
+      </w:r>
+      <w:r>
+        <w:rPr>
+          <w:rFonts w:asciiTheme="majorBidi" w:hAnsiTheme="majorBidi" w:cstheme="majorBidi"/>
+        </w:rPr>
+        <w:t>;</w:t>
+      </w:r>
+    </w:p>
+    <w:p>
+      <w:pPr>
+        <w:pStyle w:val="ListParagraph"/>
+        <w:numPr>
+          <w:ilvl w:val="0"/>
+          <w:numId w:val="8"/>
+        </w:numPr>
+        <w:rPr>
+          <w:rFonts w:asciiTheme="majorBidi" w:hAnsiTheme="majorBidi" w:cstheme="majorBidi"/>
+        </w:rPr>
+      </w:pPr>
+      <w:r>
+        <w:rPr>
+          <w:rFonts w:asciiTheme="majorBidi" w:hAnsiTheme="majorBidi" w:cstheme="majorBidi"/>
+        </w:rPr>
+        <w:t>Massimo numero di files raggiunto dal server;</w:t>
+      </w:r>
+    </w:p>
+    <w:p>
+      <w:pPr>
+        <w:pStyle w:val="ListParagraph"/>
+        <w:numPr>
+          <w:ilvl w:val="0"/>
+          <w:numId w:val="8"/>
+        </w:numPr>
+        <w:rPr>
+          <w:rFonts w:asciiTheme="majorBidi" w:hAnsiTheme="majorBidi" w:cstheme="majorBidi"/>
+        </w:rPr>
+      </w:pPr>
+      <w:r>
+        <w:rPr>
+          <w:rFonts w:asciiTheme="majorBidi" w:hAnsiTheme="majorBidi" w:cstheme="majorBidi"/>
+        </w:rPr>
+        <w:t>Massimo numero di client connessi</w:t>
+      </w:r>
+      <w:r>
+        <w:rPr>
+          <w:rFonts w:asciiTheme="majorBidi" w:hAnsiTheme="majorBidi" w:cstheme="majorBidi"/>
+        </w:rPr>
+        <w:t xml:space="preserve"> </w:t>
+      </w:r>
+      <w:proofErr w:type="spellStart"/>
+      <w:r>
+        <w:rPr>
+          <w:rFonts w:asciiTheme="majorBidi" w:hAnsiTheme="majorBidi" w:cstheme="majorBidi"/>
+        </w:rPr>
+        <w:t>simultaneaemente</w:t>
+      </w:r>
+      <w:proofErr w:type="spellEnd"/>
+      <w:r>
+        <w:rPr>
+          <w:rFonts w:asciiTheme="majorBidi" w:hAnsiTheme="majorBidi" w:cstheme="majorBidi"/>
+        </w:rPr>
+        <w:t>;</w:t>
+      </w:r>
+    </w:p>
+    <w:p>
+      <w:pPr>
+        <w:pStyle w:val="ListParagraph"/>
+        <w:numPr>
+          <w:ilvl w:val="0"/>
+          <w:numId w:val="8"/>
+        </w:numPr>
+        <w:rPr>
+          <w:rFonts w:asciiTheme="majorBidi" w:hAnsiTheme="majorBidi" w:cstheme="majorBidi"/>
+        </w:rPr>
+      </w:pPr>
+      <w:r>
+        <w:rPr>
+          <w:rFonts w:asciiTheme="majorBidi" w:hAnsiTheme="majorBidi" w:cstheme="majorBidi"/>
+        </w:rPr>
+        <w:t xml:space="preserve">Numero di files </w:t>
+      </w:r>
+      <w:r>
+        <w:rPr>
+          <w:rFonts w:asciiTheme="majorBidi" w:hAnsiTheme="majorBidi" w:cstheme="majorBidi"/>
+        </w:rPr>
+        <w:t>espulsi dalla cache;</w:t>
+      </w:r>
+    </w:p>
+    <w:p>
+      <w:pPr>
+        <w:pStyle w:val="ListParagraph"/>
+        <w:numPr>
+          <w:ilvl w:val="0"/>
+          <w:numId w:val="8"/>
+        </w:numPr>
+        <w:rPr>
+          <w:rFonts w:asciiTheme="majorBidi" w:hAnsiTheme="majorBidi" w:cstheme="majorBidi"/>
+        </w:rPr>
+      </w:pPr>
+      <w:r>
+        <w:rPr>
+          <w:rFonts w:asciiTheme="majorBidi" w:hAnsiTheme="majorBidi" w:cstheme="majorBidi"/>
+        </w:rPr>
+        <w:t xml:space="preserve">Per ogni worker </w:t>
+      </w:r>
+      <w:proofErr w:type="spellStart"/>
+      <w:r>
+        <w:rPr>
+          <w:rFonts w:asciiTheme="majorBidi" w:hAnsiTheme="majorBidi" w:cstheme="majorBidi"/>
+        </w:rPr>
+        <w:t>thread</w:t>
+      </w:r>
+      <w:proofErr w:type="spellEnd"/>
+      <w:r>
+        <w:rPr>
+          <w:rFonts w:asciiTheme="majorBidi" w:hAnsiTheme="majorBidi" w:cstheme="majorBidi"/>
+        </w:rPr>
+        <w:t xml:space="preserve">, il numero di richieste soddisfatte da quel </w:t>
+      </w:r>
+      <w:proofErr w:type="spellStart"/>
+      <w:r>
+        <w:rPr>
+          <w:rFonts w:asciiTheme="majorBidi" w:hAnsiTheme="majorBidi" w:cstheme="majorBidi"/>
+        </w:rPr>
+        <w:t>thread</w:t>
+      </w:r>
+      <w:proofErr w:type="spellEnd"/>
+      <w:r>
+        <w:rPr>
+          <w:rFonts w:asciiTheme="majorBidi" w:hAnsiTheme="majorBidi" w:cstheme="majorBidi"/>
+        </w:rPr>
+        <w:t>;</w:t>
+      </w:r>
+    </w:p>
+    <w:p>
+      <w:pPr>
+        <w:pStyle w:val="ListParagraph"/>
+        <w:numPr>
+          <w:ilvl w:val="0"/>
+          <w:numId w:val="8"/>
+        </w:numPr>
+        <w:rPr>
+          <w:rFonts w:asciiTheme="majorBidi" w:hAnsiTheme="majorBidi" w:cstheme="majorBidi"/>
+        </w:rPr>
+      </w:pPr>
+      <w:r>
+        <w:rPr>
+          <w:rFonts w:asciiTheme="majorBidi" w:hAnsiTheme="majorBidi" w:cstheme="majorBidi"/>
+        </w:rPr>
+        <w:t>Lista di files contenuti nel server al momento della chiusura del server e la loro dimensione</w:t>
+      </w:r>
+      <w:r>
+        <w:rPr>
+          <w:rFonts w:asciiTheme="majorBidi" w:hAnsiTheme="majorBidi" w:cstheme="majorBidi"/>
+        </w:rPr>
+        <w:t xml:space="preserve"> (non compressa)</w:t>
+      </w:r>
+      <w:r>
+        <w:rPr>
+          <w:rFonts w:asciiTheme="majorBidi" w:hAnsiTheme="majorBidi" w:cstheme="majorBidi"/>
+        </w:rPr>
+        <w:t>. I file con dimensione 0 sono o file effettivamente vuoti, o files che stavano venendo scritti al momento della chiusura del server (</w:t>
+      </w:r>
+      <w:proofErr w:type="spellStart"/>
+      <w:r>
+        <w:rPr>
+          <w:rFonts w:asciiTheme="majorBidi" w:hAnsiTheme="majorBidi" w:cstheme="majorBidi"/>
+        </w:rPr>
+        <w:t>vd</w:t>
+      </w:r>
+      <w:proofErr w:type="spellEnd"/>
+      <w:r>
+        <w:rPr>
+          <w:rFonts w:asciiTheme="majorBidi" w:hAnsiTheme="majorBidi" w:cstheme="majorBidi"/>
+        </w:rPr>
+        <w:t>. Client API, problema di creazione e scrittura dei file), e che una chiusura forzata del server ha fatto in modo che rimanessero vuoti.</w:t>
+      </w:r>
+    </w:p>
+    <w:p>
+      <w:pPr>
+        <w:rPr>
+          <w:rFonts w:asciiTheme="majorBidi" w:hAnsiTheme="majorBidi" w:cstheme="majorBidi"/>
+        </w:rPr>
+      </w:pPr>
+      <w:r>
+        <w:rPr>
+          <w:rFonts w:asciiTheme="majorBidi" w:hAnsiTheme="majorBidi" w:cstheme="majorBidi"/>
+        </w:rPr>
+        <w:t xml:space="preserve">Lo script statistiche.sh esegue il </w:t>
+      </w:r>
+      <w:proofErr w:type="spellStart"/>
+      <w:r>
+        <w:rPr>
+          <w:rFonts w:asciiTheme="majorBidi" w:hAnsiTheme="majorBidi" w:cstheme="majorBidi"/>
+        </w:rPr>
+        <w:t>parsing</w:t>
+      </w:r>
+      <w:proofErr w:type="spellEnd"/>
+      <w:r>
+        <w:rPr>
+          <w:rFonts w:asciiTheme="majorBidi" w:hAnsiTheme="majorBidi" w:cstheme="majorBidi"/>
+        </w:rPr>
+        <w:t xml:space="preserve"> del file di log del server. Nel caso non sia passato alcun file come parametro, lo script cerca il file di log nel percorso di default (/</w:t>
+      </w:r>
+      <w:proofErr w:type="spellStart"/>
+      <w:r>
+        <w:rPr>
+          <w:rFonts w:asciiTheme="majorBidi" w:hAnsiTheme="majorBidi" w:cstheme="majorBidi"/>
+        </w:rPr>
+        <w:t>tmp</w:t>
+      </w:r>
+      <w:proofErr w:type="spellEnd"/>
+      <w:r>
+        <w:rPr>
+          <w:rFonts w:asciiTheme="majorBidi" w:hAnsiTheme="majorBidi" w:cstheme="majorBidi"/>
+        </w:rPr>
+        <w:t>/LSOfileserver.log), altrimenti lo cerca nel primo parametro passato. Oltre alle informazioni richieste, lo script riporta informazioni relative alla compressione dei file, come la quantità di bytes risparmiati nella memorizzazione e il rapporto di compressione.</w:t>
+      </w:r>
+    </w:p>
+    <w:p>
+      <w:pPr>
+        <w:rPr>
+          <w:rFonts w:asciiTheme="majorBidi" w:hAnsiTheme="majorBidi" w:cstheme="majorBidi"/>
+        </w:rPr>
+      </w:pPr>
+      <w:r>
+        <w:rPr>
+          <w:rFonts w:asciiTheme="majorBidi" w:hAnsiTheme="majorBidi" w:cstheme="majorBidi"/>
+        </w:rPr>
+        <w:t xml:space="preserve">Vista la possibilità di configurare il server per scrivere sul file di log in modalità </w:t>
+      </w:r>
+      <w:proofErr w:type="spellStart"/>
+      <w:r>
+        <w:rPr>
+          <w:rFonts w:asciiTheme="majorBidi" w:hAnsiTheme="majorBidi" w:cstheme="majorBidi"/>
+        </w:rPr>
+        <w:t>append</w:t>
+      </w:r>
+      <w:proofErr w:type="spellEnd"/>
+      <w:r>
+        <w:rPr>
+          <w:rFonts w:asciiTheme="majorBidi" w:hAnsiTheme="majorBidi" w:cstheme="majorBidi"/>
+        </w:rPr>
+        <w:t xml:space="preserve">, lo script di statistiche </w:t>
+      </w:r>
+      <w:r>
+        <w:rPr>
+          <w:rFonts w:asciiTheme="majorBidi" w:hAnsiTheme="majorBidi" w:cstheme="majorBidi"/>
+        </w:rPr>
+        <w:t>è stato progettato in modo da eseguire</w:t>
+      </w:r>
+      <w:r>
+        <w:rPr>
+          <w:rFonts w:asciiTheme="majorBidi" w:hAnsiTheme="majorBidi" w:cstheme="majorBidi"/>
+        </w:rPr>
+        <w:t xml:space="preserve"> il </w:t>
+      </w:r>
+      <w:proofErr w:type="spellStart"/>
+      <w:r>
+        <w:rPr>
+          <w:rFonts w:asciiTheme="majorBidi" w:hAnsiTheme="majorBidi" w:cstheme="majorBidi"/>
+        </w:rPr>
+        <w:t>parsing</w:t>
+      </w:r>
+      <w:proofErr w:type="spellEnd"/>
+      <w:r>
+        <w:rPr>
+          <w:rFonts w:asciiTheme="majorBidi" w:hAnsiTheme="majorBidi" w:cstheme="majorBidi"/>
+        </w:rPr>
+        <w:t xml:space="preserve"> delle informazioni relative solo all’ultima esecuzione, ignorando quelle relative a precedenti esecuzioni.</w:t>
+      </w:r>
+    </w:p>
+    <w:p>
+      <w:pPr>
+        <w:rPr>
+          <w:rFonts w:asciiTheme="majorBidi" w:hAnsiTheme="majorBidi" w:cstheme="majorBidi"/>
+        </w:rPr>
+      </w:pPr>
+      <w:r>
+        <w:rPr>
+          <w:rFonts w:asciiTheme="majorBidi" w:hAnsiTheme="majorBidi" w:cstheme="majorBidi"/>
+        </w:rPr>
+        <w:t xml:space="preserve">Lo script </w:t>
+      </w:r>
+      <w:r>
+        <w:rPr>
+          <w:rFonts w:asciiTheme="majorBidi" w:hAnsiTheme="majorBidi" w:cstheme="majorBidi"/>
+        </w:rPr>
+        <w:t>riporta</w:t>
+      </w:r>
+      <w:r>
+        <w:rPr>
+          <w:rFonts w:asciiTheme="majorBidi" w:hAnsiTheme="majorBidi" w:cstheme="majorBidi"/>
+        </w:rPr>
+        <w:t>:</w:t>
+      </w:r>
+    </w:p>
+    <w:p>
+      <w:pPr>
+        <w:pStyle w:val="ListParagraph"/>
+        <w:numPr>
+          <w:ilvl w:val="0"/>
+          <w:numId w:val="10"/>
+        </w:numPr>
+        <w:rPr>
+          <w:rFonts w:asciiTheme="majorBidi" w:hAnsiTheme="majorBidi" w:cstheme="majorBidi"/>
+        </w:rPr>
+      </w:pPr>
+      <w:r>
+        <w:rPr>
+          <w:rFonts w:asciiTheme="majorBidi" w:hAnsiTheme="majorBidi" w:cstheme="majorBidi"/>
+        </w:rPr>
+        <w:t>Numero di letture e dimensione media;</w:t>
+      </w:r>
+    </w:p>
+    <w:p>
+      <w:pPr>
+        <w:pStyle w:val="ListParagraph"/>
+        <w:numPr>
+          <w:ilvl w:val="0"/>
+          <w:numId w:val="10"/>
+        </w:numPr>
+        <w:rPr>
+          <w:rFonts w:asciiTheme="majorBidi" w:hAnsiTheme="majorBidi" w:cstheme="majorBidi"/>
+        </w:rPr>
+      </w:pPr>
+      <w:r>
+        <w:rPr>
+          <w:rFonts w:asciiTheme="majorBidi" w:hAnsiTheme="majorBidi" w:cstheme="majorBidi"/>
+        </w:rPr>
+        <w:t>Numero di scritture e dimensione media;</w:t>
+      </w:r>
+    </w:p>
+    <w:p>
+      <w:pPr>
+        <w:pStyle w:val="ListParagraph"/>
+        <w:numPr>
+          <w:ilvl w:val="0"/>
+          <w:numId w:val="10"/>
+        </w:numPr>
+        <w:rPr>
+          <w:rFonts w:asciiTheme="majorBidi" w:hAnsiTheme="majorBidi" w:cstheme="majorBidi"/>
+        </w:rPr>
+      </w:pPr>
+      <w:r>
+        <w:rPr>
+          <w:rFonts w:asciiTheme="majorBidi" w:hAnsiTheme="majorBidi" w:cstheme="majorBidi"/>
+        </w:rPr>
+        <w:t>Numero di lock esplicitamente acquisiti (non si contano quelli acquisiti con una open-lock);</w:t>
+      </w:r>
+    </w:p>
+    <w:p>
+      <w:pPr>
+        <w:pStyle w:val="ListParagraph"/>
+        <w:numPr>
+          <w:ilvl w:val="0"/>
+          <w:numId w:val="10"/>
+        </w:numPr>
+        <w:rPr>
+          <w:rFonts w:asciiTheme="majorBidi" w:hAnsiTheme="majorBidi" w:cstheme="majorBidi"/>
+        </w:rPr>
+      </w:pPr>
+      <w:r>
+        <w:rPr>
+          <w:rFonts w:asciiTheme="majorBidi" w:hAnsiTheme="majorBidi" w:cstheme="majorBidi"/>
+        </w:rPr>
+        <w:t>Numero di open-lock;</w:t>
+      </w:r>
+    </w:p>
+    <w:p>
+      <w:pPr>
+        <w:pStyle w:val="ListParagraph"/>
+        <w:numPr>
+          <w:ilvl w:val="0"/>
+          <w:numId w:val="10"/>
+        </w:numPr>
+        <w:rPr>
+          <w:rFonts w:asciiTheme="majorBidi" w:hAnsiTheme="majorBidi" w:cstheme="majorBidi"/>
+        </w:rPr>
+      </w:pPr>
+      <w:r>
+        <w:rPr>
+          <w:rFonts w:asciiTheme="majorBidi" w:hAnsiTheme="majorBidi" w:cstheme="majorBidi"/>
+        </w:rPr>
+        <w:t xml:space="preserve">Numero di lock esplicitamente </w:t>
+      </w:r>
+      <w:r>
+        <w:rPr>
+          <w:rFonts w:asciiTheme="majorBidi" w:hAnsiTheme="majorBidi" w:cstheme="majorBidi"/>
+        </w:rPr>
+        <w:t>rilasciati</w:t>
+      </w:r>
+      <w:r>
+        <w:rPr>
+          <w:rFonts w:asciiTheme="majorBidi" w:hAnsiTheme="majorBidi" w:cstheme="majorBidi"/>
+        </w:rPr>
+        <w:t xml:space="preserve"> (non si contano quelli rilasciati con una close, una </w:t>
+      </w:r>
+      <w:proofErr w:type="spellStart"/>
+      <w:r>
+        <w:rPr>
+          <w:rFonts w:asciiTheme="majorBidi" w:hAnsiTheme="majorBidi" w:cstheme="majorBidi"/>
+        </w:rPr>
+        <w:t>remove</w:t>
+      </w:r>
+      <w:proofErr w:type="spellEnd"/>
+      <w:r>
+        <w:rPr>
+          <w:rFonts w:asciiTheme="majorBidi" w:hAnsiTheme="majorBidi" w:cstheme="majorBidi"/>
+        </w:rPr>
+        <w:t xml:space="preserve"> o una disconnessione del client);</w:t>
+      </w:r>
+    </w:p>
+    <w:p>
+      <w:pPr>
+        <w:pStyle w:val="ListParagraph"/>
+        <w:numPr>
+          <w:ilvl w:val="0"/>
+          <w:numId w:val="10"/>
+        </w:numPr>
+        <w:rPr>
+          <w:rFonts w:asciiTheme="majorBidi" w:hAnsiTheme="majorBidi" w:cstheme="majorBidi"/>
+        </w:rPr>
+      </w:pPr>
+      <w:r>
+        <w:rPr>
+          <w:rFonts w:asciiTheme="majorBidi" w:hAnsiTheme="majorBidi" w:cstheme="majorBidi"/>
+        </w:rPr>
+        <w:lastRenderedPageBreak/>
+        <w:t>Numero di close;</w:t>
+      </w:r>
+    </w:p>
+    <w:p>
+      <w:pPr>
+        <w:pStyle w:val="ListParagraph"/>
+        <w:numPr>
+          <w:ilvl w:val="0"/>
+          <w:numId w:val="10"/>
+        </w:numPr>
+        <w:rPr>
+          <w:rFonts w:asciiTheme="majorBidi" w:hAnsiTheme="majorBidi" w:cstheme="majorBidi"/>
+        </w:rPr>
+      </w:pPr>
+      <w:r>
+        <w:rPr>
+          <w:rFonts w:asciiTheme="majorBidi" w:hAnsiTheme="majorBidi" w:cstheme="majorBidi"/>
+        </w:rPr>
+        <w:t xml:space="preserve">Dimensione massima raggiunta, in </w:t>
+      </w:r>
+      <w:proofErr w:type="spellStart"/>
+      <w:r>
+        <w:rPr>
+          <w:rFonts w:asciiTheme="majorBidi" w:hAnsiTheme="majorBidi" w:cstheme="majorBidi"/>
+        </w:rPr>
+        <w:t>megabytes</w:t>
+      </w:r>
+      <w:proofErr w:type="spellEnd"/>
+      <w:r>
+        <w:rPr>
+          <w:rFonts w:asciiTheme="majorBidi" w:hAnsiTheme="majorBidi" w:cstheme="majorBidi"/>
+        </w:rPr>
+        <w:t xml:space="preserve"> con </w:t>
+      </w:r>
+      <w:r>
+        <w:rPr>
+          <w:rFonts w:asciiTheme="majorBidi" w:hAnsiTheme="majorBidi" w:cstheme="majorBidi"/>
+        </w:rPr>
+        <w:t>quattro</w:t>
+      </w:r>
+      <w:r>
+        <w:rPr>
+          <w:rFonts w:asciiTheme="majorBidi" w:hAnsiTheme="majorBidi" w:cstheme="majorBidi"/>
+        </w:rPr>
+        <w:t xml:space="preserve"> cifre di precisione;</w:t>
+      </w:r>
+    </w:p>
+    <w:p>
+      <w:pPr>
+        <w:pStyle w:val="ListParagraph"/>
+        <w:numPr>
+          <w:ilvl w:val="0"/>
+          <w:numId w:val="10"/>
+        </w:numPr>
+        <w:rPr>
+          <w:rFonts w:asciiTheme="majorBidi" w:hAnsiTheme="majorBidi" w:cstheme="majorBidi"/>
+        </w:rPr>
+      </w:pPr>
+      <w:r>
+        <w:rPr>
+          <w:rFonts w:asciiTheme="majorBidi" w:hAnsiTheme="majorBidi" w:cstheme="majorBidi"/>
+        </w:rPr>
+        <w:t>Massimo numero di files salvati;</w:t>
+      </w:r>
+    </w:p>
+    <w:p>
+      <w:pPr>
+        <w:pStyle w:val="ListParagraph"/>
+        <w:numPr>
+          <w:ilvl w:val="0"/>
+          <w:numId w:val="10"/>
+        </w:numPr>
+        <w:rPr>
+          <w:rFonts w:asciiTheme="majorBidi" w:hAnsiTheme="majorBidi" w:cstheme="majorBidi"/>
+        </w:rPr>
+      </w:pPr>
+      <w:r>
+        <w:rPr>
+          <w:rFonts w:asciiTheme="majorBidi" w:hAnsiTheme="majorBidi" w:cstheme="majorBidi"/>
+        </w:rPr>
+        <w:t>Numero di files espulsi dalla cache;</w:t>
+      </w:r>
+    </w:p>
+    <w:p>
+      <w:pPr>
+        <w:pStyle w:val="ListParagraph"/>
+        <w:numPr>
+          <w:ilvl w:val="0"/>
+          <w:numId w:val="10"/>
+        </w:numPr>
+        <w:rPr>
+          <w:rFonts w:asciiTheme="majorBidi" w:hAnsiTheme="majorBidi" w:cstheme="majorBidi"/>
+        </w:rPr>
+      </w:pPr>
+      <w:r>
+        <w:rPr>
+          <w:rFonts w:asciiTheme="majorBidi" w:hAnsiTheme="majorBidi" w:cstheme="majorBidi"/>
+        </w:rPr>
+        <w:t xml:space="preserve">Per ogni </w:t>
+      </w:r>
+      <w:proofErr w:type="spellStart"/>
+      <w:r>
+        <w:rPr>
+          <w:rFonts w:asciiTheme="majorBidi" w:hAnsiTheme="majorBidi" w:cstheme="majorBidi"/>
+        </w:rPr>
+        <w:t>thread</w:t>
+      </w:r>
+      <w:proofErr w:type="spellEnd"/>
+      <w:r>
+        <w:rPr>
+          <w:rFonts w:asciiTheme="majorBidi" w:hAnsiTheme="majorBidi" w:cstheme="majorBidi"/>
+        </w:rPr>
+        <w:t xml:space="preserve">, il numero di richieste servite da quel </w:t>
+      </w:r>
+      <w:proofErr w:type="spellStart"/>
+      <w:r>
+        <w:rPr>
+          <w:rFonts w:asciiTheme="majorBidi" w:hAnsiTheme="majorBidi" w:cstheme="majorBidi"/>
+        </w:rPr>
+        <w:t>thread</w:t>
+      </w:r>
+      <w:proofErr w:type="spellEnd"/>
+      <w:r>
+        <w:rPr>
+          <w:rFonts w:asciiTheme="majorBidi" w:hAnsiTheme="majorBidi" w:cstheme="majorBidi"/>
+        </w:rPr>
+        <w:t>;</w:t>
+      </w:r>
+    </w:p>
+    <w:p>
+      <w:pPr>
+        <w:pStyle w:val="ListParagraph"/>
+        <w:numPr>
+          <w:ilvl w:val="0"/>
+          <w:numId w:val="10"/>
+        </w:numPr>
+        <w:rPr>
+          <w:rFonts w:asciiTheme="majorBidi" w:hAnsiTheme="majorBidi" w:cstheme="majorBidi"/>
+        </w:rPr>
+      </w:pPr>
+      <w:r>
+        <w:rPr>
+          <w:rFonts w:asciiTheme="majorBidi" w:hAnsiTheme="majorBidi" w:cstheme="majorBidi"/>
+        </w:rPr>
+        <w:t>Massimo numero di clients connessi</w:t>
+      </w:r>
+      <w:r>
+        <w:rPr>
+          <w:rFonts w:asciiTheme="majorBidi" w:hAnsiTheme="majorBidi" w:cstheme="majorBidi"/>
+        </w:rPr>
+        <w:t xml:space="preserve"> simultaneamente</w:t>
+      </w:r>
+      <w:r>
+        <w:rPr>
+          <w:rFonts w:asciiTheme="majorBidi" w:hAnsiTheme="majorBidi" w:cstheme="majorBidi"/>
+        </w:rPr>
+        <w:t>;</w:t>
+      </w:r>
+    </w:p>
+    <w:p>
+      <w:pPr>
+        <w:pStyle w:val="ListParagraph"/>
+        <w:numPr>
+          <w:ilvl w:val="0"/>
+          <w:numId w:val="10"/>
+        </w:numPr>
+        <w:rPr>
+          <w:rFonts w:asciiTheme="majorBidi" w:hAnsiTheme="majorBidi" w:cstheme="majorBidi"/>
+        </w:rPr>
+      </w:pPr>
+      <w:r>
+        <w:rPr>
+          <w:rFonts w:asciiTheme="majorBidi" w:hAnsiTheme="majorBidi" w:cstheme="majorBidi"/>
+        </w:rPr>
+        <w:t>Numero di files compressi</w:t>
+      </w:r>
+      <w:r>
+        <w:rPr>
+          <w:rFonts w:asciiTheme="majorBidi" w:hAnsiTheme="majorBidi" w:cstheme="majorBidi"/>
+        </w:rPr>
+        <w:t xml:space="preserve"> con successo</w:t>
+      </w:r>
+      <w:r>
+        <w:rPr>
+          <w:rFonts w:asciiTheme="majorBidi" w:hAnsiTheme="majorBidi" w:cstheme="majorBidi"/>
+        </w:rPr>
+        <w:t>;</w:t>
+      </w:r>
+    </w:p>
+    <w:p>
+      <w:pPr>
+        <w:pStyle w:val="ListParagraph"/>
+        <w:numPr>
+          <w:ilvl w:val="0"/>
+          <w:numId w:val="10"/>
+        </w:numPr>
+        <w:rPr>
+          <w:rFonts w:asciiTheme="majorBidi" w:hAnsiTheme="majorBidi" w:cstheme="majorBidi"/>
+        </w:rPr>
+      </w:pPr>
+      <w:r>
+        <w:rPr>
+          <w:rFonts w:asciiTheme="majorBidi" w:hAnsiTheme="majorBidi" w:cstheme="majorBidi"/>
+        </w:rPr>
+        <w:t>Dimensione totale (in bytes) di tutti i files salvati nel server, compressa e non compressa, e numero di bytes risparmiati grazie alla compressione;</w:t>
+      </w:r>
+    </w:p>
+    <w:p>
+      <w:pPr>
+        <w:pStyle w:val="ListParagraph"/>
+        <w:numPr>
+          <w:ilvl w:val="0"/>
+          <w:numId w:val="10"/>
+        </w:numPr>
+        <w:rPr>
+          <w:rFonts w:asciiTheme="majorBidi" w:hAnsiTheme="majorBidi" w:cstheme="majorBidi"/>
+        </w:rPr>
+      </w:pPr>
+      <w:r>
+        <w:rPr>
+          <w:rFonts w:asciiTheme="majorBidi" w:hAnsiTheme="majorBidi" w:cstheme="majorBidi"/>
+        </w:rPr>
+        <w:t xml:space="preserve">Rapporto di compressione raggiunto dal server, in percentuale (dimensione </w:t>
+      </w:r>
+      <w:r>
+        <w:rPr>
+          <w:rFonts w:asciiTheme="majorBidi" w:hAnsiTheme="majorBidi" w:cstheme="majorBidi"/>
+        </w:rPr>
+        <w:t xml:space="preserve">non </w:t>
+      </w:r>
+      <w:r>
+        <w:rPr>
+          <w:rFonts w:asciiTheme="majorBidi" w:hAnsiTheme="majorBidi" w:cstheme="majorBidi"/>
+        </w:rPr>
+        <w:t>compressa / dimensione compressa * 100)</w:t>
+      </w:r>
+      <w:r>
+        <w:rPr>
+          <w:rFonts w:asciiTheme="majorBidi" w:hAnsiTheme="majorBidi" w:cstheme="majorBidi"/>
+        </w:rPr>
+        <w:t>, con quattro cifre di precisione</w:t>
+      </w:r>
+      <w:r>
+        <w:rPr>
+          <w:rFonts w:asciiTheme="majorBidi" w:hAnsiTheme="majorBidi" w:cstheme="majorBidi"/>
+        </w:rPr>
+        <w:t>;</w:t>
+      </w:r>
+    </w:p>
+    <w:p>
+      <w:pPr>
+        <w:rPr>
+          <w:rFonts w:asciiTheme="majorBidi" w:hAnsiTheme="majorBidi" w:cstheme="majorBidi"/>
+        </w:rPr>
+      </w:pPr>
+    </w:p>
+    <w:p>
+      <w:pPr>
+        <w:pStyle w:val="Heading2"/>
+        <w:rPr>
+          <w:rFonts w:asciiTheme="majorBidi" w:hAnsiTheme="majorBidi"/>
+          <w:color w:val="00B0F0"/>
+        </w:rPr>
+      </w:pPr>
+      <w:r>
+        <w:rPr>
+          <w:rFonts w:asciiTheme="majorBidi" w:hAnsiTheme="majorBidi"/>
+          <w:color w:val="00B0F0"/>
+        </w:rPr>
+        <w:t>POSIX compliance</w:t>
+      </w:r>
+    </w:p>
+    <w:p>
+      <w:pPr>
+        <w:rPr>
+          <w:rFonts w:asciiTheme="majorBidi" w:hAnsiTheme="majorBidi" w:cstheme="majorBidi"/>
+        </w:rPr>
+      </w:pPr>
+      <w:r>
+        <w:rPr>
+          <w:rFonts w:asciiTheme="majorBidi" w:hAnsiTheme="majorBidi" w:cstheme="majorBidi"/>
+        </w:rPr>
+        <w:t xml:space="preserve">Il codice del progetto è totalmente POSIX (POSIX.1-2008) </w:t>
+      </w:r>
+      <w:proofErr w:type="spellStart"/>
+      <w:r>
+        <w:rPr>
+          <w:rFonts w:asciiTheme="majorBidi" w:hAnsiTheme="majorBidi" w:cstheme="majorBidi"/>
+        </w:rPr>
+        <w:t>compliant</w:t>
+      </w:r>
+      <w:proofErr w:type="spellEnd"/>
+      <w:r>
+        <w:rPr>
+          <w:rFonts w:asciiTheme="majorBidi" w:hAnsiTheme="majorBidi" w:cstheme="majorBidi"/>
+        </w:rPr>
+        <w:t xml:space="preserve">. È possibile compilare l’intero progetto senza errori né warnings passando il parametro -D_POSIX_C_SOURCE=200809L a GCC. L’unico punto degno di nota è l’utilizzo della funzione </w:t>
+      </w:r>
+      <w:proofErr w:type="spellStart"/>
+      <w:r>
+        <w:rPr>
+          <w:rFonts w:asciiTheme="majorBidi" w:hAnsiTheme="majorBidi" w:cstheme="majorBidi"/>
+        </w:rPr>
+        <w:t>realpath</w:t>
+      </w:r>
+      <w:proofErr w:type="spellEnd"/>
+      <w:r>
+        <w:rPr>
+          <w:rFonts w:asciiTheme="majorBidi" w:hAnsiTheme="majorBidi" w:cstheme="majorBidi"/>
+        </w:rPr>
+        <w:t xml:space="preserve">, la quale, nonostante sia, secondo il manuale (man 3 </w:t>
+      </w:r>
+      <w:proofErr w:type="spellStart"/>
+      <w:r>
+        <w:rPr>
+          <w:rFonts w:asciiTheme="majorBidi" w:hAnsiTheme="majorBidi" w:cstheme="majorBidi"/>
+        </w:rPr>
+        <w:t>realpath</w:t>
+      </w:r>
+      <w:proofErr w:type="spellEnd"/>
+      <w:r>
+        <w:rPr>
+          <w:rFonts w:asciiTheme="majorBidi" w:hAnsiTheme="majorBidi" w:cstheme="majorBidi"/>
+        </w:rPr>
+        <w:t>), presente nello standard specificato, e nonostante sia stato incluso il file header corretto, causava un warning a tempo di compilazione che affermava che la funzione in causa non era stata dichiarata. È stato quindi inserito manualmente il prototipo della funzione, con una direttiva del preprocessore che lo inserisce solo nel caso sia stato definito il flag _POSIX_C_SOURCE</w:t>
+      </w:r>
+      <w:r>
+        <w:rPr>
+          <w:rFonts w:asciiTheme="majorBidi" w:hAnsiTheme="majorBidi" w:cstheme="majorBidi"/>
+        </w:rPr>
+        <w:t>, nel file che ne fa uso</w:t>
+      </w:r>
+      <w:r>
+        <w:rPr>
+          <w:rFonts w:asciiTheme="majorBidi" w:hAnsiTheme="majorBidi" w:cstheme="majorBidi"/>
+        </w:rPr>
+        <w:t>.</w:t>
+      </w:r>
+    </w:p>
+    <w:p>
+      <w:pPr>
+        <w:rPr>
+          <w:rFonts w:asciiTheme="majorBidi" w:hAnsiTheme="majorBidi" w:cstheme="majorBidi"/>
+          <w:color w:val="0563C1" w:themeColor="hyperlink"/>
+          <w:u w:val="single"/>
+        </w:rPr>
+      </w:pPr>
+    </w:p>
+    <w:p>
+      <w:pPr>
+        <w:pStyle w:val="Heading2"/>
+        <w:rPr>
+          <w:rFonts w:asciiTheme="majorBidi" w:hAnsiTheme="majorBidi"/>
+          <w:color w:val="00B0F0"/>
+        </w:rPr>
+      </w:pPr>
+      <w:r>
+        <w:rPr>
+          <w:rFonts w:asciiTheme="majorBidi" w:hAnsiTheme="majorBidi"/>
+          <w:color w:val="00B0F0"/>
+        </w:rPr>
+        <w:t>Svilupp</w:t>
+      </w:r>
+      <w:r>
+        <w:rPr>
+          <w:rFonts w:asciiTheme="majorBidi" w:hAnsiTheme="majorBidi"/>
+          <w:color w:val="00B0F0"/>
+        </w:rPr>
         <w:t>o del progetto</w:t>
       </w:r>
     </w:p>
@@ -2700,7 +3924,47 @@
         <w:rPr>
           <w:rFonts w:asciiTheme="majorBidi" w:hAnsiTheme="majorBidi" w:cstheme="majorBidi"/>
         </w:rPr>
-        <w:t xml:space="preserve"> (v. 2021.2.1).</w:t>
+        <w:t xml:space="preserve"> (v. 2021.2.1)</w:t>
+      </w:r>
+      <w:r>
+        <w:rPr>
+          <w:rFonts w:asciiTheme="majorBidi" w:hAnsiTheme="majorBidi" w:cstheme="majorBidi"/>
+        </w:rPr>
+        <w:t xml:space="preserve">, su sistema x86_64 a 8 core (16 </w:t>
+      </w:r>
+      <w:proofErr w:type="spellStart"/>
+      <w:r>
+        <w:rPr>
+          <w:rFonts w:asciiTheme="majorBidi" w:hAnsiTheme="majorBidi" w:cstheme="majorBidi"/>
+        </w:rPr>
+        <w:t>thread</w:t>
+      </w:r>
+      <w:proofErr w:type="spellEnd"/>
+      <w:r>
+        <w:rPr>
+          <w:rFonts w:asciiTheme="majorBidi" w:hAnsiTheme="majorBidi" w:cstheme="majorBidi"/>
+        </w:rPr>
+        <w:t xml:space="preserve">) AMD, testato su suddetto sistema e sulla </w:t>
+      </w:r>
+      <w:proofErr w:type="spellStart"/>
+      <w:r>
+        <w:rPr>
+          <w:rFonts w:asciiTheme="majorBidi" w:hAnsiTheme="majorBidi" w:cstheme="majorBidi"/>
+        </w:rPr>
+        <w:t>virtual</w:t>
+      </w:r>
+      <w:proofErr w:type="spellEnd"/>
+      <w:r>
+        <w:rPr>
+          <w:rFonts w:asciiTheme="majorBidi" w:hAnsiTheme="majorBidi" w:cstheme="majorBidi"/>
+        </w:rPr>
+        <w:t xml:space="preserve"> machine fornita come materiale, configurata sia con 4, sia con 2 cores</w:t>
+      </w:r>
+      <w:r>
+        <w:rPr>
+          <w:rFonts w:asciiTheme="majorBidi" w:hAnsiTheme="majorBidi" w:cstheme="majorBidi"/>
+        </w:rPr>
+        <w:t>.</w:t>
       </w:r>
     </w:p>
     <w:p>
@@ -2727,26 +3991,127 @@
         <w:rPr>
           <w:rFonts w:asciiTheme="majorBidi" w:hAnsiTheme="majorBidi" w:cstheme="majorBidi"/>
         </w:rPr>
-        <w:t xml:space="preserve"> per assicurarsi di non incorrere in memory leaks ed accessi a locazioni invalide di memoria.</w:t>
-      </w:r>
-    </w:p>
-    <w:p>
-      <w:pPr>
-        <w:rPr>
-          <w:rFonts w:asciiTheme="majorBidi" w:hAnsiTheme="majorBidi" w:cstheme="majorBidi"/>
-        </w:rPr>
-      </w:pPr>
-      <w:r>
-        <w:rPr>
-          <w:rFonts w:asciiTheme="majorBidi" w:hAnsiTheme="majorBidi" w:cstheme="majorBidi"/>
-        </w:rPr>
-        <w:t>Come build system si è usato make, come</w:t>
-      </w:r>
-      <w:r>
-        <w:rPr>
-          <w:rFonts w:asciiTheme="majorBidi" w:hAnsiTheme="majorBidi" w:cstheme="majorBidi"/>
-        </w:rPr>
-        <w:t xml:space="preserve"> richiesto dal progetto. È stato fatto uso di regole implicite per la maggior parte dei file di output, eccetto per i due eseguibili, client e server, che hanno una regola esplicita poiché richiedono un comando più complesso per essere compilati correttamente. Sono inoltre stati creati dei target </w:t>
+        <w:t xml:space="preserve"> </w:t>
+      </w:r>
+      <w:r>
+        <w:rPr>
+          <w:rFonts w:asciiTheme="majorBidi" w:hAnsiTheme="majorBidi" w:cstheme="majorBidi"/>
+        </w:rPr>
+        <w:t xml:space="preserve">con parametri </w:t>
+      </w:r>
+    </w:p>
+    <w:p>
+      <w:pPr>
+        <w:shd w:val="clear" w:color="auto" w:fill="2B2B2B"/>
+        <w:tabs>
+          <w:tab w:val="left" w:pos="916"/>
+          <w:tab w:val="left" w:pos="1832"/>
+          <w:tab w:val="left" w:pos="2748"/>
+          <w:tab w:val="left" w:pos="3664"/>
+          <w:tab w:val="left" w:pos="4580"/>
+          <w:tab w:val="left" w:pos="5496"/>
+          <w:tab w:val="left" w:pos="6412"/>
+          <w:tab w:val="left" w:pos="7328"/>
+          <w:tab w:val="left" w:pos="8244"/>
+          <w:tab w:val="left" w:pos="9160"/>
+          <w:tab w:val="left" w:pos="10076"/>
+          <w:tab w:val="left" w:pos="10992"/>
+          <w:tab w:val="left" w:pos="11908"/>
+          <w:tab w:val="left" w:pos="12824"/>
+          <w:tab w:val="left" w:pos="13740"/>
+          <w:tab w:val="left" w:pos="14656"/>
+        </w:tabs>
+        <w:spacing w:after="0"/>
+        <w:ind w:firstLine="0"/>
+        <w:jc w:val="left"/>
+        <w:rPr>
+          <w:rFonts w:ascii="Courier New" w:eastAsia="Times New Roman" w:hAnsi="Courier New" w:cs="Courier New"/>
+          <w:color w:val="A9B7C6"/>
+          <w:sz w:val="20"/>
+          <w:szCs w:val="20"/>
+          <w:lang w:val="en-US"/>
+        </w:rPr>
+      </w:pPr>
+      <w:proofErr w:type="spellStart"/>
+      <w:r>
+        <w:rPr>
+          <w:rFonts w:ascii="Courier New" w:eastAsia="Times New Roman" w:hAnsi="Courier New" w:cs="Courier New"/>
+          <w:color w:val="C57633"/>
+          <w:sz w:val="20"/>
+          <w:szCs w:val="20"/>
+          <w:lang w:val="en-US"/>
+        </w:rPr>
+        <w:t>valgrind</w:t>
+      </w:r>
+      <w:proofErr w:type="spellEnd"/>
+      <w:r>
+        <w:rPr>
+          <w:rFonts w:ascii="Courier New" w:eastAsia="Times New Roman" w:hAnsi="Courier New" w:cs="Courier New"/>
+          <w:color w:val="C57633"/>
+          <w:sz w:val="20"/>
+          <w:szCs w:val="20"/>
+          <w:lang w:val="en-US"/>
+        </w:rPr>
+        <w:t xml:space="preserve"> </w:t>
+      </w:r>
+      <w:r>
+        <w:rPr>
+          <w:rFonts w:ascii="Courier New" w:eastAsia="Times New Roman" w:hAnsi="Courier New" w:cs="Courier New"/>
+          <w:color w:val="A9B7C6"/>
+          <w:sz w:val="20"/>
+          <w:szCs w:val="20"/>
+          <w:lang w:val="en-US"/>
+        </w:rPr>
+        <w:t>--leak-check=full --show-leak-kinds=all --track-origins=yes</w:t>
+      </w:r>
+      <w:r>
+        <w:rPr>
+          <w:rFonts w:ascii="Courier New" w:eastAsia="Times New Roman" w:hAnsi="Courier New" w:cs="Courier New"/>
+          <w:color w:val="A9B7C6"/>
+          <w:sz w:val="20"/>
+          <w:szCs w:val="20"/>
+          <w:lang w:val="en-US"/>
+        </w:rPr>
+        <w:t xml:space="preserve"> -v</w:t>
+      </w:r>
+    </w:p>
+    <w:p>
+      <w:pPr>
+        <w:ind w:firstLine="0"/>
+        <w:rPr>
+          <w:rFonts w:asciiTheme="majorBidi" w:hAnsiTheme="majorBidi" w:cstheme="majorBidi"/>
+        </w:rPr>
+      </w:pPr>
+      <w:r>
+        <w:rPr>
+          <w:rFonts w:asciiTheme="majorBidi" w:hAnsiTheme="majorBidi" w:cstheme="majorBidi"/>
+        </w:rPr>
+        <w:t>per assicurarsi di non incorrere in memory leaks ed accessi a locazioni invalide di memoria.</w:t>
+      </w:r>
+    </w:p>
+    <w:p>
+      <w:pPr>
+        <w:rPr>
+          <w:rFonts w:asciiTheme="majorBidi" w:hAnsiTheme="majorBidi" w:cstheme="majorBidi"/>
+        </w:rPr>
+      </w:pPr>
+      <w:r>
+        <w:rPr>
+          <w:rFonts w:asciiTheme="majorBidi" w:hAnsiTheme="majorBidi" w:cstheme="majorBidi"/>
+        </w:rPr>
+        <w:t xml:space="preserve">Come build system si è usato make, come richiesto dal progetto. È stato fatto uso di regole implicite per la maggior parte dei file di output, eccetto per i due eseguibili, client e server, che hanno una regola esplicita poiché richiedono un comando più </w:t>
+      </w:r>
+      <w:r>
+        <w:rPr>
+          <w:rFonts w:asciiTheme="majorBidi" w:hAnsiTheme="majorBidi" w:cstheme="majorBidi"/>
+        </w:rPr>
+        <w:t>specifico</w:t>
+      </w:r>
+      <w:r>
+        <w:rPr>
+          <w:rFonts w:asciiTheme="majorBidi" w:hAnsiTheme="majorBidi" w:cstheme="majorBidi"/>
+        </w:rPr>
+        <w:t xml:space="preserve"> per essere compilati correttamente. Sono inoltre stati creati dei target </w:t>
       </w:r>
       <w:proofErr w:type="spellStart"/>
       <w:r>
@@ -2934,7 +4299,19 @@
         <w:rPr>
           <w:rFonts w:asciiTheme="majorBidi" w:hAnsiTheme="majorBidi" w:cstheme="majorBidi"/>
         </w:rPr>
-        <w:t xml:space="preserve"> un target per eliminare tutti i file creati</w:t>
+        <w:t xml:space="preserve"> un target per eliminare tutti i file </w:t>
+      </w:r>
+      <w:r>
+        <w:rPr>
+          <w:rFonts w:asciiTheme="majorBidi" w:hAnsiTheme="majorBidi" w:cstheme="majorBidi"/>
+        </w:rPr>
+        <w:t xml:space="preserve">temporanei </w:t>
+      </w:r>
+      <w:r>
+        <w:rPr>
+          <w:rFonts w:asciiTheme="majorBidi" w:hAnsiTheme="majorBidi" w:cstheme="majorBidi"/>
+        </w:rPr>
+        <w:t>creati</w:t>
       </w:r>
       <w:r>
         <w:rPr>
@@ -2942,95 +4319,25 @@
         </w:rPr>
         <w:t xml:space="preserve"> dai test.</w:t>
       </w:r>
-    </w:p>
-    <w:p>
-      <w:pPr>
-        <w:rPr>
-          <w:rFonts w:asciiTheme="majorBidi" w:hAnsiTheme="majorBidi" w:cstheme="majorBidi"/>
-        </w:rPr>
-      </w:pPr>
-      <w:r>
-        <w:rPr>
-          <w:rFonts w:asciiTheme="majorBidi" w:hAnsiTheme="majorBidi" w:cstheme="majorBidi"/>
-        </w:rPr>
-        <w:t xml:space="preserve">Lo script statistiche.sh esegue il </w:t>
-      </w:r>
-      <w:proofErr w:type="spellStart"/>
-      <w:r>
-        <w:rPr>
-          <w:rFonts w:asciiTheme="majorBidi" w:hAnsiTheme="majorBidi" w:cstheme="majorBidi"/>
-        </w:rPr>
-        <w:t>parsing</w:t>
-      </w:r>
-      <w:proofErr w:type="spellEnd"/>
-      <w:r>
-        <w:rPr>
-          <w:rFonts w:asciiTheme="majorBidi" w:hAnsiTheme="majorBidi" w:cstheme="majorBidi"/>
-        </w:rPr>
-        <w:t xml:space="preserve"> del file di log del server. Nel caso non sia passato alcun file come parametro, lo script cerca il file di log nel percorso di default (/</w:t>
-      </w:r>
-      <w:proofErr w:type="spellStart"/>
-      <w:r>
-        <w:rPr>
-          <w:rFonts w:asciiTheme="majorBidi" w:hAnsiTheme="majorBidi" w:cstheme="majorBidi"/>
-        </w:rPr>
-        <w:t>tmp</w:t>
-      </w:r>
-      <w:proofErr w:type="spellEnd"/>
-      <w:r>
-        <w:rPr>
-          <w:rFonts w:asciiTheme="majorBidi" w:hAnsiTheme="majorBidi" w:cstheme="majorBidi"/>
-        </w:rPr>
-        <w:t>/LSOfileserver.log), altrimenti lo cerca nel primo parametro passato. Oltre alle informazioni richieste, lo script riporta informazioni relative alla compressione dei file, come la quantità di bytes risparmiati nella memorizzazione e il rapporto di compressione.</w:t>
-      </w:r>
-    </w:p>
-    <w:p>
-      <w:r>
-        <w:rPr>
-          <w:rFonts w:asciiTheme="majorBidi" w:hAnsiTheme="majorBidi" w:cstheme="majorBidi"/>
-        </w:rPr>
-        <w:lastRenderedPageBreak/>
-        <w:t xml:space="preserve">Vista la possibilità di configurare il server per scrivere sul file di log in modalità </w:t>
-      </w:r>
-      <w:proofErr w:type="spellStart"/>
-      <w:r>
-        <w:rPr>
-          <w:rFonts w:asciiTheme="majorBidi" w:hAnsiTheme="majorBidi" w:cstheme="majorBidi"/>
-        </w:rPr>
-        <w:t>append</w:t>
-      </w:r>
-      <w:proofErr w:type="spellEnd"/>
-      <w:r>
-        <w:rPr>
-          <w:rFonts w:asciiTheme="majorBidi" w:hAnsiTheme="majorBidi" w:cstheme="majorBidi"/>
-        </w:rPr>
-        <w:t xml:space="preserve">, lo script di statistiche eseguirà il </w:t>
-      </w:r>
-      <w:proofErr w:type="spellStart"/>
-      <w:r>
-        <w:rPr>
-          <w:rFonts w:asciiTheme="majorBidi" w:hAnsiTheme="majorBidi" w:cstheme="majorBidi"/>
-        </w:rPr>
-        <w:t>parsing</w:t>
-      </w:r>
-      <w:proofErr w:type="spellEnd"/>
-      <w:r>
-        <w:rPr>
-          <w:rFonts w:asciiTheme="majorBidi" w:hAnsiTheme="majorBidi" w:cstheme="majorBidi"/>
-        </w:rPr>
-        <w:t xml:space="preserve"> delle informazioni relative solo all’ultima esecuzione</w:t>
-      </w:r>
-      <w:r>
-        <w:rPr>
-          <w:rFonts w:asciiTheme="majorBidi" w:hAnsiTheme="majorBidi" w:cstheme="majorBidi"/>
-        </w:rPr>
-        <w:t>, ignorando quelle relative a precedenti esecuzioni.</w:t>
-      </w:r>
-      <w:r>
-        <w:rPr>
-          <w:rFonts w:asciiTheme="majorBidi" w:hAnsiTheme="majorBidi" w:cstheme="majorBidi"/>
-        </w:rPr>
-        <w:t xml:space="preserve"> </w:t>
+      <w:r>
+        <w:rPr>
+          <w:rFonts w:asciiTheme="majorBidi" w:hAnsiTheme="majorBidi" w:cstheme="majorBidi"/>
+        </w:rPr>
+        <w:t xml:space="preserve"> NOTA: Eventuali </w:t>
+      </w:r>
+      <w:proofErr w:type="spellStart"/>
+      <w:r>
+        <w:rPr>
+          <w:rFonts w:asciiTheme="majorBidi" w:hAnsiTheme="majorBidi" w:cstheme="majorBidi"/>
+        </w:rPr>
+        <w:t>protocol</w:t>
+      </w:r>
+      <w:proofErr w:type="spellEnd"/>
+      <w:r>
+        <w:rPr>
+          <w:rFonts w:asciiTheme="majorBidi" w:hAnsiTheme="majorBidi" w:cstheme="majorBidi"/>
+        </w:rPr>
+        <w:t xml:space="preserve"> error segnalati alla fine dell’esecuzione dei test sono riportati dai client a causa dell’interruzione forzata del server.</w:t>
       </w:r>
     </w:p>
     <w:p>
@@ -3090,87 +4397,29 @@
             <w:rStyle w:val="Hyperlink"/>
             <w:rFonts w:asciiTheme="majorBidi" w:hAnsiTheme="majorBidi" w:cstheme="majorBidi"/>
           </w:rPr>
-          <w:t>https://github.com/Alex23087/SOL-Project</w:t>
+          <w:t>https://github.com/Alex23087/SOL</w:t>
+        </w:r>
+        <w:r>
+          <w:rPr>
+            <w:rStyle w:val="Hyperlink"/>
+            <w:rFonts w:asciiTheme="majorBidi" w:hAnsiTheme="majorBidi" w:cstheme="majorBidi"/>
+          </w:rPr>
+          <w:t>-</w:t>
+        </w:r>
+        <w:r>
+          <w:rPr>
+            <w:rStyle w:val="Hyperlink"/>
+            <w:rFonts w:asciiTheme="majorBidi" w:hAnsiTheme="majorBidi" w:cstheme="majorBidi"/>
+          </w:rPr>
+          <w:t>Project</w:t>
         </w:r>
       </w:hyperlink>
     </w:p>
     <w:p>
       <w:pPr>
-        <w:pStyle w:val="Heading2"/>
-        <w:rPr>
-          <w:rFonts w:asciiTheme="majorBidi" w:hAnsiTheme="majorBidi"/>
-          <w:color w:val="00B0F0"/>
-        </w:rPr>
-      </w:pPr>
-      <w:r>
-        <w:rPr>
-          <w:rFonts w:asciiTheme="majorBidi" w:hAnsiTheme="majorBidi"/>
-          <w:color w:val="00B0F0"/>
-        </w:rPr>
-        <w:t>POSIX compliance</w:t>
-      </w:r>
-    </w:p>
-    <w:p>
-      <w:pPr>
-        <w:rPr>
-          <w:rFonts w:asciiTheme="majorBidi" w:hAnsiTheme="majorBidi" w:cstheme="majorBidi"/>
-        </w:rPr>
-      </w:pPr>
-      <w:r>
-        <w:rPr>
-          <w:rFonts w:asciiTheme="majorBidi" w:hAnsiTheme="majorBidi" w:cstheme="majorBidi"/>
-        </w:rPr>
-        <w:t xml:space="preserve">Il codice del progetto è totalmente POSIX (POSIX.1-2008) </w:t>
-      </w:r>
-      <w:proofErr w:type="spellStart"/>
-      <w:r>
-        <w:rPr>
-          <w:rFonts w:asciiTheme="majorBidi" w:hAnsiTheme="majorBidi" w:cstheme="majorBidi"/>
-        </w:rPr>
-        <w:t>compliant</w:t>
-      </w:r>
-      <w:proofErr w:type="spellEnd"/>
-      <w:r>
-        <w:rPr>
-          <w:rFonts w:asciiTheme="majorBidi" w:hAnsiTheme="majorBidi" w:cstheme="majorBidi"/>
-        </w:rPr>
-        <w:t xml:space="preserve">. È possibile compilare l’intero progetto senza errori né warnings passando il parametro -D_POSIX_C_SOURCE=200809L a GCC. L’unico punto degno di nota è l’utilizzo della funzione </w:t>
-      </w:r>
-      <w:proofErr w:type="spellStart"/>
-      <w:r>
-        <w:rPr>
-          <w:rFonts w:asciiTheme="majorBidi" w:hAnsiTheme="majorBidi" w:cstheme="majorBidi"/>
-        </w:rPr>
-        <w:t>realpath</w:t>
-      </w:r>
-      <w:proofErr w:type="spellEnd"/>
-      <w:r>
-        <w:rPr>
-          <w:rFonts w:asciiTheme="majorBidi" w:hAnsiTheme="majorBidi" w:cstheme="majorBidi"/>
-        </w:rPr>
-        <w:t xml:space="preserve">, la quale, nonostante sia, secondo il manuale (man 3 </w:t>
-      </w:r>
-      <w:proofErr w:type="spellStart"/>
-      <w:r>
-        <w:rPr>
-          <w:rFonts w:asciiTheme="majorBidi" w:hAnsiTheme="majorBidi" w:cstheme="majorBidi"/>
-        </w:rPr>
-        <w:t>realpath</w:t>
-      </w:r>
-      <w:proofErr w:type="spellEnd"/>
-      <w:r>
-        <w:rPr>
-          <w:rFonts w:asciiTheme="majorBidi" w:hAnsiTheme="majorBidi" w:cstheme="majorBidi"/>
-        </w:rPr>
-        <w:t>), presente nello standard specificato, e nonostante sia stato incluso il file header corretto, causava un warning a tempo di compilazione che affermava che la funzione in causa non era stata dichiarata. È stato quindi inserito manualmente il prototipo della funzione, con una direttiva del preprocessore che lo inserisce solo nel caso sia stato definito il flag _POSIX_C_SOURCE.</w:t>
-      </w:r>
-    </w:p>
-    <w:p>
-      <w:pPr>
-        <w:rPr>
-          <w:rFonts w:asciiTheme="majorBidi" w:hAnsiTheme="majorBidi" w:cstheme="majorBidi"/>
-          <w:color w:val="0563C1" w:themeColor="hyperlink"/>
-          <w:u w:val="single"/>
+        <w:rPr>
+          <w:rStyle w:val="Hyperlink"/>
+          <w:rFonts w:asciiTheme="majorBidi" w:hAnsiTheme="majorBidi" w:cstheme="majorBidi"/>
         </w:rPr>
       </w:pPr>
     </w:p>
@@ -3187,6 +4436,119 @@
 <file path=word/numbering.xml><?xml version="1.0" encoding="utf-8"?>
 <w:numbering xmlns:wpc="http://schemas.microsoft.com/office/word/2010/wordprocessingCanvas" xmlns:cx="http://schemas.microsoft.com/office/drawing/2014/chartex" xmlns:cx1="http://schemas.microsoft.com/office/drawing/2015/9/8/chartex" xmlns:cx2="http://schemas.microsoft.com/office/drawing/2015/10/21/chartex" xmlns:cx3="http://schemas.microsoft.com/office/drawing/2016/5/9/chartex" xmlns:cx4="http://schemas.microsoft.com/office/drawing/2016/5/10/chartex" xmlns:cx5="http://schemas.microsoft.com/office/drawing/2016/5/11/chartex" xmlns:cx6="http://schemas.microsoft.com/office/drawing/2016/5/12/chartex" xmlns:cx7="http://schemas.microsoft.com/office/drawing/2016/5/13/chartex" xmlns:cx8="http://schemas.microsoft.com/office/drawing/2016/5/14/chartex" xmlns:mc="http://schemas.openxmlformats.org/markup-compatibility/2006" xmlns:aink="http://schemas.microsoft.com/office/drawing/2016/ink" xmlns:am3d="http://schemas.microsoft.com/office/drawing/2017/model3d" xmlns:o="urn:schemas-microsoft-com:office:office" xmlns:r="http://schemas.openxmlformats.org/officeDocument/2006/relationships" xmlns:m="http://schemas.openxmlformats.org/officeDocument/2006/math" xmlns:v="urn:schemas-microsoft-com:vml" xmlns:wp14="http://schemas.microsoft.com/office/word/2010/wordprocessingDrawing" xmlns:wp="http://schemas.openxmlformats.org/drawingml/2006/wordprocessingDrawing" xmlns:w10="urn:schemas-microsoft-com:office:word" xmlns:w="http://schemas.openxmlformats.org/wordprocessingml/2006/main" xmlns:w14="http://schemas.microsoft.com/office/word/2010/wordml" xmlns:w15="http://schemas.microsoft.com/office/word/2012/wordml" xmlns:w16cex="http://schemas.microsoft.com/office/word/2018/wordml/cex" xmlns:w16cid="http://schemas.microsoft.com/office/word/2016/wordml/cid" xmlns:w16="http://schemas.microsoft.com/office/word/2018/wordml" xmlns:w16sdtdh="http://schemas.microsoft.com/office/word/2020/wordml/sdtdatahash" xmlns:w16se="http://schemas.microsoft.com/office/word/2015/wordml/symex" xmlns:wpg="http://schemas.microsoft.com/office/word/2010/wordprocessingGroup" xmlns:wpi="http://schemas.microsoft.com/office/word/2010/wordprocessingInk" xmlns:wne="http://schemas.microsoft.com/office/word/2006/wordml" xmlns:wps="http://schemas.microsoft.com/office/word/2010/wordprocessingShape" mc:Ignorable="w14 w15 w16se w16cid w16 w16cex w16sdtdh wp14">
   <w:abstractNum w:abstractNumId="0" w15:restartNumberingAfterBreak="0">
+    <w:nsid w:val="07F60682"/>
+    <w:multiLevelType w:val="hybridMultilevel"/>
+    <w:tmpl w:val="9F16AC2A"/>
+    <w:lvl w:ilvl="0" w:tplc="04090001">
+      <w:start w:val="1"/>
+      <w:numFmt w:val="bullet"/>
+      <w:lvlText w:val=""/>
+      <w:lvlJc w:val="left"/>
+      <w:pPr>
+        <w:ind w:left="644" w:hanging="360"/>
+      </w:pPr>
+      <w:rPr>
+        <w:rFonts w:ascii="Symbol" w:hAnsi="Symbol" w:hint="default"/>
+      </w:rPr>
+    </w:lvl>
+    <w:lvl w:ilvl="1" w:tplc="04090003" w:tentative="1">
+      <w:start w:val="1"/>
+      <w:numFmt w:val="bullet"/>
+      <w:lvlText w:val="o"/>
+      <w:lvlJc w:val="left"/>
+      <w:pPr>
+        <w:ind w:left="1364" w:hanging="360"/>
+      </w:pPr>
+      <w:rPr>
+        <w:rFonts w:ascii="Courier New" w:hAnsi="Courier New" w:cs="Courier New" w:hint="default"/>
+      </w:rPr>
+    </w:lvl>
+    <w:lvl w:ilvl="2" w:tplc="04090005" w:tentative="1">
+      <w:start w:val="1"/>
+      <w:numFmt w:val="bullet"/>
+      <w:lvlText w:val=""/>
+      <w:lvlJc w:val="left"/>
+      <w:pPr>
+        <w:ind w:left="2084" w:hanging="360"/>
+      </w:pPr>
+      <w:rPr>
+        <w:rFonts w:ascii="Wingdings" w:hAnsi="Wingdings" w:hint="default"/>
+      </w:rPr>
+    </w:lvl>
+    <w:lvl w:ilvl="3" w:tplc="04090001" w:tentative="1">
+      <w:start w:val="1"/>
+      <w:numFmt w:val="bullet"/>
+      <w:lvlText w:val=""/>
+      <w:lvlJc w:val="left"/>
+      <w:pPr>
+        <w:ind w:left="2804" w:hanging="360"/>
+      </w:pPr>
+      <w:rPr>
+        <w:rFonts w:ascii="Symbol" w:hAnsi="Symbol" w:hint="default"/>
+      </w:rPr>
+    </w:lvl>
+    <w:lvl w:ilvl="4" w:tplc="04090003" w:tentative="1">
+      <w:start w:val="1"/>
+      <w:numFmt w:val="bullet"/>
+      <w:lvlText w:val="o"/>
+      <w:lvlJc w:val="left"/>
+      <w:pPr>
+        <w:ind w:left="3524" w:hanging="360"/>
+      </w:pPr>
+      <w:rPr>
+        <w:rFonts w:ascii="Courier New" w:hAnsi="Courier New" w:cs="Courier New" w:hint="default"/>
+      </w:rPr>
+    </w:lvl>
+    <w:lvl w:ilvl="5" w:tplc="04090005" w:tentative="1">
+      <w:start w:val="1"/>
+      <w:numFmt w:val="bullet"/>
+      <w:lvlText w:val=""/>
+      <w:lvlJc w:val="left"/>
+      <w:pPr>
+        <w:ind w:left="4244" w:hanging="360"/>
+      </w:pPr>
+      <w:rPr>
+        <w:rFonts w:ascii="Wingdings" w:hAnsi="Wingdings" w:hint="default"/>
+      </w:rPr>
+    </w:lvl>
+    <w:lvl w:ilvl="6" w:tplc="04090001" w:tentative="1">
+      <w:start w:val="1"/>
+      <w:numFmt w:val="bullet"/>
+      <w:lvlText w:val=""/>
+      <w:lvlJc w:val="left"/>
+      <w:pPr>
+        <w:ind w:left="4964" w:hanging="360"/>
+      </w:pPr>
+      <w:rPr>
+        <w:rFonts w:ascii="Symbol" w:hAnsi="Symbol" w:hint="default"/>
+      </w:rPr>
+    </w:lvl>
+    <w:lvl w:ilvl="7" w:tplc="04090003" w:tentative="1">
+      <w:start w:val="1"/>
+      <w:numFmt w:val="bullet"/>
+      <w:lvlText w:val="o"/>
+      <w:lvlJc w:val="left"/>
+      <w:pPr>
+        <w:ind w:left="5684" w:hanging="360"/>
+      </w:pPr>
+      <w:rPr>
+        <w:rFonts w:ascii="Courier New" w:hAnsi="Courier New" w:cs="Courier New" w:hint="default"/>
+      </w:rPr>
+    </w:lvl>
+    <w:lvl w:ilvl="8" w:tplc="04090005" w:tentative="1">
+      <w:start w:val="1"/>
+      <w:numFmt w:val="bullet"/>
+      <w:lvlText w:val=""/>
+      <w:lvlJc w:val="left"/>
+      <w:pPr>
+        <w:ind w:left="6404" w:hanging="360"/>
+      </w:pPr>
+      <w:rPr>
+        <w:rFonts w:ascii="Wingdings" w:hAnsi="Wingdings" w:hint="default"/>
+      </w:rPr>
+    </w:lvl>
+  </w:abstractNum>
+  <w:abstractNum w:abstractNumId="1" w15:restartNumberingAfterBreak="0">
     <w:nsid w:val="168F24FD"/>
     <w:multiLevelType w:val="hybridMultilevel"/>
     <w:tmpl w:val="34E0047C"/>
@@ -3299,7 +4661,7 @@
       </w:rPr>
     </w:lvl>
   </w:abstractNum>
-  <w:abstractNum w:abstractNumId="1" w15:restartNumberingAfterBreak="0">
+  <w:abstractNum w:abstractNumId="2" w15:restartNumberingAfterBreak="0">
     <w:nsid w:val="170011BE"/>
     <w:multiLevelType w:val="hybridMultilevel"/>
     <w:tmpl w:val="A9EE9334"/>
@@ -3412,7 +4774,7 @@
       </w:rPr>
     </w:lvl>
   </w:abstractNum>
-  <w:abstractNum w:abstractNumId="2" w15:restartNumberingAfterBreak="0">
+  <w:abstractNum w:abstractNumId="3" w15:restartNumberingAfterBreak="0">
     <w:nsid w:val="23C731AC"/>
     <w:multiLevelType w:val="hybridMultilevel"/>
     <w:tmpl w:val="A26A4F32"/>
@@ -3525,7 +4887,7 @@
       </w:rPr>
     </w:lvl>
   </w:abstractNum>
-  <w:abstractNum w:abstractNumId="3" w15:restartNumberingAfterBreak="0">
+  <w:abstractNum w:abstractNumId="4" w15:restartNumberingAfterBreak="0">
     <w:nsid w:val="24256942"/>
     <w:multiLevelType w:val="hybridMultilevel"/>
     <w:tmpl w:val="A43E4842"/>
@@ -3638,7 +5000,346 @@
       </w:rPr>
     </w:lvl>
   </w:abstractNum>
-  <w:abstractNum w:abstractNumId="4" w15:restartNumberingAfterBreak="0">
+  <w:abstractNum w:abstractNumId="5" w15:restartNumberingAfterBreak="0">
+    <w:nsid w:val="2A497EE3"/>
+    <w:multiLevelType w:val="hybridMultilevel"/>
+    <w:tmpl w:val="356A6F00"/>
+    <w:lvl w:ilvl="0" w:tplc="04090001">
+      <w:start w:val="1"/>
+      <w:numFmt w:val="bullet"/>
+      <w:lvlText w:val=""/>
+      <w:lvlJc w:val="left"/>
+      <w:pPr>
+        <w:ind w:left="644" w:hanging="360"/>
+      </w:pPr>
+      <w:rPr>
+        <w:rFonts w:ascii="Symbol" w:hAnsi="Symbol" w:hint="default"/>
+      </w:rPr>
+    </w:lvl>
+    <w:lvl w:ilvl="1" w:tplc="04090003" w:tentative="1">
+      <w:start w:val="1"/>
+      <w:numFmt w:val="bullet"/>
+      <w:lvlText w:val="o"/>
+      <w:lvlJc w:val="left"/>
+      <w:pPr>
+        <w:ind w:left="1364" w:hanging="360"/>
+      </w:pPr>
+      <w:rPr>
+        <w:rFonts w:ascii="Courier New" w:hAnsi="Courier New" w:cs="Courier New" w:hint="default"/>
+      </w:rPr>
+    </w:lvl>
+    <w:lvl w:ilvl="2" w:tplc="04090005" w:tentative="1">
+      <w:start w:val="1"/>
+      <w:numFmt w:val="bullet"/>
+      <w:lvlText w:val=""/>
+      <w:lvlJc w:val="left"/>
+      <w:pPr>
+        <w:ind w:left="2084" w:hanging="360"/>
+      </w:pPr>
+      <w:rPr>
+        <w:rFonts w:ascii="Wingdings" w:hAnsi="Wingdings" w:hint="default"/>
+      </w:rPr>
+    </w:lvl>
+    <w:lvl w:ilvl="3" w:tplc="04090001" w:tentative="1">
+      <w:start w:val="1"/>
+      <w:numFmt w:val="bullet"/>
+      <w:lvlText w:val=""/>
+      <w:lvlJc w:val="left"/>
+      <w:pPr>
+        <w:ind w:left="2804" w:hanging="360"/>
+      </w:pPr>
+      <w:rPr>
+        <w:rFonts w:ascii="Symbol" w:hAnsi="Symbol" w:hint="default"/>
+      </w:rPr>
+    </w:lvl>
+    <w:lvl w:ilvl="4" w:tplc="04090003" w:tentative="1">
+      <w:start w:val="1"/>
+      <w:numFmt w:val="bullet"/>
+      <w:lvlText w:val="o"/>
+      <w:lvlJc w:val="left"/>
+      <w:pPr>
+        <w:ind w:left="3524" w:hanging="360"/>
+      </w:pPr>
+      <w:rPr>
+        <w:rFonts w:ascii="Courier New" w:hAnsi="Courier New" w:cs="Courier New" w:hint="default"/>
+      </w:rPr>
+    </w:lvl>
+    <w:lvl w:ilvl="5" w:tplc="04090005" w:tentative="1">
+      <w:start w:val="1"/>
+      <w:numFmt w:val="bullet"/>
+      <w:lvlText w:val=""/>
+      <w:lvlJc w:val="left"/>
+      <w:pPr>
+        <w:ind w:left="4244" w:hanging="360"/>
+      </w:pPr>
+      <w:rPr>
+        <w:rFonts w:ascii="Wingdings" w:hAnsi="Wingdings" w:hint="default"/>
+      </w:rPr>
+    </w:lvl>
+    <w:lvl w:ilvl="6" w:tplc="04090001" w:tentative="1">
+      <w:start w:val="1"/>
+      <w:numFmt w:val="bullet"/>
+      <w:lvlText w:val=""/>
+      <w:lvlJc w:val="left"/>
+      <w:pPr>
+        <w:ind w:left="4964" w:hanging="360"/>
+      </w:pPr>
+      <w:rPr>
+        <w:rFonts w:ascii="Symbol" w:hAnsi="Symbol" w:hint="default"/>
+      </w:rPr>
+    </w:lvl>
+    <w:lvl w:ilvl="7" w:tplc="04090003" w:tentative="1">
+      <w:start w:val="1"/>
+      <w:numFmt w:val="bullet"/>
+      <w:lvlText w:val="o"/>
+      <w:lvlJc w:val="left"/>
+      <w:pPr>
+        <w:ind w:left="5684" w:hanging="360"/>
+      </w:pPr>
+      <w:rPr>
+        <w:rFonts w:ascii="Courier New" w:hAnsi="Courier New" w:cs="Courier New" w:hint="default"/>
+      </w:rPr>
+    </w:lvl>
+    <w:lvl w:ilvl="8" w:tplc="04090005" w:tentative="1">
+      <w:start w:val="1"/>
+      <w:numFmt w:val="bullet"/>
+      <w:lvlText w:val=""/>
+      <w:lvlJc w:val="left"/>
+      <w:pPr>
+        <w:ind w:left="6404" w:hanging="360"/>
+      </w:pPr>
+      <w:rPr>
+        <w:rFonts w:ascii="Wingdings" w:hAnsi="Wingdings" w:hint="default"/>
+      </w:rPr>
+    </w:lvl>
+  </w:abstractNum>
+  <w:abstractNum w:abstractNumId="6" w15:restartNumberingAfterBreak="0">
+    <w:nsid w:val="489D6FF7"/>
+    <w:multiLevelType w:val="hybridMultilevel"/>
+    <w:tmpl w:val="63844BF6"/>
+    <w:lvl w:ilvl="0" w:tplc="04090001">
+      <w:start w:val="1"/>
+      <w:numFmt w:val="bullet"/>
+      <w:lvlText w:val=""/>
+      <w:lvlJc w:val="left"/>
+      <w:pPr>
+        <w:ind w:left="644" w:hanging="360"/>
+      </w:pPr>
+      <w:rPr>
+        <w:rFonts w:ascii="Symbol" w:hAnsi="Symbol" w:hint="default"/>
+      </w:rPr>
+    </w:lvl>
+    <w:lvl w:ilvl="1" w:tplc="04090003" w:tentative="1">
+      <w:start w:val="1"/>
+      <w:numFmt w:val="bullet"/>
+      <w:lvlText w:val="o"/>
+      <w:lvlJc w:val="left"/>
+      <w:pPr>
+        <w:ind w:left="1364" w:hanging="360"/>
+      </w:pPr>
+      <w:rPr>
+        <w:rFonts w:ascii="Courier New" w:hAnsi="Courier New" w:cs="Courier New" w:hint="default"/>
+      </w:rPr>
+    </w:lvl>
+    <w:lvl w:ilvl="2" w:tplc="04090005" w:tentative="1">
+      <w:start w:val="1"/>
+      <w:numFmt w:val="bullet"/>
+      <w:lvlText w:val=""/>
+      <w:lvlJc w:val="left"/>
+      <w:pPr>
+        <w:ind w:left="2084" w:hanging="360"/>
+      </w:pPr>
+      <w:rPr>
+        <w:rFonts w:ascii="Wingdings" w:hAnsi="Wingdings" w:hint="default"/>
+      </w:rPr>
+    </w:lvl>
+    <w:lvl w:ilvl="3" w:tplc="04090001" w:tentative="1">
+      <w:start w:val="1"/>
+      <w:numFmt w:val="bullet"/>
+      <w:lvlText w:val=""/>
+      <w:lvlJc w:val="left"/>
+      <w:pPr>
+        <w:ind w:left="2804" w:hanging="360"/>
+      </w:pPr>
+      <w:rPr>
+        <w:rFonts w:ascii="Symbol" w:hAnsi="Symbol" w:hint="default"/>
+      </w:rPr>
+    </w:lvl>
+    <w:lvl w:ilvl="4" w:tplc="04090003" w:tentative="1">
+      <w:start w:val="1"/>
+      <w:numFmt w:val="bullet"/>
+      <w:lvlText w:val="o"/>
+      <w:lvlJc w:val="left"/>
+      <w:pPr>
+        <w:ind w:left="3524" w:hanging="360"/>
+      </w:pPr>
+      <w:rPr>
+        <w:rFonts w:ascii="Courier New" w:hAnsi="Courier New" w:cs="Courier New" w:hint="default"/>
+      </w:rPr>
+    </w:lvl>
+    <w:lvl w:ilvl="5" w:tplc="04090005" w:tentative="1">
+      <w:start w:val="1"/>
+      <w:numFmt w:val="bullet"/>
+      <w:lvlText w:val=""/>
+      <w:lvlJc w:val="left"/>
+      <w:pPr>
+        <w:ind w:left="4244" w:hanging="360"/>
+      </w:pPr>
+      <w:rPr>
+        <w:rFonts w:ascii="Wingdings" w:hAnsi="Wingdings" w:hint="default"/>
+      </w:rPr>
+    </w:lvl>
+    <w:lvl w:ilvl="6" w:tplc="04090001" w:tentative="1">
+      <w:start w:val="1"/>
+      <w:numFmt w:val="bullet"/>
+      <w:lvlText w:val=""/>
+      <w:lvlJc w:val="left"/>
+      <w:pPr>
+        <w:ind w:left="4964" w:hanging="360"/>
+      </w:pPr>
+      <w:rPr>
+        <w:rFonts w:ascii="Symbol" w:hAnsi="Symbol" w:hint="default"/>
+      </w:rPr>
+    </w:lvl>
+    <w:lvl w:ilvl="7" w:tplc="04090003" w:tentative="1">
+      <w:start w:val="1"/>
+      <w:numFmt w:val="bullet"/>
+      <w:lvlText w:val="o"/>
+      <w:lvlJc w:val="left"/>
+      <w:pPr>
+        <w:ind w:left="5684" w:hanging="360"/>
+      </w:pPr>
+      <w:rPr>
+        <w:rFonts w:ascii="Courier New" w:hAnsi="Courier New" w:cs="Courier New" w:hint="default"/>
+      </w:rPr>
+    </w:lvl>
+    <w:lvl w:ilvl="8" w:tplc="04090005" w:tentative="1">
+      <w:start w:val="1"/>
+      <w:numFmt w:val="bullet"/>
+      <w:lvlText w:val=""/>
+      <w:lvlJc w:val="left"/>
+      <w:pPr>
+        <w:ind w:left="6404" w:hanging="360"/>
+      </w:pPr>
+      <w:rPr>
+        <w:rFonts w:ascii="Wingdings" w:hAnsi="Wingdings" w:hint="default"/>
+      </w:rPr>
+    </w:lvl>
+  </w:abstractNum>
+  <w:abstractNum w:abstractNumId="7" w15:restartNumberingAfterBreak="0">
+    <w:nsid w:val="534E1B1F"/>
+    <w:multiLevelType w:val="hybridMultilevel"/>
+    <w:tmpl w:val="646CE866"/>
+    <w:lvl w:ilvl="0" w:tplc="04090001">
+      <w:start w:val="1"/>
+      <w:numFmt w:val="bullet"/>
+      <w:lvlText w:val=""/>
+      <w:lvlJc w:val="left"/>
+      <w:pPr>
+        <w:ind w:left="720" w:hanging="360"/>
+      </w:pPr>
+      <w:rPr>
+        <w:rFonts w:ascii="Symbol" w:hAnsi="Symbol" w:hint="default"/>
+      </w:rPr>
+    </w:lvl>
+    <w:lvl w:ilvl="1" w:tplc="04090003" w:tentative="1">
+      <w:start w:val="1"/>
+      <w:numFmt w:val="bullet"/>
+      <w:lvlText w:val="o"/>
+      <w:lvlJc w:val="left"/>
+      <w:pPr>
+        <w:ind w:left="1440" w:hanging="360"/>
+      </w:pPr>
+      <w:rPr>
+        <w:rFonts w:ascii="Courier New" w:hAnsi="Courier New" w:cs="Courier New" w:hint="default"/>
+      </w:rPr>
+    </w:lvl>
+    <w:lvl w:ilvl="2" w:tplc="04090005" w:tentative="1">
+      <w:start w:val="1"/>
+      <w:numFmt w:val="bullet"/>
+      <w:lvlText w:val=""/>
+      <w:lvlJc w:val="left"/>
+      <w:pPr>
+        <w:ind w:left="2160" w:hanging="360"/>
+      </w:pPr>
+      <w:rPr>
+        <w:rFonts w:ascii="Wingdings" w:hAnsi="Wingdings" w:hint="default"/>
+      </w:rPr>
+    </w:lvl>
+    <w:lvl w:ilvl="3" w:tplc="04090001" w:tentative="1">
+      <w:start w:val="1"/>
+      <w:numFmt w:val="bullet"/>
+      <w:lvlText w:val=""/>
+      <w:lvlJc w:val="left"/>
+      <w:pPr>
+        <w:ind w:left="2880" w:hanging="360"/>
+      </w:pPr>
+      <w:rPr>
+        <w:rFonts w:ascii="Symbol" w:hAnsi="Symbol" w:hint="default"/>
+      </w:rPr>
+    </w:lvl>
+    <w:lvl w:ilvl="4" w:tplc="04090003" w:tentative="1">
+      <w:start w:val="1"/>
+      <w:numFmt w:val="bullet"/>
+      <w:lvlText w:val="o"/>
+      <w:lvlJc w:val="left"/>
+      <w:pPr>
+        <w:ind w:left="3600" w:hanging="360"/>
+      </w:pPr>
+      <w:rPr>
+        <w:rFonts w:ascii="Courier New" w:hAnsi="Courier New" w:cs="Courier New" w:hint="default"/>
+      </w:rPr>
+    </w:lvl>
+    <w:lvl w:ilvl="5" w:tplc="04090005" w:tentative="1">
+      <w:start w:val="1"/>
+      <w:numFmt w:val="bullet"/>
+      <w:lvlText w:val=""/>
+      <w:lvlJc w:val="left"/>
+      <w:pPr>
+        <w:ind w:left="4320" w:hanging="360"/>
+      </w:pPr>
+      <w:rPr>
+        <w:rFonts w:ascii="Wingdings" w:hAnsi="Wingdings" w:hint="default"/>
+      </w:rPr>
+    </w:lvl>
+    <w:lvl w:ilvl="6" w:tplc="04090001" w:tentative="1">
+      <w:start w:val="1"/>
+      <w:numFmt w:val="bullet"/>
+      <w:lvlText w:val=""/>
+      <w:lvlJc w:val="left"/>
+      <w:pPr>
+        <w:ind w:left="5040" w:hanging="360"/>
+      </w:pPr>
+      <w:rPr>
+        <w:rFonts w:ascii="Symbol" w:hAnsi="Symbol" w:hint="default"/>
+      </w:rPr>
+    </w:lvl>
+    <w:lvl w:ilvl="7" w:tplc="04090003" w:tentative="1">
+      <w:start w:val="1"/>
+      <w:numFmt w:val="bullet"/>
+      <w:lvlText w:val="o"/>
+      <w:lvlJc w:val="left"/>
+      <w:pPr>
+        <w:ind w:left="5760" w:hanging="360"/>
+      </w:pPr>
+      <w:rPr>
+        <w:rFonts w:ascii="Courier New" w:hAnsi="Courier New" w:cs="Courier New" w:hint="default"/>
+      </w:rPr>
+    </w:lvl>
+    <w:lvl w:ilvl="8" w:tplc="04090005" w:tentative="1">
+      <w:start w:val="1"/>
+      <w:numFmt w:val="bullet"/>
+      <w:lvlText w:val=""/>
+      <w:lvlJc w:val="left"/>
+      <w:pPr>
+        <w:ind w:left="6480" w:hanging="360"/>
+      </w:pPr>
+      <w:rPr>
+        <w:rFonts w:ascii="Wingdings" w:hAnsi="Wingdings" w:hint="default"/>
+      </w:rPr>
+    </w:lvl>
+  </w:abstractNum>
+  <w:abstractNum w:abstractNumId="8" w15:restartNumberingAfterBreak="0">
     <w:nsid w:val="55C24913"/>
     <w:multiLevelType w:val="hybridMultilevel"/>
     <w:tmpl w:val="2D3A6196"/>
@@ -3751,7 +5452,7 @@
       </w:rPr>
     </w:lvl>
   </w:abstractNum>
-  <w:abstractNum w:abstractNumId="5" w15:restartNumberingAfterBreak="0">
+  <w:abstractNum w:abstractNumId="9" w15:restartNumberingAfterBreak="0">
     <w:nsid w:val="579705C1"/>
     <w:multiLevelType w:val="hybridMultilevel"/>
     <w:tmpl w:val="C480FC1C"/>
@@ -3864,7 +5565,120 @@
       </w:rPr>
     </w:lvl>
   </w:abstractNum>
-  <w:abstractNum w:abstractNumId="6" w15:restartNumberingAfterBreak="0">
+  <w:abstractNum w:abstractNumId="10" w15:restartNumberingAfterBreak="0">
+    <w:nsid w:val="68181C9A"/>
+    <w:multiLevelType w:val="hybridMultilevel"/>
+    <w:tmpl w:val="07C6791C"/>
+    <w:lvl w:ilvl="0" w:tplc="04090001">
+      <w:start w:val="1"/>
+      <w:numFmt w:val="bullet"/>
+      <w:lvlText w:val=""/>
+      <w:lvlJc w:val="left"/>
+      <w:pPr>
+        <w:ind w:left="644" w:hanging="360"/>
+      </w:pPr>
+      <w:rPr>
+        <w:rFonts w:ascii="Symbol" w:hAnsi="Symbol" w:hint="default"/>
+      </w:rPr>
+    </w:lvl>
+    <w:lvl w:ilvl="1" w:tplc="04090003" w:tentative="1">
+      <w:start w:val="1"/>
+      <w:numFmt w:val="bullet"/>
+      <w:lvlText w:val="o"/>
+      <w:lvlJc w:val="left"/>
+      <w:pPr>
+        <w:ind w:left="1364" w:hanging="360"/>
+      </w:pPr>
+      <w:rPr>
+        <w:rFonts w:ascii="Courier New" w:hAnsi="Courier New" w:cs="Courier New" w:hint="default"/>
+      </w:rPr>
+    </w:lvl>
+    <w:lvl w:ilvl="2" w:tplc="04090005" w:tentative="1">
+      <w:start w:val="1"/>
+      <w:numFmt w:val="bullet"/>
+      <w:lvlText w:val=""/>
+      <w:lvlJc w:val="left"/>
+      <w:pPr>
+        <w:ind w:left="2084" w:hanging="360"/>
+      </w:pPr>
+      <w:rPr>
+        <w:rFonts w:ascii="Wingdings" w:hAnsi="Wingdings" w:hint="default"/>
+      </w:rPr>
+    </w:lvl>
+    <w:lvl w:ilvl="3" w:tplc="04090001" w:tentative="1">
+      <w:start w:val="1"/>
+      <w:numFmt w:val="bullet"/>
+      <w:lvlText w:val=""/>
+      <w:lvlJc w:val="left"/>
+      <w:pPr>
+        <w:ind w:left="2804" w:hanging="360"/>
+      </w:pPr>
+      <w:rPr>
+        <w:rFonts w:ascii="Symbol" w:hAnsi="Symbol" w:hint="default"/>
+      </w:rPr>
+    </w:lvl>
+    <w:lvl w:ilvl="4" w:tplc="04090003" w:tentative="1">
+      <w:start w:val="1"/>
+      <w:numFmt w:val="bullet"/>
+      <w:lvlText w:val="o"/>
+      <w:lvlJc w:val="left"/>
+      <w:pPr>
+        <w:ind w:left="3524" w:hanging="360"/>
+      </w:pPr>
+      <w:rPr>
+        <w:rFonts w:ascii="Courier New" w:hAnsi="Courier New" w:cs="Courier New" w:hint="default"/>
+      </w:rPr>
+    </w:lvl>
+    <w:lvl w:ilvl="5" w:tplc="04090005" w:tentative="1">
+      <w:start w:val="1"/>
+      <w:numFmt w:val="bullet"/>
+      <w:lvlText w:val=""/>
+      <w:lvlJc w:val="left"/>
+      <w:pPr>
+        <w:ind w:left="4244" w:hanging="360"/>
+      </w:pPr>
+      <w:rPr>
+        <w:rFonts w:ascii="Wingdings" w:hAnsi="Wingdings" w:hint="default"/>
+      </w:rPr>
+    </w:lvl>
+    <w:lvl w:ilvl="6" w:tplc="04090001" w:tentative="1">
+      <w:start w:val="1"/>
+      <w:numFmt w:val="bullet"/>
+      <w:lvlText w:val=""/>
+      <w:lvlJc w:val="left"/>
+      <w:pPr>
+        <w:ind w:left="4964" w:hanging="360"/>
+      </w:pPr>
+      <w:rPr>
+        <w:rFonts w:ascii="Symbol" w:hAnsi="Symbol" w:hint="default"/>
+      </w:rPr>
+    </w:lvl>
+    <w:lvl w:ilvl="7" w:tplc="04090003" w:tentative="1">
+      <w:start w:val="1"/>
+      <w:numFmt w:val="bullet"/>
+      <w:lvlText w:val="o"/>
+      <w:lvlJc w:val="left"/>
+      <w:pPr>
+        <w:ind w:left="5684" w:hanging="360"/>
+      </w:pPr>
+      <w:rPr>
+        <w:rFonts w:ascii="Courier New" w:hAnsi="Courier New" w:cs="Courier New" w:hint="default"/>
+      </w:rPr>
+    </w:lvl>
+    <w:lvl w:ilvl="8" w:tplc="04090005" w:tentative="1">
+      <w:start w:val="1"/>
+      <w:numFmt w:val="bullet"/>
+      <w:lvlText w:val=""/>
+      <w:lvlJc w:val="left"/>
+      <w:pPr>
+        <w:ind w:left="6404" w:hanging="360"/>
+      </w:pPr>
+      <w:rPr>
+        <w:rFonts w:ascii="Wingdings" w:hAnsi="Wingdings" w:hint="default"/>
+      </w:rPr>
+    </w:lvl>
+  </w:abstractNum>
+  <w:abstractNum w:abstractNumId="11" w15:restartNumberingAfterBreak="0">
     <w:nsid w:val="76F43BB8"/>
     <w:multiLevelType w:val="hybridMultilevel"/>
     <w:tmpl w:val="5F54AB6A"/>
@@ -3978,25 +5792,40 @@
     </w:lvl>
   </w:abstractNum>
   <w:num w:numId="1">
+    <w:abstractNumId w:val="8"/>
+  </w:num>
+  <w:num w:numId="2">
     <w:abstractNumId w:val="4"/>
   </w:num>
-  <w:num w:numId="2">
+  <w:num w:numId="3">
+    <w:abstractNumId w:val="1"/>
+  </w:num>
+  <w:num w:numId="4">
+    <w:abstractNumId w:val="11"/>
+  </w:num>
+  <w:num w:numId="5">
+    <w:abstractNumId w:val="9"/>
+  </w:num>
+  <w:num w:numId="6">
+    <w:abstractNumId w:val="2"/>
+  </w:num>
+  <w:num w:numId="7">
     <w:abstractNumId w:val="3"/>
   </w:num>
-  <w:num w:numId="3">
+  <w:num w:numId="8">
+    <w:abstractNumId w:val="10"/>
+  </w:num>
+  <w:num w:numId="9">
     <w:abstractNumId w:val="0"/>
   </w:num>
-  <w:num w:numId="4">
+  <w:num w:numId="10">
     <w:abstractNumId w:val="6"/>
   </w:num>
-  <w:num w:numId="5">
+  <w:num w:numId="11">
     <w:abstractNumId w:val="5"/>
   </w:num>
-  <w:num w:numId="6">
-    <w:abstractNumId w:val="1"/>
-  </w:num>
-  <w:num w:numId="7">
-    <w:abstractNumId w:val="2"/>
+  <w:num w:numId="12">
+    <w:abstractNumId w:val="7"/>
   </w:num>
 </w:numbering>
 </file>
@@ -4401,6 +6230,28 @@
   <w:style w:type="paragraph" w:default="1" w:styleId="Normal">
     <w:name w:val="Normal"/>
     <w:qFormat/>
+    <w:rsid w:val="00867852"/>
+  </w:style>
+  <w:style w:type="paragraph" w:styleId="Heading1">
+    <w:name w:val="heading 1"/>
+    <w:basedOn w:val="Normal"/>
+    <w:next w:val="Normal"/>
+    <w:link w:val="Heading1Char"/>
+    <w:uiPriority w:val="9"/>
+    <w:qFormat/>
+    <w:rsid w:val="00451B75"/>
+    <w:pPr>
+      <w:keepNext/>
+      <w:keepLines/>
+      <w:spacing w:before="240" w:after="0"/>
+      <w:outlineLvl w:val="0"/>
+    </w:pPr>
+    <w:rPr>
+      <w:rFonts w:asciiTheme="majorHAnsi" w:eastAsiaTheme="majorEastAsia" w:hAnsiTheme="majorHAnsi" w:cstheme="majorBidi"/>
+      <w:color w:val="2E74B5" w:themeColor="accent1" w:themeShade="BF"/>
+      <w:sz w:val="32"/>
+      <w:szCs w:val="32"/>
+    </w:rPr>
   </w:style>
   <w:style w:type="paragraph" w:styleId="Heading2">
     <w:name w:val="heading 2"/>
@@ -4427,7 +6278,6 @@
   <w:style w:type="character" w:default="1" w:styleId="DefaultParagraphFont">
     <w:name w:val="Default Paragraph Font"/>
     <w:uiPriority w:val="1"/>
-    <w:semiHidden/>
     <w:unhideWhenUsed/>
   </w:style>
   <w:style w:type="table" w:default="1" w:styleId="TableNormal">
@@ -4527,6 +6377,71 @@
     <w:rPr>
       <w:color w:val="954F72" w:themeColor="followedHyperlink"/>
       <w:u w:val="single"/>
+    </w:rPr>
+  </w:style>
+  <w:style w:type="paragraph" w:styleId="HTMLPreformatted">
+    <w:name w:val="HTML Preformatted"/>
+    <w:basedOn w:val="Normal"/>
+    <w:link w:val="HTMLPreformattedChar"/>
+    <w:uiPriority w:val="99"/>
+    <w:semiHidden/>
+    <w:unhideWhenUsed/>
+    <w:rsid w:val="00313CF1"/>
+    <w:pPr>
+      <w:tabs>
+        <w:tab w:val="left" w:pos="916"/>
+        <w:tab w:val="left" w:pos="1832"/>
+        <w:tab w:val="left" w:pos="2748"/>
+        <w:tab w:val="left" w:pos="3664"/>
+        <w:tab w:val="left" w:pos="4580"/>
+        <w:tab w:val="left" w:pos="5496"/>
+        <w:tab w:val="left" w:pos="6412"/>
+        <w:tab w:val="left" w:pos="7328"/>
+        <w:tab w:val="left" w:pos="8244"/>
+        <w:tab w:val="left" w:pos="9160"/>
+        <w:tab w:val="left" w:pos="10076"/>
+        <w:tab w:val="left" w:pos="10992"/>
+        <w:tab w:val="left" w:pos="11908"/>
+        <w:tab w:val="left" w:pos="12824"/>
+        <w:tab w:val="left" w:pos="13740"/>
+        <w:tab w:val="left" w:pos="14656"/>
+      </w:tabs>
+      <w:spacing w:after="0"/>
+      <w:ind w:firstLine="0"/>
+      <w:jc w:val="left"/>
+    </w:pPr>
+    <w:rPr>
+      <w:rFonts w:ascii="Courier New" w:eastAsia="Times New Roman" w:hAnsi="Courier New" w:cs="Courier New"/>
+      <w:sz w:val="20"/>
+      <w:szCs w:val="20"/>
+      <w:lang w:val="en-US"/>
+    </w:rPr>
+  </w:style>
+  <w:style w:type="character" w:customStyle="1" w:styleId="HTMLPreformattedChar">
+    <w:name w:val="HTML Preformatted Char"/>
+    <w:basedOn w:val="DefaultParagraphFont"/>
+    <w:link w:val="HTMLPreformatted"/>
+    <w:uiPriority w:val="99"/>
+    <w:semiHidden/>
+    <w:rsid w:val="00313CF1"/>
+    <w:rPr>
+      <w:rFonts w:ascii="Courier New" w:eastAsia="Times New Roman" w:hAnsi="Courier New" w:cs="Courier New"/>
+      <w:sz w:val="20"/>
+      <w:szCs w:val="20"/>
+      <w:lang w:val="en-US"/>
+    </w:rPr>
+  </w:style>
+  <w:style w:type="character" w:customStyle="1" w:styleId="Heading1Char">
+    <w:name w:val="Heading 1 Char"/>
+    <w:basedOn w:val="DefaultParagraphFont"/>
+    <w:link w:val="Heading1"/>
+    <w:uiPriority w:val="9"/>
+    <w:rsid w:val="00451B75"/>
+    <w:rPr>
+      <w:rFonts w:asciiTheme="majorHAnsi" w:eastAsiaTheme="majorEastAsia" w:hAnsiTheme="majorHAnsi" w:cstheme="majorBidi"/>
+      <w:color w:val="2E74B5" w:themeColor="accent1" w:themeShade="BF"/>
+      <w:sz w:val="32"/>
+      <w:szCs w:val="32"/>
     </w:rPr>
   </w:style>
 </w:styles>

</xml_diff>